<commit_message>
yy third commit 12-13
</commit_message>
<xml_diff>
--- a/软件项目管理课程报告 1.docx
+++ b/软件项目管理课程报告 1.docx
@@ -4,22 +4,8 @@
   <w:body>
     <w:p>
       <w:pPr>
-        <w:keepNext w:val="0"/>
-        <w:keepLines w:val="0"/>
-        <w:pageBreakBefore w:val="0"/>
-        <w:widowControl w:val="0"/>
-        <w:kinsoku/>
-        <w:wordWrap/>
-        <w:overflowPunct/>
-        <w:topLinePunct w:val="0"/>
-        <w:autoSpaceDE/>
-        <w:autoSpaceDN/>
-        <w:bidi w:val="0"/>
-        <w:adjustRightInd/>
-        <w:snapToGrid/>
         <w:spacing w:line="360" w:lineRule="auto"/>
         <w:jc w:val="center"/>
-        <w:textAlignment w:val="auto"/>
         <w:rPr>
           <w:sz w:val="44"/>
           <w:szCs w:val="44"/>
@@ -28,22 +14,8 @@
     </w:p>
     <w:p>
       <w:pPr>
-        <w:keepNext w:val="0"/>
-        <w:keepLines w:val="0"/>
-        <w:pageBreakBefore w:val="0"/>
-        <w:widowControl w:val="0"/>
-        <w:kinsoku/>
-        <w:wordWrap/>
-        <w:overflowPunct/>
-        <w:topLinePunct w:val="0"/>
-        <w:autoSpaceDE/>
-        <w:autoSpaceDN/>
-        <w:bidi w:val="0"/>
-        <w:adjustRightInd/>
-        <w:snapToGrid/>
         <w:spacing w:line="360" w:lineRule="auto"/>
         <w:jc w:val="center"/>
-        <w:textAlignment w:val="auto"/>
         <w:rPr>
           <w:sz w:val="44"/>
           <w:szCs w:val="44"/>
@@ -52,22 +24,8 @@
     </w:p>
     <w:p>
       <w:pPr>
-        <w:keepNext w:val="0"/>
-        <w:keepLines w:val="0"/>
-        <w:pageBreakBefore w:val="0"/>
-        <w:widowControl w:val="0"/>
-        <w:kinsoku/>
-        <w:wordWrap/>
-        <w:overflowPunct/>
-        <w:topLinePunct w:val="0"/>
-        <w:autoSpaceDE/>
-        <w:autoSpaceDN/>
-        <w:bidi w:val="0"/>
-        <w:adjustRightInd/>
-        <w:snapToGrid/>
         <w:spacing w:line="360" w:lineRule="auto"/>
         <w:jc w:val="center"/>
-        <w:textAlignment w:val="auto"/>
         <w:rPr>
           <w:sz w:val="44"/>
           <w:szCs w:val="44"/>
@@ -76,22 +34,8 @@
     </w:p>
     <w:p>
       <w:pPr>
-        <w:keepNext w:val="0"/>
-        <w:keepLines w:val="0"/>
-        <w:pageBreakBefore w:val="0"/>
-        <w:widowControl w:val="0"/>
-        <w:kinsoku/>
-        <w:wordWrap/>
-        <w:overflowPunct/>
-        <w:topLinePunct w:val="0"/>
-        <w:autoSpaceDE/>
-        <w:autoSpaceDN/>
-        <w:bidi w:val="0"/>
-        <w:adjustRightInd/>
-        <w:snapToGrid/>
         <w:spacing w:line="360" w:lineRule="auto"/>
         <w:jc w:val="center"/>
-        <w:textAlignment w:val="auto"/>
         <w:rPr>
           <w:b/>
           <w:sz w:val="52"/>
@@ -109,22 +53,8 @@
     </w:p>
     <w:p>
       <w:pPr>
-        <w:keepNext w:val="0"/>
-        <w:keepLines w:val="0"/>
-        <w:pageBreakBefore w:val="0"/>
-        <w:widowControl w:val="0"/>
-        <w:kinsoku/>
-        <w:wordWrap/>
-        <w:overflowPunct/>
-        <w:topLinePunct w:val="0"/>
-        <w:autoSpaceDE/>
-        <w:autoSpaceDN/>
-        <w:bidi w:val="0"/>
-        <w:adjustRightInd/>
-        <w:snapToGrid/>
         <w:spacing w:line="360" w:lineRule="auto"/>
         <w:jc w:val="center"/>
-        <w:textAlignment w:val="auto"/>
         <w:rPr>
           <w:b/>
           <w:sz w:val="52"/>
@@ -134,22 +64,8 @@
     </w:p>
     <w:p>
       <w:pPr>
-        <w:keepNext w:val="0"/>
-        <w:keepLines w:val="0"/>
-        <w:pageBreakBefore w:val="0"/>
-        <w:widowControl w:val="0"/>
-        <w:kinsoku/>
-        <w:wordWrap/>
-        <w:overflowPunct/>
-        <w:topLinePunct w:val="0"/>
-        <w:autoSpaceDE/>
-        <w:autoSpaceDN/>
-        <w:bidi w:val="0"/>
-        <w:adjustRightInd/>
-        <w:snapToGrid/>
         <w:spacing w:line="360" w:lineRule="auto"/>
         <w:jc w:val="center"/>
-        <w:textAlignment w:val="auto"/>
         <w:rPr>
           <w:b/>
           <w:sz w:val="52"/>
@@ -159,22 +75,8 @@
     </w:p>
     <w:p>
       <w:pPr>
-        <w:keepNext w:val="0"/>
-        <w:keepLines w:val="0"/>
-        <w:pageBreakBefore w:val="0"/>
-        <w:widowControl w:val="0"/>
-        <w:kinsoku/>
-        <w:wordWrap/>
-        <w:overflowPunct/>
-        <w:topLinePunct w:val="0"/>
-        <w:autoSpaceDE/>
-        <w:autoSpaceDN/>
-        <w:bidi w:val="0"/>
-        <w:adjustRightInd/>
-        <w:snapToGrid/>
         <w:spacing w:line="360" w:lineRule="auto"/>
         <w:jc w:val="center"/>
-        <w:textAlignment w:val="auto"/>
         <w:rPr>
           <w:b/>
           <w:sz w:val="52"/>
@@ -184,22 +86,8 @@
     </w:p>
     <w:p>
       <w:pPr>
-        <w:keepNext w:val="0"/>
-        <w:keepLines w:val="0"/>
-        <w:pageBreakBefore w:val="0"/>
-        <w:widowControl w:val="0"/>
-        <w:kinsoku/>
-        <w:wordWrap/>
-        <w:overflowPunct/>
-        <w:topLinePunct w:val="0"/>
-        <w:autoSpaceDE/>
-        <w:autoSpaceDN/>
-        <w:bidi w:val="0"/>
-        <w:adjustRightInd/>
-        <w:snapToGrid/>
         <w:spacing w:line="360" w:lineRule="auto"/>
         <w:jc w:val="center"/>
-        <w:textAlignment w:val="auto"/>
         <w:rPr>
           <w:b/>
           <w:sz w:val="52"/>
@@ -209,22 +97,8 @@
     </w:p>
     <w:p>
       <w:pPr>
-        <w:keepNext w:val="0"/>
-        <w:keepLines w:val="0"/>
-        <w:pageBreakBefore w:val="0"/>
-        <w:widowControl w:val="0"/>
-        <w:kinsoku/>
-        <w:wordWrap/>
-        <w:overflowPunct/>
-        <w:topLinePunct w:val="0"/>
-        <w:autoSpaceDE/>
-        <w:autoSpaceDN/>
-        <w:bidi w:val="0"/>
-        <w:adjustRightInd/>
-        <w:snapToGrid/>
         <w:spacing w:line="360" w:lineRule="auto"/>
         <w:jc w:val="center"/>
-        <w:textAlignment w:val="auto"/>
         <w:rPr>
           <w:b/>
           <w:sz w:val="52"/>
@@ -234,22 +108,8 @@
     </w:p>
     <w:p>
       <w:pPr>
-        <w:keepNext w:val="0"/>
-        <w:keepLines w:val="0"/>
-        <w:pageBreakBefore w:val="0"/>
-        <w:widowControl w:val="0"/>
-        <w:kinsoku/>
-        <w:wordWrap/>
-        <w:overflowPunct/>
-        <w:topLinePunct w:val="0"/>
-        <w:autoSpaceDE/>
-        <w:autoSpaceDN/>
-        <w:bidi w:val="0"/>
-        <w:adjustRightInd/>
-        <w:snapToGrid/>
         <w:spacing w:line="360" w:lineRule="auto"/>
         <w:jc w:val="center"/>
-        <w:textAlignment w:val="auto"/>
         <w:rPr>
           <w:b/>
           <w:sz w:val="32"/>
@@ -269,27 +129,13 @@
     <w:p>
       <w:pPr>
         <w:pStyle w:val="8"/>
-        <w:keepNext w:val="0"/>
-        <w:keepLines w:val="0"/>
-        <w:pageBreakBefore w:val="0"/>
-        <w:widowControl w:val="0"/>
         <w:numPr>
           <w:ilvl w:val="0"/>
           <w:numId w:val="1"/>
         </w:numPr>
-        <w:kinsoku/>
-        <w:wordWrap/>
-        <w:overflowPunct/>
-        <w:topLinePunct w:val="0"/>
-        <w:autoSpaceDE/>
-        <w:autoSpaceDN/>
-        <w:bidi w:val="0"/>
-        <w:adjustRightInd/>
-        <w:snapToGrid/>
         <w:spacing w:line="360" w:lineRule="auto"/>
         <w:ind w:firstLineChars="0"/>
         <w:jc w:val="center"/>
-        <w:textAlignment w:val="auto"/>
         <w:rPr>
           <w:sz w:val="32"/>
           <w:szCs w:val="32"/>
@@ -307,10 +153,6 @@
     <w:p>
       <w:pPr>
         <w:pStyle w:val="8"/>
-        <w:keepNext w:val="0"/>
-        <w:keepLines w:val="0"/>
-        <w:pageBreakBefore w:val="0"/>
-        <w:widowControl w:val="0"/>
         <w:numPr>
           <w:ilvl w:val="0"/>
           <w:numId w:val="1"/>
@@ -319,19 +161,9 @@
           <w:top w:val="single" w:color="auto" w:sz="12" w:space="1"/>
           <w:bottom w:val="single" w:color="auto" w:sz="12" w:space="1"/>
         </w:pBdr>
-        <w:kinsoku/>
-        <w:wordWrap/>
-        <w:overflowPunct/>
-        <w:topLinePunct w:val="0"/>
-        <w:autoSpaceDE/>
-        <w:autoSpaceDN/>
-        <w:bidi w:val="0"/>
-        <w:adjustRightInd/>
-        <w:snapToGrid/>
         <w:spacing w:line="360" w:lineRule="auto"/>
         <w:ind w:firstLineChars="0"/>
         <w:jc w:val="center"/>
-        <w:textAlignment w:val="auto"/>
         <w:rPr>
           <w:sz w:val="32"/>
           <w:szCs w:val="32"/>
@@ -349,10 +181,6 @@
     <w:p>
       <w:pPr>
         <w:pStyle w:val="8"/>
-        <w:keepNext w:val="0"/>
-        <w:keepLines w:val="0"/>
-        <w:pageBreakBefore w:val="0"/>
-        <w:widowControl w:val="0"/>
         <w:numPr>
           <w:ilvl w:val="0"/>
           <w:numId w:val="1"/>
@@ -361,19 +189,9 @@
           <w:bottom w:val="single" w:color="auto" w:sz="12" w:space="1"/>
           <w:between w:val="single" w:color="auto" w:sz="12" w:space="1"/>
         </w:pBdr>
-        <w:kinsoku/>
-        <w:wordWrap/>
-        <w:overflowPunct/>
-        <w:topLinePunct w:val="0"/>
-        <w:autoSpaceDE/>
-        <w:autoSpaceDN/>
-        <w:bidi w:val="0"/>
-        <w:adjustRightInd/>
-        <w:snapToGrid/>
         <w:spacing w:line="360" w:lineRule="auto"/>
         <w:ind w:firstLineChars="0"/>
         <w:jc w:val="center"/>
-        <w:textAlignment w:val="auto"/>
         <w:rPr>
           <w:sz w:val="32"/>
           <w:szCs w:val="32"/>
@@ -391,10 +209,6 @@
     <w:p>
       <w:pPr>
         <w:pStyle w:val="8"/>
-        <w:keepNext w:val="0"/>
-        <w:keepLines w:val="0"/>
-        <w:pageBreakBefore w:val="0"/>
-        <w:widowControl w:val="0"/>
         <w:numPr>
           <w:ilvl w:val="0"/>
           <w:numId w:val="1"/>
@@ -403,19 +217,9 @@
           <w:bottom w:val="single" w:color="auto" w:sz="12" w:space="1"/>
           <w:between w:val="single" w:color="auto" w:sz="12" w:space="1"/>
         </w:pBdr>
-        <w:kinsoku/>
-        <w:wordWrap/>
-        <w:overflowPunct/>
-        <w:topLinePunct w:val="0"/>
-        <w:autoSpaceDE/>
-        <w:autoSpaceDN/>
-        <w:bidi w:val="0"/>
-        <w:adjustRightInd/>
-        <w:snapToGrid/>
         <w:spacing w:line="360" w:lineRule="auto"/>
         <w:ind w:firstLineChars="0"/>
         <w:jc w:val="center"/>
-        <w:textAlignment w:val="auto"/>
         <w:rPr>
           <w:sz w:val="32"/>
           <w:szCs w:val="32"/>
@@ -432,26 +236,12 @@
     </w:p>
     <w:p>
       <w:pPr>
-        <w:keepNext w:val="0"/>
-        <w:keepLines w:val="0"/>
-        <w:pageBreakBefore w:val="0"/>
-        <w:widowControl w:val="0"/>
         <w:pBdr>
           <w:bottom w:val="single" w:color="auto" w:sz="12" w:space="1"/>
           <w:between w:val="single" w:color="auto" w:sz="12" w:space="1"/>
         </w:pBdr>
-        <w:kinsoku/>
-        <w:wordWrap/>
-        <w:overflowPunct/>
-        <w:topLinePunct w:val="0"/>
-        <w:autoSpaceDE/>
-        <w:autoSpaceDN/>
-        <w:bidi w:val="0"/>
-        <w:adjustRightInd/>
-        <w:snapToGrid/>
         <w:spacing w:line="360" w:lineRule="auto"/>
         <w:jc w:val="center"/>
-        <w:textAlignment w:val="auto"/>
         <w:rPr>
           <w:b/>
           <w:sz w:val="32"/>
@@ -461,22 +251,8 @@
     </w:p>
     <w:p>
       <w:pPr>
-        <w:keepNext w:val="0"/>
-        <w:keepLines w:val="0"/>
-        <w:pageBreakBefore w:val="0"/>
-        <w:widowControl w:val="0"/>
-        <w:kinsoku/>
-        <w:wordWrap/>
-        <w:overflowPunct/>
-        <w:topLinePunct w:val="0"/>
-        <w:autoSpaceDE/>
-        <w:autoSpaceDN/>
-        <w:bidi w:val="0"/>
-        <w:adjustRightInd/>
-        <w:snapToGrid/>
         <w:spacing w:line="360" w:lineRule="auto"/>
         <w:jc w:val="center"/>
-        <w:textAlignment w:val="auto"/>
         <w:rPr>
           <w:b/>
           <w:sz w:val="32"/>
@@ -486,22 +262,8 @@
     </w:p>
     <w:p>
       <w:pPr>
-        <w:keepNext w:val="0"/>
-        <w:keepLines w:val="0"/>
-        <w:pageBreakBefore w:val="0"/>
-        <w:widowControl w:val="0"/>
-        <w:kinsoku/>
-        <w:wordWrap/>
-        <w:overflowPunct/>
-        <w:topLinePunct w:val="0"/>
-        <w:autoSpaceDE/>
-        <w:autoSpaceDN/>
-        <w:bidi w:val="0"/>
-        <w:adjustRightInd/>
-        <w:snapToGrid/>
         <w:spacing w:line="360" w:lineRule="auto"/>
         <w:jc w:val="center"/>
-        <w:textAlignment w:val="auto"/>
         <w:rPr>
           <w:b/>
           <w:sz w:val="32"/>
@@ -511,22 +273,8 @@
     </w:p>
     <w:p>
       <w:pPr>
-        <w:keepNext w:val="0"/>
-        <w:keepLines w:val="0"/>
-        <w:pageBreakBefore w:val="0"/>
-        <w:widowControl w:val="0"/>
-        <w:kinsoku/>
-        <w:wordWrap/>
-        <w:overflowPunct/>
-        <w:topLinePunct w:val="0"/>
-        <w:autoSpaceDE/>
-        <w:autoSpaceDN/>
-        <w:bidi w:val="0"/>
-        <w:adjustRightInd/>
-        <w:snapToGrid/>
         <w:spacing w:line="360" w:lineRule="auto"/>
         <w:jc w:val="center"/>
-        <w:textAlignment w:val="auto"/>
         <w:rPr>
           <w:b/>
           <w:sz w:val="32"/>
@@ -536,96 +284,46 @@
     </w:p>
     <w:p>
       <w:pPr>
-        <w:keepNext w:val="0"/>
-        <w:keepLines w:val="0"/>
-        <w:pageBreakBefore w:val="0"/>
-        <w:widowControl w:val="0"/>
-        <w:kinsoku/>
-        <w:wordWrap/>
-        <w:overflowPunct/>
-        <w:topLinePunct w:val="0"/>
-        <w:autoSpaceDE/>
-        <w:autoSpaceDN/>
-        <w:bidi w:val="0"/>
-        <w:adjustRightInd/>
-        <w:snapToGrid/>
-        <w:spacing w:line="360" w:lineRule="auto"/>
-        <w:textAlignment w:val="auto"/>
-        <w:rPr>
-          <w:rFonts w:hint="eastAsia"/>
-          <w:b w:val="0"/>
+        <w:spacing w:line="360" w:lineRule="auto"/>
+        <w:rPr>
           <w:bCs/>
           <w:i/>
           <w:iCs/>
           <w:sz w:val="24"/>
           <w:szCs w:val="24"/>
-          <w:lang w:val="en-US" w:eastAsia="zh-CN"/>
         </w:rPr>
       </w:pPr>
     </w:p>
     <w:p>
       <w:pPr>
         <w:pStyle w:val="2"/>
-        <w:bidi w:val="0"/>
       </w:pPr>
       <w:r>
         <w:rPr>
           <w:rFonts w:hint="eastAsia"/>
         </w:rPr>
-        <w:t>1</w:t>
-      </w:r>
-      <w:r>
-        <w:rPr>
-          <w:rFonts w:hint="eastAsia"/>
-          <w:lang w:val="en-US" w:eastAsia="zh-CN"/>
-        </w:rPr>
-        <w:t xml:space="preserve"> </w:t>
-      </w:r>
-      <w:r>
-        <w:rPr>
-          <w:rFonts w:hint="eastAsia"/>
-        </w:rPr>
-        <w:t>软件项目简介与软件需求分析</w:t>
-      </w:r>
-    </w:p>
-    <w:p>
-      <w:pPr>
-        <w:keepNext w:val="0"/>
-        <w:keepLines w:val="0"/>
-        <w:pageBreakBefore w:val="0"/>
-        <w:widowControl w:val="0"/>
-        <w:kinsoku/>
-        <w:wordWrap/>
-        <w:overflowPunct/>
-        <w:topLinePunct w:val="0"/>
-        <w:autoSpaceDE/>
-        <w:autoSpaceDN/>
-        <w:bidi w:val="0"/>
-        <w:adjustRightInd/>
-        <w:snapToGrid/>
-        <w:spacing w:line="360" w:lineRule="auto"/>
-        <w:textAlignment w:val="auto"/>
-        <w:rPr>
-          <w:rFonts w:hint="default" w:eastAsiaTheme="minorEastAsia"/>
-          <w:b w:val="0"/>
+        <w:t>1 软件项目简介与软件需求分析</w:t>
+      </w:r>
+    </w:p>
+    <w:p>
+      <w:pPr>
+        <w:spacing w:line="360" w:lineRule="auto"/>
+        <w:rPr>
           <w:bCs/>
           <w:i/>
           <w:iCs/>
           <w:sz w:val="24"/>
           <w:szCs w:val="24"/>
-          <w:lang w:val="en-US" w:eastAsia="zh-CN"/>
         </w:rPr>
       </w:pPr>
       <w:r>
         <w:rPr>
           <w:rFonts w:hint="eastAsia"/>
-          <w:b w:val="0"/>
           <w:bCs/>
           <w:i/>
           <w:iCs/>
           <w:sz w:val="24"/>
           <w:szCs w:val="24"/>
-          <w:lang w:val="en-US" w:eastAsia="zh-CN"/>
         </w:rPr>
         <w:t>正文宋体、小四、1.5倍行距</w:t>
       </w:r>
@@ -637,47 +335,22 @@
           <w:ilvl w:val="1"/>
           <w:numId w:val="2"/>
         </w:numPr>
-        <w:bidi w:val="0"/>
+      </w:pPr>
+      <w:r>
         <w:rPr>
           <w:rFonts w:hint="eastAsia"/>
-          <w:lang w:val="en-US" w:eastAsia="zh-CN"/>
-        </w:rPr>
-      </w:pPr>
-      <w:r>
-        <w:rPr>
-          <w:rFonts w:hint="eastAsia"/>
-          <w:lang w:val="en-US" w:eastAsia="zh-CN"/>
         </w:rPr>
         <w:t>软件项目简介</w:t>
       </w:r>
     </w:p>
     <w:p>
       <w:pPr>
-        <w:keepNext w:val="0"/>
-        <w:keepLines w:val="0"/>
-        <w:pageBreakBefore w:val="0"/>
-        <w:widowControl w:val="0"/>
-        <w:numPr>
-          <w:ilvl w:val="0"/>
-          <w:numId w:val="0"/>
-        </w:numPr>
-        <w:kinsoku/>
-        <w:wordWrap/>
-        <w:overflowPunct/>
-        <w:topLinePunct w:val="0"/>
-        <w:autoSpaceDE/>
-        <w:autoSpaceDN/>
-        <w:bidi w:val="0"/>
-        <w:adjustRightInd/>
-        <w:snapToGrid/>
-        <w:spacing w:line="360" w:lineRule="auto"/>
-        <w:ind w:leftChars="0" w:firstLine="480" w:firstLineChars="200"/>
-        <w:textAlignment w:val="auto"/>
-        <w:rPr>
-          <w:rFonts w:hint="default" w:asciiTheme="minorEastAsia" w:hAnsiTheme="minorEastAsia" w:cstheme="minorEastAsia"/>
-          <w:sz w:val="24"/>
-          <w:szCs w:val="24"/>
-          <w:lang w:val="en-US" w:eastAsia="zh-CN"/>
+        <w:spacing w:line="360" w:lineRule="auto"/>
+        <w:ind w:firstLine="480" w:firstLineChars="200"/>
+        <w:rPr>
+          <w:rFonts w:asciiTheme="minorEastAsia" w:hAnsiTheme="minorEastAsia" w:cstheme="minorEastAsia"/>
+          <w:sz w:val="24"/>
+          <w:szCs w:val="24"/>
         </w:rPr>
       </w:pPr>
       <w:r>
@@ -685,38 +358,18 @@
           <w:rFonts w:hint="eastAsia" w:asciiTheme="minorEastAsia" w:hAnsiTheme="minorEastAsia" w:cstheme="minorEastAsia"/>
           <w:sz w:val="24"/>
           <w:szCs w:val="24"/>
-          <w:lang w:val="en-US" w:eastAsia="zh-CN"/>
         </w:rPr>
         <w:t>随着在校大学生数量的不断增加，各大学校教务系统的数据量也在不断的上涨。学校工作繁杂，资料众多。从登分到统计、从排序到成绩表格制作都需要涉及到大量的工作。如果单纯用人工来管理，费时费力，无法及时获得准确的数据资料来指导教学。虽然已有各类管理信息系统投入日常教学使用，但对于学生成绩管理来说，目前暂时没有一套完整的、统一的系统。因此，开发一套适用于大多数学校的、兼容性好的成绩管理系统非常有必要。拥有成绩管理系统后，只需要老师正确完成成绩录入，就可以轻松实现各科成绩的浏览，打印各项成绩指标等复杂工作。同时，成绩管理系统也是老师教学评估，改进教学方法、提高教学质量的科学手段。</w:t>
       </w:r>
     </w:p>
     <w:p>
       <w:pPr>
-        <w:keepNext w:val="0"/>
-        <w:keepLines w:val="0"/>
-        <w:pageBreakBefore w:val="0"/>
-        <w:widowControl w:val="0"/>
-        <w:numPr>
-          <w:ilvl w:val="0"/>
-          <w:numId w:val="0"/>
-        </w:numPr>
-        <w:kinsoku/>
-        <w:wordWrap/>
-        <w:overflowPunct/>
-        <w:topLinePunct w:val="0"/>
-        <w:autoSpaceDE/>
-        <w:autoSpaceDN/>
-        <w:bidi w:val="0"/>
-        <w:adjustRightInd/>
-        <w:snapToGrid/>
-        <w:spacing w:line="360" w:lineRule="auto"/>
-        <w:ind w:leftChars="0" w:firstLine="480" w:firstLineChars="200"/>
-        <w:textAlignment w:val="auto"/>
-        <w:rPr>
-          <w:rFonts w:hint="default" w:asciiTheme="minorEastAsia" w:hAnsiTheme="minorEastAsia" w:cstheme="minorEastAsia"/>
-          <w:sz w:val="24"/>
-          <w:szCs w:val="24"/>
-          <w:lang w:val="en-US" w:eastAsia="zh-CN"/>
+        <w:spacing w:line="360" w:lineRule="auto"/>
+        <w:ind w:firstLine="480" w:firstLineChars="200"/>
+        <w:rPr>
+          <w:rFonts w:asciiTheme="minorEastAsia" w:hAnsiTheme="minorEastAsia" w:cstheme="minorEastAsia"/>
+          <w:sz w:val="24"/>
+          <w:szCs w:val="24"/>
         </w:rPr>
       </w:pPr>
       <w:r>
@@ -724,38 +377,18 @@
           <w:rFonts w:hint="eastAsia" w:asciiTheme="minorEastAsia" w:hAnsiTheme="minorEastAsia" w:cstheme="minorEastAsia"/>
           <w:sz w:val="24"/>
           <w:szCs w:val="24"/>
-          <w:lang w:val="en-US" w:eastAsia="zh-CN"/>
         </w:rPr>
         <w:t>目前来说，随着办公信息化的开展，各大高校新生入学以及期末考试结束后，学校都需要对学生的成绩和一些繁琐的流程进行管理。通过一个基于基于B/S架构的成绩管理系统，可以很好的将这一过程进行化繁为简。并且此系统具有普适性，可以被应用于许多学校。因此，该类型系统可以大量投入到实际使用中。</w:t>
       </w:r>
     </w:p>
     <w:p>
       <w:pPr>
-        <w:keepNext w:val="0"/>
-        <w:keepLines w:val="0"/>
-        <w:pageBreakBefore w:val="0"/>
-        <w:widowControl w:val="0"/>
-        <w:numPr>
-          <w:ilvl w:val="0"/>
-          <w:numId w:val="0"/>
-        </w:numPr>
-        <w:kinsoku/>
-        <w:wordWrap/>
-        <w:overflowPunct/>
-        <w:topLinePunct w:val="0"/>
-        <w:autoSpaceDE/>
-        <w:autoSpaceDN/>
-        <w:bidi w:val="0"/>
-        <w:adjustRightInd/>
-        <w:snapToGrid/>
-        <w:spacing w:line="360" w:lineRule="auto"/>
-        <w:ind w:leftChars="0" w:firstLine="480" w:firstLineChars="200"/>
-        <w:textAlignment w:val="auto"/>
-        <w:rPr>
-          <w:rFonts w:hint="default" w:asciiTheme="minorEastAsia" w:hAnsiTheme="minorEastAsia" w:cstheme="minorEastAsia"/>
-          <w:sz w:val="24"/>
-          <w:szCs w:val="24"/>
-          <w:lang w:val="en-US" w:eastAsia="zh-CN"/>
+        <w:spacing w:line="360" w:lineRule="auto"/>
+        <w:ind w:firstLine="480" w:firstLineChars="200"/>
+        <w:rPr>
+          <w:rFonts w:asciiTheme="minorEastAsia" w:hAnsiTheme="minorEastAsia" w:cstheme="minorEastAsia"/>
+          <w:sz w:val="24"/>
+          <w:szCs w:val="24"/>
         </w:rPr>
       </w:pPr>
     </w:p>
@@ -766,143 +399,79 @@
           <w:ilvl w:val="1"/>
           <w:numId w:val="2"/>
         </w:numPr>
-        <w:bidi w:val="0"/>
-        <w:ind w:left="0" w:leftChars="0" w:firstLine="0" w:firstLineChars="0"/>
+      </w:pPr>
+      <w:r>
         <w:rPr>
           <w:rFonts w:hint="eastAsia"/>
-          <w:lang w:val="en-US" w:eastAsia="zh-CN"/>
-        </w:rPr>
+        </w:rPr>
+        <w:t>软件需求分析</w:t>
+      </w:r>
+    </w:p>
+    <w:p>
+      <w:pPr>
+        <w:pStyle w:val="4"/>
       </w:pPr>
       <w:r>
         <w:rPr>
           <w:rFonts w:hint="eastAsia"/>
-          <w:lang w:val="en-US" w:eastAsia="zh-CN"/>
-        </w:rPr>
-        <w:t>软件需求分析</w:t>
-      </w:r>
-    </w:p>
-    <w:p>
-      <w:pPr>
-        <w:pStyle w:val="4"/>
-        <w:bidi w:val="0"/>
-        <w:rPr>
-          <w:rFonts w:hint="default"/>
-          <w:lang w:val="en-US" w:eastAsia="zh-CN"/>
-        </w:rPr>
-      </w:pPr>
-      <w:r>
-        <w:rPr>
-          <w:rFonts w:hint="eastAsia"/>
-          <w:lang w:val="en-US" w:eastAsia="zh-CN"/>
         </w:rPr>
         <w:t>1.2.1 功能性需求分析</w:t>
       </w:r>
     </w:p>
     <w:p>
       <w:pPr>
-        <w:keepNext w:val="0"/>
-        <w:keepLines w:val="0"/>
-        <w:pageBreakBefore w:val="0"/>
-        <w:widowControl w:val="0"/>
-        <w:numPr>
-          <w:ilvl w:val="0"/>
-          <w:numId w:val="0"/>
-        </w:numPr>
-        <w:kinsoku/>
-        <w:wordWrap/>
-        <w:overflowPunct/>
-        <w:topLinePunct w:val="0"/>
-        <w:autoSpaceDE/>
-        <w:autoSpaceDN/>
-        <w:bidi w:val="0"/>
-        <w:adjustRightInd/>
-        <w:snapToGrid/>
-        <w:spacing w:line="360" w:lineRule="auto"/>
-        <w:ind w:leftChars="0" w:firstLine="480" w:firstLineChars="200"/>
-        <w:textAlignment w:val="auto"/>
+        <w:spacing w:line="360" w:lineRule="auto"/>
+        <w:ind w:firstLine="480" w:firstLineChars="200"/>
+        <w:rPr>
+          <w:rFonts w:asciiTheme="minorEastAsia" w:hAnsiTheme="minorEastAsia" w:cstheme="minorEastAsia"/>
+          <w:sz w:val="24"/>
+          <w:szCs w:val="24"/>
+        </w:rPr>
+      </w:pPr>
+      <w:r>
         <w:rPr>
           <w:rFonts w:hint="eastAsia" w:asciiTheme="minorEastAsia" w:hAnsiTheme="minorEastAsia" w:cstheme="minorEastAsia"/>
           <w:sz w:val="24"/>
           <w:szCs w:val="24"/>
-          <w:lang w:val="en-US" w:eastAsia="zh-CN"/>
-        </w:rPr>
-      </w:pPr>
-      <w:r>
-        <w:rPr>
-          <w:rFonts w:hint="eastAsia" w:asciiTheme="minorEastAsia" w:hAnsiTheme="minorEastAsia" w:cstheme="minorEastAsia"/>
-          <w:sz w:val="24"/>
-          <w:szCs w:val="24"/>
-          <w:lang w:val="en-US" w:eastAsia="zh-CN"/>
         </w:rPr>
         <w:t>在成绩管理系统中，从对象上来看，可以分为学生和老师（管理员）两种类型的用户。从系统的结构上看，系统需要对学生的基本信息进行管理，对课程的基本信息进行管理以及成绩的录入管理，因此学生成绩管理系统需要具备以下功能：</w:t>
       </w:r>
     </w:p>
     <w:p>
       <w:pPr>
-        <w:keepNext w:val="0"/>
-        <w:keepLines w:val="0"/>
-        <w:pageBreakBefore w:val="0"/>
-        <w:widowControl w:val="0"/>
         <w:numPr>
           <w:ilvl w:val="0"/>
           <w:numId w:val="3"/>
         </w:numPr>
-        <w:kinsoku/>
-        <w:wordWrap/>
-        <w:overflowPunct/>
-        <w:topLinePunct w:val="0"/>
-        <w:autoSpaceDE/>
-        <w:autoSpaceDN/>
-        <w:bidi w:val="0"/>
-        <w:adjustRightInd/>
-        <w:snapToGrid/>
-        <w:spacing w:line="360" w:lineRule="auto"/>
-        <w:ind w:leftChars="0" w:firstLine="480" w:firstLineChars="200"/>
-        <w:textAlignment w:val="auto"/>
+        <w:spacing w:line="360" w:lineRule="auto"/>
+        <w:ind w:firstLine="480" w:firstLineChars="200"/>
+        <w:rPr>
+          <w:rFonts w:asciiTheme="minorEastAsia" w:hAnsiTheme="minorEastAsia" w:cstheme="minorEastAsia"/>
+          <w:sz w:val="24"/>
+          <w:szCs w:val="24"/>
+        </w:rPr>
+      </w:pPr>
+      <w:r>
         <w:rPr>
           <w:rFonts w:hint="eastAsia" w:asciiTheme="minorEastAsia" w:hAnsiTheme="minorEastAsia" w:cstheme="minorEastAsia"/>
           <w:sz w:val="24"/>
           <w:szCs w:val="24"/>
-          <w:lang w:val="en-US" w:eastAsia="zh-CN"/>
-        </w:rPr>
-      </w:pPr>
-      <w:r>
-        <w:rPr>
-          <w:rFonts w:hint="eastAsia" w:asciiTheme="minorEastAsia" w:hAnsiTheme="minorEastAsia" w:cstheme="minorEastAsia"/>
-          <w:sz w:val="24"/>
-          <w:szCs w:val="24"/>
-          <w:lang w:val="en-US" w:eastAsia="zh-CN"/>
         </w:rPr>
         <w:t>学生的基本信息管理：学号、姓名、学院、班级等。</w:t>
       </w:r>
     </w:p>
     <w:p>
       <w:pPr>
-        <w:keepNext w:val="0"/>
-        <w:keepLines w:val="0"/>
-        <w:pageBreakBefore w:val="0"/>
-        <w:widowControl w:val="0"/>
         <w:numPr>
           <w:ilvl w:val="0"/>
           <w:numId w:val="3"/>
         </w:numPr>
-        <w:kinsoku/>
-        <w:wordWrap/>
-        <w:overflowPunct/>
-        <w:topLinePunct w:val="0"/>
-        <w:autoSpaceDE/>
-        <w:autoSpaceDN/>
-        <w:bidi w:val="0"/>
-        <w:adjustRightInd/>
-        <w:snapToGrid/>
-        <w:spacing w:line="360" w:lineRule="auto"/>
-        <w:ind w:leftChars="0" w:firstLine="480" w:firstLineChars="200"/>
-        <w:textAlignment w:val="auto"/>
-        <w:rPr>
-          <w:rFonts w:hint="default" w:asciiTheme="minorEastAsia" w:hAnsiTheme="minorEastAsia" w:cstheme="minorEastAsia"/>
-          <w:sz w:val="24"/>
-          <w:szCs w:val="24"/>
-          <w:lang w:val="en-US" w:eastAsia="zh-CN"/>
+        <w:spacing w:line="360" w:lineRule="auto"/>
+        <w:ind w:firstLine="480" w:firstLineChars="200"/>
+        <w:rPr>
+          <w:rFonts w:asciiTheme="minorEastAsia" w:hAnsiTheme="minorEastAsia" w:cstheme="minorEastAsia"/>
+          <w:sz w:val="24"/>
+          <w:szCs w:val="24"/>
         </w:rPr>
       </w:pPr>
       <w:r>
@@ -910,49 +479,22 @@
           <w:rFonts w:hint="eastAsia" w:asciiTheme="minorEastAsia" w:hAnsiTheme="minorEastAsia" w:cstheme="minorEastAsia"/>
           <w:sz w:val="24"/>
           <w:szCs w:val="24"/>
-          <w:lang w:val="en-US" w:eastAsia="zh-CN"/>
-        </w:rPr>
-        <w:t>课程的基本信息管理：课程代码、课程名称、任课老师、学分、学时等，学生可以查询到所有公开的课程信息</w:t>
-      </w:r>
-      <w:bookmarkStart w:id="0" w:name="_GoBack"/>
-      <w:bookmarkEnd w:id="0"/>
-      <w:r>
-        <w:rPr>
-          <w:rFonts w:hint="eastAsia" w:asciiTheme="minorEastAsia" w:hAnsiTheme="minorEastAsia" w:cstheme="minorEastAsia"/>
-          <w:sz w:val="24"/>
-          <w:szCs w:val="24"/>
-          <w:lang w:val="en-US" w:eastAsia="zh-CN"/>
-        </w:rPr>
-        <w:t>。</w:t>
-      </w:r>
-    </w:p>
-    <w:p>
-      <w:pPr>
-        <w:keepNext w:val="0"/>
-        <w:keepLines w:val="0"/>
-        <w:pageBreakBefore w:val="0"/>
-        <w:widowControl w:val="0"/>
+        </w:rPr>
+        <w:t>课程的基本信息管理：课程代码、课程名称、任课老师、学分、学时等，学生可以查询到所有公开的课程信息。</w:t>
+      </w:r>
+    </w:p>
+    <w:p>
+      <w:pPr>
         <w:numPr>
           <w:ilvl w:val="0"/>
           <w:numId w:val="3"/>
         </w:numPr>
-        <w:kinsoku/>
-        <w:wordWrap/>
-        <w:overflowPunct/>
-        <w:topLinePunct w:val="0"/>
-        <w:autoSpaceDE/>
-        <w:autoSpaceDN/>
-        <w:bidi w:val="0"/>
-        <w:adjustRightInd/>
-        <w:snapToGrid/>
-        <w:spacing w:line="360" w:lineRule="auto"/>
-        <w:ind w:leftChars="0" w:firstLine="480" w:firstLineChars="200"/>
-        <w:textAlignment w:val="auto"/>
-        <w:rPr>
-          <w:rFonts w:hint="default" w:asciiTheme="minorEastAsia" w:hAnsiTheme="minorEastAsia" w:cstheme="minorEastAsia"/>
-          <w:sz w:val="24"/>
-          <w:szCs w:val="24"/>
-          <w:lang w:val="en-US" w:eastAsia="zh-CN"/>
+        <w:spacing w:line="360" w:lineRule="auto"/>
+        <w:ind w:firstLine="480" w:firstLineChars="200"/>
+        <w:rPr>
+          <w:rFonts w:asciiTheme="minorEastAsia" w:hAnsiTheme="minorEastAsia" w:cstheme="minorEastAsia"/>
+          <w:sz w:val="24"/>
+          <w:szCs w:val="24"/>
         </w:rPr>
       </w:pPr>
       <w:r>
@@ -960,38 +502,22 @@
           <w:rFonts w:hint="eastAsia" w:asciiTheme="minorEastAsia" w:hAnsiTheme="minorEastAsia" w:cstheme="minorEastAsia"/>
           <w:sz w:val="24"/>
           <w:szCs w:val="24"/>
-          <w:lang w:val="en-US" w:eastAsia="zh-CN"/>
         </w:rPr>
         <w:t>登陆管理：要求用户提供合法的用户名、密码并根据用户身份给其不同权限。</w:t>
       </w:r>
     </w:p>
     <w:p>
       <w:pPr>
-        <w:keepNext w:val="0"/>
-        <w:keepLines w:val="0"/>
-        <w:pageBreakBefore w:val="0"/>
-        <w:widowControl w:val="0"/>
         <w:numPr>
           <w:ilvl w:val="0"/>
           <w:numId w:val="3"/>
         </w:numPr>
-        <w:kinsoku/>
-        <w:wordWrap/>
-        <w:overflowPunct/>
-        <w:topLinePunct w:val="0"/>
-        <w:autoSpaceDE/>
-        <w:autoSpaceDN/>
-        <w:bidi w:val="0"/>
-        <w:adjustRightInd/>
-        <w:snapToGrid/>
-        <w:spacing w:line="360" w:lineRule="auto"/>
-        <w:ind w:leftChars="0" w:firstLine="480" w:firstLineChars="200"/>
-        <w:textAlignment w:val="auto"/>
-        <w:rPr>
-          <w:rFonts w:hint="default" w:asciiTheme="minorEastAsia" w:hAnsiTheme="minorEastAsia" w:cstheme="minorEastAsia"/>
-          <w:sz w:val="24"/>
-          <w:szCs w:val="24"/>
-          <w:lang w:val="en-US" w:eastAsia="zh-CN"/>
+        <w:spacing w:line="360" w:lineRule="auto"/>
+        <w:ind w:firstLine="480" w:firstLineChars="200"/>
+        <w:rPr>
+          <w:rFonts w:asciiTheme="minorEastAsia" w:hAnsiTheme="minorEastAsia" w:cstheme="minorEastAsia"/>
+          <w:sz w:val="24"/>
+          <w:szCs w:val="24"/>
         </w:rPr>
       </w:pPr>
       <w:r>
@@ -999,38 +525,22 @@
           <w:rFonts w:hint="eastAsia" w:asciiTheme="minorEastAsia" w:hAnsiTheme="minorEastAsia" w:cstheme="minorEastAsia"/>
           <w:sz w:val="24"/>
           <w:szCs w:val="24"/>
-          <w:lang w:val="en-US" w:eastAsia="zh-CN"/>
         </w:rPr>
         <w:t>成绩的修改：老师可对自己授课的课程的学生进行成绩的录入和修改，需要用到课程以及选该门课程的学生信息。</w:t>
       </w:r>
     </w:p>
     <w:p>
       <w:pPr>
-        <w:keepNext w:val="0"/>
-        <w:keepLines w:val="0"/>
-        <w:pageBreakBefore w:val="0"/>
-        <w:widowControl w:val="0"/>
         <w:numPr>
           <w:ilvl w:val="0"/>
           <w:numId w:val="3"/>
         </w:numPr>
-        <w:kinsoku/>
-        <w:wordWrap/>
-        <w:overflowPunct/>
-        <w:topLinePunct w:val="0"/>
-        <w:autoSpaceDE/>
-        <w:autoSpaceDN/>
-        <w:bidi w:val="0"/>
-        <w:adjustRightInd/>
-        <w:snapToGrid/>
-        <w:spacing w:line="360" w:lineRule="auto"/>
-        <w:ind w:leftChars="0" w:firstLine="480" w:firstLineChars="200"/>
-        <w:textAlignment w:val="auto"/>
-        <w:rPr>
-          <w:rFonts w:hint="default" w:asciiTheme="minorEastAsia" w:hAnsiTheme="minorEastAsia" w:cstheme="minorEastAsia"/>
-          <w:sz w:val="24"/>
-          <w:szCs w:val="24"/>
-          <w:lang w:val="en-US" w:eastAsia="zh-CN"/>
+        <w:spacing w:line="360" w:lineRule="auto"/>
+        <w:ind w:firstLine="480" w:firstLineChars="200"/>
+        <w:rPr>
+          <w:rFonts w:asciiTheme="minorEastAsia" w:hAnsiTheme="minorEastAsia" w:cstheme="minorEastAsia"/>
+          <w:sz w:val="24"/>
+          <w:szCs w:val="24"/>
         </w:rPr>
       </w:pPr>
       <w:r>
@@ -1038,7 +548,6 @@
           <w:rFonts w:hint="eastAsia" w:asciiTheme="minorEastAsia" w:hAnsiTheme="minorEastAsia" w:cstheme="minorEastAsia"/>
           <w:sz w:val="24"/>
           <w:szCs w:val="24"/>
-          <w:lang w:val="en-US" w:eastAsia="zh-CN"/>
         </w:rPr>
         <w:t>成绩查询：学生可对自己选择的课程成绩进行查询，需要用到课程以及选该门课程的学生信息。</w:t>
       </w:r>
@@ -1046,16 +555,10 @@
     <w:p>
       <w:pPr>
         <w:pStyle w:val="4"/>
-        <w:bidi w:val="0"/>
+      </w:pPr>
+      <w:r>
         <w:rPr>
           <w:rFonts w:hint="eastAsia"/>
-          <w:lang w:val="en-US" w:eastAsia="zh-CN"/>
-        </w:rPr>
-      </w:pPr>
-      <w:r>
-        <w:rPr>
-          <w:rFonts w:hint="eastAsia"/>
-          <w:lang w:val="en-US" w:eastAsia="zh-CN"/>
         </w:rPr>
         <w:t>1.2.2 软硬件环境需求</w:t>
       </w:r>
@@ -1111,14 +614,11 @@
               <w:bottom w:val="single" w:color="auto" w:sz="4" w:space="0"/>
             </w:tcBorders>
             <w:shd w:val="clear" w:color="auto" w:fill="D9D9D9"/>
-            <w:noWrap w:val="0"/>
-            <w:vAlign w:val="top"/>
-          </w:tcPr>
-          <w:p>
-            <w:pPr>
-              <w:jc w:val="center"/>
-              <w:rPr>
-                <w:rFonts w:hint="eastAsia"/>
+          </w:tcPr>
+          <w:p>
+            <w:pPr>
+              <w:jc w:val="center"/>
+              <w:rPr>
                 <w:b/>
                 <w:bCs/>
                 <w:color w:val="000000"/>
@@ -1141,14 +641,11 @@
           <w:tcPr>
             <w:tcW w:w="5714" w:type="dxa"/>
             <w:shd w:val="clear" w:color="auto" w:fill="D9D9D9"/>
-            <w:noWrap w:val="0"/>
-            <w:vAlign w:val="top"/>
-          </w:tcPr>
-          <w:p>
-            <w:pPr>
-              <w:jc w:val="center"/>
-              <w:rPr>
-                <w:rFonts w:hint="eastAsia"/>
+          </w:tcPr>
+          <w:p>
+            <w:pPr>
+              <w:jc w:val="center"/>
+              <w:rPr>
                 <w:b/>
                 <w:bCs/>
                 <w:color w:val="000000"/>
@@ -1193,8 +690,6 @@
             <w:tcW w:w="1188" w:type="dxa"/>
             <w:vMerge w:val="restart"/>
             <w:shd w:val="clear" w:color="auto" w:fill="D9D9D9"/>
-            <w:noWrap w:val="0"/>
-            <w:vAlign w:val="top"/>
           </w:tcPr>
           <w:p>
             <w:pPr>
@@ -1207,9 +702,7 @@
                 <w:tab w:val="clear" w:pos="8306"/>
               </w:tabs>
               <w:snapToGrid/>
-              <w:jc w:val="center"/>
-              <w:rPr>
-                <w:rFonts w:hint="eastAsia"/>
+              <w:rPr>
                 <w:color w:val="000000"/>
                 <w:sz w:val="21"/>
                 <w:szCs w:val="21"/>
@@ -1230,8 +723,6 @@
           <w:tcPr>
             <w:tcW w:w="1620" w:type="dxa"/>
             <w:shd w:val="clear" w:color="auto" w:fill="D9D9D9"/>
-            <w:noWrap w:val="0"/>
-            <w:vAlign w:val="top"/>
           </w:tcPr>
           <w:p>
             <w:pPr>
@@ -1244,9 +735,7 @@
                 <w:tab w:val="clear" w:pos="8306"/>
               </w:tabs>
               <w:snapToGrid/>
-              <w:jc w:val="center"/>
-              <w:rPr>
-                <w:rFonts w:hint="eastAsia"/>
+              <w:rPr>
                 <w:color w:val="000000"/>
                 <w:sz w:val="21"/>
                 <w:szCs w:val="21"/>
@@ -1266,33 +755,22 @@
           <w:tcPr>
             <w:tcW w:w="5714" w:type="dxa"/>
             <w:shd w:val="clear" w:color="auto" w:fill="auto"/>
-            <w:noWrap w:val="0"/>
-            <w:vAlign w:val="top"/>
-          </w:tcPr>
-          <w:p>
-            <w:pPr>
-              <w:jc w:val="center"/>
-              <w:rPr>
-                <w:rFonts w:hint="default" w:eastAsia="宋体"/>
-                <w:color w:val="000000"/>
-                <w:szCs w:val="21"/>
-                <w:lang w:val="en-US" w:eastAsia="zh-CN"/>
-              </w:rPr>
-            </w:pPr>
-            <w:r>
-              <w:rPr>
-                <w:rFonts w:hint="eastAsia"/>
-                <w:szCs w:val="21"/>
-              </w:rPr>
-              <w:t>InterXeon E5-2630 16核</w:t>
-            </w:r>
-            <w:r>
-              <w:rPr>
-                <w:rFonts w:hint="eastAsia"/>
-                <w:szCs w:val="21"/>
-                <w:lang w:val="en-US" w:eastAsia="zh-CN"/>
-              </w:rPr>
-              <w:t>,32GB以上内存</w:t>
+          </w:tcPr>
+          <w:p>
+            <w:pPr>
+              <w:jc w:val="center"/>
+              <w:rPr>
+                <w:rFonts w:eastAsia="宋体"/>
+                <w:color w:val="000000"/>
+                <w:szCs w:val="21"/>
+              </w:rPr>
+            </w:pPr>
+            <w:r>
+              <w:rPr>
+                <w:rFonts w:hint="eastAsia"/>
+                <w:szCs w:val="21"/>
+              </w:rPr>
+              <w:t>InterXeon E5-2630 16核,32GB以上内存</w:t>
             </w:r>
           </w:p>
         </w:tc>
@@ -1322,8 +800,6 @@
             <w:tcW w:w="1188" w:type="dxa"/>
             <w:vMerge w:val="continue"/>
             <w:shd w:val="clear" w:color="auto" w:fill="D9D9D9"/>
-            <w:noWrap w:val="0"/>
-            <w:vAlign w:val="top"/>
           </w:tcPr>
           <w:p>
             <w:pPr>
@@ -1336,9 +812,7 @@
                 <w:tab w:val="clear" w:pos="8306"/>
               </w:tabs>
               <w:snapToGrid/>
-              <w:jc w:val="center"/>
-              <w:rPr>
-                <w:rFonts w:hint="eastAsia"/>
+              <w:rPr>
                 <w:color w:val="000000"/>
                 <w:sz w:val="21"/>
                 <w:szCs w:val="21"/>
@@ -1350,8 +824,6 @@
           <w:tcPr>
             <w:tcW w:w="1620" w:type="dxa"/>
             <w:shd w:val="clear" w:color="auto" w:fill="D9D9D9"/>
-            <w:noWrap w:val="0"/>
-            <w:vAlign w:val="top"/>
           </w:tcPr>
           <w:p>
             <w:pPr>
@@ -1364,9 +836,7 @@
                 <w:tab w:val="clear" w:pos="8306"/>
               </w:tabs>
               <w:snapToGrid/>
-              <w:jc w:val="center"/>
-              <w:rPr>
-                <w:rFonts w:hint="eastAsia"/>
+              <w:rPr>
                 <w:sz w:val="21"/>
                 <w:szCs w:val="21"/>
               </w:rPr>
@@ -1385,23 +855,18 @@
           <w:tcPr>
             <w:tcW w:w="5714" w:type="dxa"/>
             <w:shd w:val="clear" w:color="auto" w:fill="auto"/>
-            <w:noWrap w:val="0"/>
-            <w:vAlign w:val="top"/>
-          </w:tcPr>
-          <w:p>
-            <w:pPr>
-              <w:jc w:val="center"/>
-              <w:rPr>
-                <w:rFonts w:hint="default"/>
-                <w:szCs w:val="21"/>
-                <w:lang w:val="en-US"/>
-              </w:rPr>
-            </w:pPr>
-            <w:r>
-              <w:rPr>
-                <w:rFonts w:hint="eastAsia"/>
-                <w:szCs w:val="21"/>
-                <w:lang w:val="en-US" w:eastAsia="zh-CN"/>
+          </w:tcPr>
+          <w:p>
+            <w:pPr>
+              <w:jc w:val="center"/>
+              <w:rPr>
+                <w:szCs w:val="21"/>
+              </w:rPr>
+            </w:pPr>
+            <w:r>
+              <w:rPr>
+                <w:rFonts w:hint="eastAsia"/>
+                <w:szCs w:val="21"/>
               </w:rPr>
               <w:t>Win 10</w:t>
             </w:r>
@@ -1433,8 +898,6 @@
             <w:tcW w:w="1188" w:type="dxa"/>
             <w:vMerge w:val="continue"/>
             <w:shd w:val="clear" w:color="auto" w:fill="D9D9D9"/>
-            <w:noWrap w:val="0"/>
-            <w:vAlign w:val="top"/>
           </w:tcPr>
           <w:p>
             <w:pPr>
@@ -1447,9 +910,7 @@
                 <w:tab w:val="clear" w:pos="8306"/>
               </w:tabs>
               <w:snapToGrid/>
-              <w:jc w:val="center"/>
-              <w:rPr>
-                <w:rFonts w:hint="eastAsia"/>
+              <w:rPr>
                 <w:color w:val="000000"/>
                 <w:sz w:val="21"/>
                 <w:szCs w:val="21"/>
@@ -1461,14 +922,11 @@
           <w:tcPr>
             <w:tcW w:w="1620" w:type="dxa"/>
             <w:shd w:val="clear" w:color="auto" w:fill="D9D9D9"/>
-            <w:noWrap w:val="0"/>
-            <w:vAlign w:val="top"/>
-          </w:tcPr>
-          <w:p>
-            <w:pPr>
-              <w:jc w:val="center"/>
-              <w:rPr>
-                <w:rFonts w:hint="eastAsia"/>
+          </w:tcPr>
+          <w:p>
+            <w:pPr>
+              <w:jc w:val="center"/>
+              <w:rPr>
                 <w:szCs w:val="21"/>
               </w:rPr>
             </w:pPr>
@@ -1485,14 +943,11 @@
           <w:tcPr>
             <w:tcW w:w="5714" w:type="dxa"/>
             <w:shd w:val="clear" w:color="auto" w:fill="auto"/>
-            <w:noWrap w:val="0"/>
-            <w:vAlign w:val="top"/>
-          </w:tcPr>
-          <w:p>
-            <w:pPr>
-              <w:jc w:val="center"/>
-              <w:rPr>
-                <w:rFonts w:hint="eastAsia"/>
+          </w:tcPr>
+          <w:p>
+            <w:pPr>
+              <w:jc w:val="center"/>
+              <w:rPr>
                 <w:szCs w:val="21"/>
               </w:rPr>
             </w:pPr>
@@ -1534,14 +989,11 @@
             <w:tcW w:w="1188" w:type="dxa"/>
             <w:vMerge w:val="restart"/>
             <w:shd w:val="clear" w:color="auto" w:fill="D9D9D9"/>
-            <w:noWrap w:val="0"/>
-            <w:vAlign w:val="top"/>
-          </w:tcPr>
-          <w:p>
-            <w:pPr>
-              <w:jc w:val="center"/>
-              <w:rPr>
-                <w:rFonts w:hint="eastAsia"/>
+          </w:tcPr>
+          <w:p>
+            <w:pPr>
+              <w:jc w:val="center"/>
+              <w:rPr>
                 <w:szCs w:val="21"/>
               </w:rPr>
             </w:pPr>
@@ -1558,14 +1010,11 @@
           <w:tcPr>
             <w:tcW w:w="1620" w:type="dxa"/>
             <w:shd w:val="clear" w:color="auto" w:fill="D9D9D9"/>
-            <w:noWrap w:val="0"/>
-            <w:vAlign w:val="top"/>
-          </w:tcPr>
-          <w:p>
-            <w:pPr>
-              <w:jc w:val="center"/>
-              <w:rPr>
-                <w:rFonts w:hint="eastAsia"/>
+          </w:tcPr>
+          <w:p>
+            <w:pPr>
+              <w:jc w:val="center"/>
+              <w:rPr>
                 <w:color w:val="000000"/>
                 <w:szCs w:val="21"/>
               </w:rPr>
@@ -1582,32 +1031,20 @@
         <w:tc>
           <w:tcPr>
             <w:tcW w:w="5714" w:type="dxa"/>
-            <w:noWrap w:val="0"/>
-            <w:vAlign w:val="top"/>
-          </w:tcPr>
-          <w:p>
-            <w:pPr>
-              <w:jc w:val="center"/>
-              <w:rPr>
-                <w:rFonts w:hint="default" w:eastAsiaTheme="minorEastAsia"/>
-                <w:szCs w:val="21"/>
-                <w:lang w:val="en-US" w:eastAsia="zh-CN"/>
-              </w:rPr>
-            </w:pPr>
-            <w:r>
-              <w:rPr>
-                <w:rFonts w:hint="eastAsia"/>
-                <w:szCs w:val="21"/>
-              </w:rPr>
-              <w:t xml:space="preserve">Win </w:t>
-            </w:r>
-            <w:r>
-              <w:rPr>
-                <w:rFonts w:hint="eastAsia"/>
-                <w:szCs w:val="21"/>
-                <w:lang w:val="en-US" w:eastAsia="zh-CN"/>
-              </w:rPr>
-              <w:t>10</w:t>
+          </w:tcPr>
+          <w:p>
+            <w:pPr>
+              <w:jc w:val="center"/>
+              <w:rPr>
+                <w:szCs w:val="21"/>
+              </w:rPr>
+            </w:pPr>
+            <w:r>
+              <w:rPr>
+                <w:rFonts w:hint="eastAsia"/>
+                <w:szCs w:val="21"/>
+              </w:rPr>
+              <w:t>Win 10</w:t>
             </w:r>
           </w:p>
         </w:tc>
@@ -1634,14 +1071,11 @@
             <w:tcW w:w="1188" w:type="dxa"/>
             <w:vMerge w:val="continue"/>
             <w:shd w:val="clear" w:color="auto" w:fill="D9D9D9"/>
-            <w:noWrap w:val="0"/>
-            <w:vAlign w:val="top"/>
-          </w:tcPr>
-          <w:p>
-            <w:pPr>
-              <w:jc w:val="center"/>
-              <w:rPr>
-                <w:color w:val="000000"/>
+          </w:tcPr>
+          <w:p>
+            <w:pPr>
+              <w:jc w:val="center"/>
+              <w:rPr>
                 <w:szCs w:val="21"/>
               </w:rPr>
             </w:pPr>
@@ -1651,159 +1085,55 @@
           <w:tcPr>
             <w:tcW w:w="1620" w:type="dxa"/>
             <w:shd w:val="clear" w:color="auto" w:fill="D9D9D9"/>
-            <w:noWrap w:val="0"/>
-            <w:vAlign w:val="top"/>
-          </w:tcPr>
-          <w:p>
-            <w:pPr>
-              <w:jc w:val="center"/>
-              <w:rPr>
-                <w:rFonts w:hint="eastAsia"/>
-                <w:color w:val="000000"/>
-                <w:szCs w:val="21"/>
-              </w:rPr>
-            </w:pPr>
-            <w:r>
-              <w:rPr>
-                <w:rFonts w:hint="eastAsia"/>
-                <w:szCs w:val="21"/>
-              </w:rPr>
-              <w:t>数据库</w:t>
+          </w:tcPr>
+          <w:p>
+            <w:pPr>
+              <w:jc w:val="center"/>
+              <w:rPr>
+                <w:szCs w:val="21"/>
+              </w:rPr>
+            </w:pPr>
+            <w:r>
+              <w:rPr>
+                <w:rFonts w:hint="eastAsia"/>
+                <w:szCs w:val="21"/>
+              </w:rPr>
+              <w:t>编程语言</w:t>
             </w:r>
           </w:p>
         </w:tc>
         <w:tc>
           <w:tcPr>
             <w:tcW w:w="5714" w:type="dxa"/>
-            <w:noWrap w:val="0"/>
-            <w:vAlign w:val="top"/>
-          </w:tcPr>
-          <w:p>
-            <w:pPr>
-              <w:jc w:val="center"/>
-              <w:rPr>
-                <w:rFonts w:hint="eastAsia"/>
-                <w:color w:val="000000"/>
-                <w:szCs w:val="21"/>
-              </w:rPr>
-            </w:pPr>
-            <w:r>
-              <w:rPr>
-                <w:rFonts w:hint="eastAsia"/>
+          </w:tcPr>
+          <w:p>
+            <w:pPr>
+              <w:jc w:val="center"/>
+              <w:rPr>
+                <w:rFonts w:eastAsia="宋体"/>
+                <w:szCs w:val="21"/>
+              </w:rPr>
+            </w:pPr>
+            <w:r>
+              <w:rPr>
+                <w:rFonts w:hint="eastAsia"/>
+                <w:szCs w:val="21"/>
                 <w:lang w:val="en-US" w:eastAsia="zh-CN"/>
               </w:rPr>
-              <w:t>MySQL</w:t>
-            </w:r>
-          </w:p>
-        </w:tc>
-      </w:tr>
-      <w:tr>
-        <w:tblPrEx>
-          <w:tblBorders>
-            <w:top w:val="single" w:color="auto" w:sz="4" w:space="0"/>
-            <w:left w:val="single" w:color="auto" w:sz="4" w:space="0"/>
-            <w:bottom w:val="single" w:color="auto" w:sz="4" w:space="0"/>
-            <w:right w:val="single" w:color="auto" w:sz="4" w:space="0"/>
-            <w:insideH w:val="single" w:color="auto" w:sz="4" w:space="0"/>
-            <w:insideV w:val="single" w:color="auto" w:sz="4" w:space="0"/>
-          </w:tblBorders>
-          <w:tblCellMar>
-            <w:top w:w="0" w:type="dxa"/>
-            <w:left w:w="108" w:type="dxa"/>
-            <w:bottom w:w="0" w:type="dxa"/>
-            <w:right w:w="108" w:type="dxa"/>
-          </w:tblCellMar>
-        </w:tblPrEx>
-        <w:tc>
-          <w:tcPr>
-            <w:tcW w:w="1188" w:type="dxa"/>
-            <w:vMerge w:val="continue"/>
-            <w:shd w:val="clear" w:color="auto" w:fill="D9D9D9"/>
-            <w:noWrap w:val="0"/>
-            <w:vAlign w:val="top"/>
-          </w:tcPr>
-          <w:p>
-            <w:pPr>
-              <w:jc w:val="center"/>
-              <w:rPr>
-                <w:rFonts w:hint="eastAsia"/>
-                <w:szCs w:val="21"/>
-              </w:rPr>
-            </w:pPr>
-          </w:p>
-        </w:tc>
-        <w:tc>
-          <w:tcPr>
-            <w:tcW w:w="1620" w:type="dxa"/>
-            <w:shd w:val="clear" w:color="auto" w:fill="D9D9D9"/>
-            <w:noWrap w:val="0"/>
-            <w:vAlign w:val="top"/>
-          </w:tcPr>
-          <w:p>
-            <w:pPr>
-              <w:jc w:val="center"/>
-              <w:rPr>
-                <w:rFonts w:hint="eastAsia"/>
-                <w:szCs w:val="21"/>
-              </w:rPr>
-            </w:pPr>
-            <w:r>
-              <w:rPr>
-                <w:rFonts w:hint="eastAsia"/>
-                <w:szCs w:val="21"/>
-              </w:rPr>
-              <w:t>编程语言</w:t>
-            </w:r>
-          </w:p>
-        </w:tc>
-        <w:tc>
-          <w:tcPr>
-            <w:tcW w:w="5714" w:type="dxa"/>
-            <w:noWrap w:val="0"/>
-            <w:vAlign w:val="top"/>
-          </w:tcPr>
-          <w:p>
-            <w:pPr>
-              <w:jc w:val="center"/>
-              <w:rPr>
-                <w:rFonts w:hint="default" w:eastAsia="宋体"/>
-                <w:szCs w:val="21"/>
-                <w:lang w:val="en-US" w:eastAsia="zh-CN"/>
-              </w:rPr>
-            </w:pPr>
-            <w:r>
-              <w:rPr>
-                <w:rFonts w:hint="eastAsia"/>
-                <w:szCs w:val="21"/>
-                <w:lang w:val="en-US" w:eastAsia="zh-CN"/>
-              </w:rPr>
-              <w:t>Java</w:t>
+              <w:t>Axure RP 9</w:t>
             </w:r>
           </w:p>
         </w:tc>
       </w:tr>
     </w:tbl>
-    <w:p>
-      <w:pPr>
+    <w:p/>
+    <w:p>
+      <w:pPr>
+        <w:pStyle w:val="4"/>
+      </w:pPr>
+      <w:r>
         <w:rPr>
           <w:rFonts w:hint="eastAsia"/>
-          <w:lang w:val="en-US" w:eastAsia="zh-CN"/>
-        </w:rPr>
-      </w:pPr>
-    </w:p>
-    <w:p>
-      <w:pPr>
-        <w:pStyle w:val="4"/>
-        <w:bidi w:val="0"/>
-        <w:rPr>
-          <w:rFonts w:hint="eastAsia"/>
-          <w:lang w:val="en-US" w:eastAsia="zh-CN"/>
-        </w:rPr>
-      </w:pPr>
-      <w:r>
-        <w:rPr>
-          <w:rFonts w:hint="eastAsia"/>
-          <w:lang w:val="en-US" w:eastAsia="zh-CN"/>
         </w:rPr>
         <w:t>1.2.3 系统产品质量需求</w:t>
       </w:r>
@@ -1857,14 +1187,11 @@
               <w:bottom w:val="single" w:color="auto" w:sz="4" w:space="0"/>
             </w:tcBorders>
             <w:shd w:val="clear" w:color="auto" w:fill="D9D9D9"/>
-            <w:noWrap w:val="0"/>
-            <w:vAlign w:val="top"/>
-          </w:tcPr>
-          <w:p>
-            <w:pPr>
-              <w:jc w:val="center"/>
-              <w:rPr>
-                <w:rFonts w:hint="eastAsia"/>
+          </w:tcPr>
+          <w:p>
+            <w:pPr>
+              <w:jc w:val="center"/>
+              <w:rPr>
                 <w:b/>
                 <w:bCs/>
                 <w:color w:val="000000"/>
@@ -1887,14 +1214,11 @@
           <w:tcPr>
             <w:tcW w:w="6720" w:type="dxa"/>
             <w:shd w:val="clear" w:color="auto" w:fill="D9D9D9"/>
-            <w:noWrap w:val="0"/>
-            <w:vAlign w:val="top"/>
-          </w:tcPr>
-          <w:p>
-            <w:pPr>
-              <w:jc w:val="center"/>
-              <w:rPr>
-                <w:rFonts w:hint="eastAsia"/>
+          </w:tcPr>
+          <w:p>
+            <w:pPr>
+              <w:jc w:val="center"/>
+              <w:rPr>
                 <w:b/>
                 <w:bCs/>
                 <w:color w:val="000000"/>
@@ -1935,8 +1259,6 @@
           <w:tcPr>
             <w:tcW w:w="2012" w:type="dxa"/>
             <w:shd w:val="clear" w:color="auto" w:fill="D9D9D9"/>
-            <w:noWrap w:val="0"/>
-            <w:vAlign w:val="top"/>
           </w:tcPr>
           <w:p>
             <w:pPr>
@@ -1949,9 +1271,7 @@
                 <w:tab w:val="clear" w:pos="8306"/>
               </w:tabs>
               <w:snapToGrid/>
-              <w:jc w:val="center"/>
-              <w:rPr>
-                <w:rFonts w:hint="eastAsia"/>
+              <w:rPr>
                 <w:color w:val="000000"/>
                 <w:sz w:val="21"/>
                 <w:szCs w:val="21"/>
@@ -1971,42 +1291,22 @@
         <w:tc>
           <w:tcPr>
             <w:tcW w:w="6720" w:type="dxa"/>
-            <w:noWrap w:val="0"/>
-            <w:vAlign w:val="top"/>
-          </w:tcPr>
-          <w:p>
-            <w:pPr>
-              <w:jc w:val="center"/>
-              <w:rPr>
-                <w:rFonts w:hint="eastAsia"/>
-                <w:color w:val="000000"/>
-                <w:szCs w:val="21"/>
-              </w:rPr>
-            </w:pPr>
-            <w:r>
-              <w:rPr>
-                <w:rFonts w:hint="eastAsia"/>
-                <w:color w:val="000000"/>
-                <w:szCs w:val="21"/>
-              </w:rPr>
-              <w:t>系统必须保证</w:t>
-            </w:r>
-            <w:r>
-              <w:rPr>
-                <w:rFonts w:hint="eastAsia"/>
-                <w:color w:val="000000"/>
-                <w:szCs w:val="21"/>
-                <w:lang w:val="en-US" w:eastAsia="zh-CN"/>
-              </w:rPr>
-              <w:t>学生信息和录入的成绩</w:t>
-            </w:r>
-            <w:r>
-              <w:rPr>
-                <w:rFonts w:hint="eastAsia"/>
-                <w:color w:val="000000"/>
-                <w:szCs w:val="21"/>
-              </w:rPr>
-              <w:t>是正确的</w:t>
+          </w:tcPr>
+          <w:p>
+            <w:pPr>
+              <w:jc w:val="center"/>
+              <w:rPr>
+                <w:color w:val="000000"/>
+                <w:szCs w:val="21"/>
+              </w:rPr>
+            </w:pPr>
+            <w:r>
+              <w:rPr>
+                <w:rFonts w:hint="eastAsia"/>
+                <w:color w:val="000000"/>
+                <w:szCs w:val="21"/>
+              </w:rPr>
+              <w:t>系统必须保证学生信息和录入的成绩是正确的</w:t>
             </w:r>
           </w:p>
         </w:tc>
@@ -2032,14 +1332,11 @@
           <w:tcPr>
             <w:tcW w:w="2012" w:type="dxa"/>
             <w:shd w:val="clear" w:color="auto" w:fill="D9D9D9"/>
-            <w:noWrap w:val="0"/>
-            <w:vAlign w:val="top"/>
-          </w:tcPr>
-          <w:p>
-            <w:pPr>
-              <w:jc w:val="center"/>
-              <w:rPr>
-                <w:rFonts w:hint="eastAsia"/>
+          </w:tcPr>
+          <w:p>
+            <w:pPr>
+              <w:jc w:val="center"/>
+              <w:rPr>
                 <w:color w:val="000000"/>
                 <w:szCs w:val="21"/>
               </w:rPr>
@@ -2057,14 +1354,11 @@
         <w:tc>
           <w:tcPr>
             <w:tcW w:w="6720" w:type="dxa"/>
-            <w:noWrap w:val="0"/>
-            <w:vAlign w:val="top"/>
-          </w:tcPr>
-          <w:p>
-            <w:pPr>
-              <w:jc w:val="center"/>
-              <w:rPr>
-                <w:rFonts w:hint="eastAsia"/>
+          </w:tcPr>
+          <w:p>
+            <w:pPr>
+              <w:jc w:val="center"/>
+              <w:rPr>
                 <w:color w:val="000000"/>
                 <w:szCs w:val="21"/>
               </w:rPr>
@@ -2101,14 +1395,11 @@
           <w:tcPr>
             <w:tcW w:w="2012" w:type="dxa"/>
             <w:shd w:val="clear" w:color="auto" w:fill="D9D9D9"/>
-            <w:noWrap w:val="0"/>
-            <w:vAlign w:val="top"/>
-          </w:tcPr>
-          <w:p>
-            <w:pPr>
-              <w:jc w:val="center"/>
-              <w:rPr>
-                <w:rFonts w:hint="eastAsia"/>
+          </w:tcPr>
+          <w:p>
+            <w:pPr>
+              <w:jc w:val="center"/>
+              <w:rPr>
                 <w:color w:val="000000"/>
                 <w:szCs w:val="21"/>
               </w:rPr>
@@ -2126,25 +1417,21 @@
         <w:tc>
           <w:tcPr>
             <w:tcW w:w="6720" w:type="dxa"/>
-            <w:noWrap w:val="0"/>
-            <w:vAlign w:val="top"/>
-          </w:tcPr>
-          <w:p>
-            <w:pPr>
-              <w:jc w:val="center"/>
-              <w:rPr>
-                <w:rFonts w:hint="default" w:eastAsia="宋体"/>
-                <w:color w:val="000000"/>
-                <w:szCs w:val="21"/>
-                <w:lang w:val="en-US" w:eastAsia="zh-CN"/>
-              </w:rPr>
-            </w:pPr>
-            <w:r>
-              <w:rPr>
-                <w:rFonts w:hint="eastAsia"/>
-                <w:color w:val="000000"/>
-                <w:szCs w:val="21"/>
-                <w:lang w:val="en-US" w:eastAsia="zh-CN"/>
+          </w:tcPr>
+          <w:p>
+            <w:pPr>
+              <w:jc w:val="center"/>
+              <w:rPr>
+                <w:rFonts w:eastAsia="宋体"/>
+                <w:color w:val="000000"/>
+                <w:szCs w:val="21"/>
+              </w:rPr>
+            </w:pPr>
+            <w:r>
+              <w:rPr>
+                <w:rFonts w:hint="eastAsia"/>
+                <w:color w:val="000000"/>
+                <w:szCs w:val="21"/>
               </w:rPr>
               <w:t>系统应保证加密算法是可靠的，无法随意查看他人成绩</w:t>
             </w:r>
@@ -2172,14 +1459,11 @@
           <w:tcPr>
             <w:tcW w:w="2012" w:type="dxa"/>
             <w:shd w:val="clear" w:color="auto" w:fill="D9D9D9"/>
-            <w:noWrap w:val="0"/>
-            <w:vAlign w:val="top"/>
-          </w:tcPr>
-          <w:p>
-            <w:pPr>
-              <w:jc w:val="center"/>
-              <w:rPr>
-                <w:rFonts w:hint="eastAsia"/>
+          </w:tcPr>
+          <w:p>
+            <w:pPr>
+              <w:jc w:val="center"/>
+              <w:rPr>
                 <w:color w:val="000000"/>
                 <w:szCs w:val="21"/>
               </w:rPr>
@@ -2197,35 +1481,23 @@
         <w:tc>
           <w:tcPr>
             <w:tcW w:w="6720" w:type="dxa"/>
-            <w:noWrap w:val="0"/>
-            <w:vAlign w:val="top"/>
-          </w:tcPr>
-          <w:p>
-            <w:pPr>
-              <w:jc w:val="center"/>
-              <w:rPr>
-                <w:rFonts w:hint="default" w:eastAsia="宋体"/>
-                <w:color w:val="000000"/>
-                <w:szCs w:val="21"/>
-                <w:lang w:val="en-US" w:eastAsia="zh-CN"/>
-              </w:rPr>
-            </w:pPr>
-            <w:r>
-              <w:rPr>
-                <w:rFonts w:hint="eastAsia"/>
-                <w:color w:val="000000"/>
-                <w:szCs w:val="21"/>
-              </w:rPr>
-              <w:t>系统可以保证</w:t>
-            </w:r>
-            <w:r>
-              <w:rPr>
-                <w:rFonts w:hint="eastAsia"/>
-                <w:color w:val="000000"/>
-                <w:szCs w:val="21"/>
-                <w:lang w:val="en-US" w:eastAsia="zh-CN"/>
-              </w:rPr>
-              <w:t>修改以及存储敏感信息的速度</w:t>
+          </w:tcPr>
+          <w:p>
+            <w:pPr>
+              <w:jc w:val="center"/>
+              <w:rPr>
+                <w:rFonts w:eastAsia="宋体"/>
+                <w:color w:val="000000"/>
+                <w:szCs w:val="21"/>
+              </w:rPr>
+            </w:pPr>
+            <w:r>
+              <w:rPr>
+                <w:rFonts w:hint="eastAsia"/>
+                <w:color w:val="000000"/>
+                <w:szCs w:val="21"/>
+              </w:rPr>
+              <w:t>系统可以保证修改以及存储敏感信息的速度</w:t>
             </w:r>
           </w:p>
         </w:tc>
@@ -2251,14 +1523,11 @@
           <w:tcPr>
             <w:tcW w:w="2012" w:type="dxa"/>
             <w:shd w:val="clear" w:color="auto" w:fill="D9D9D9"/>
-            <w:noWrap w:val="0"/>
-            <w:vAlign w:val="top"/>
-          </w:tcPr>
-          <w:p>
-            <w:pPr>
-              <w:jc w:val="center"/>
-              <w:rPr>
-                <w:rFonts w:hint="eastAsia"/>
+          </w:tcPr>
+          <w:p>
+            <w:pPr>
+              <w:jc w:val="center"/>
+              <w:rPr>
                 <w:color w:val="000000"/>
                 <w:szCs w:val="21"/>
               </w:rPr>
@@ -2276,14 +1545,11 @@
         <w:tc>
           <w:tcPr>
             <w:tcW w:w="6720" w:type="dxa"/>
-            <w:noWrap w:val="0"/>
-            <w:vAlign w:val="top"/>
-          </w:tcPr>
-          <w:p>
-            <w:pPr>
-              <w:jc w:val="center"/>
-              <w:rPr>
-                <w:rFonts w:hint="eastAsia"/>
+          </w:tcPr>
+          <w:p>
+            <w:pPr>
+              <w:jc w:val="center"/>
+              <w:rPr>
                 <w:color w:val="000000"/>
                 <w:szCs w:val="21"/>
               </w:rPr>
@@ -2320,14 +1586,11 @@
           <w:tcPr>
             <w:tcW w:w="2012" w:type="dxa"/>
             <w:shd w:val="clear" w:color="auto" w:fill="D9D9D9"/>
-            <w:noWrap w:val="0"/>
-            <w:vAlign w:val="top"/>
-          </w:tcPr>
-          <w:p>
-            <w:pPr>
-              <w:jc w:val="center"/>
-              <w:rPr>
-                <w:rFonts w:hint="eastAsia"/>
+          </w:tcPr>
+          <w:p>
+            <w:pPr>
+              <w:jc w:val="center"/>
+              <w:rPr>
                 <w:color w:val="000000"/>
                 <w:szCs w:val="21"/>
               </w:rPr>
@@ -2345,14 +1608,11 @@
         <w:tc>
           <w:tcPr>
             <w:tcW w:w="6720" w:type="dxa"/>
-            <w:noWrap w:val="0"/>
-            <w:vAlign w:val="top"/>
-          </w:tcPr>
-          <w:p>
-            <w:pPr>
-              <w:jc w:val="center"/>
-              <w:rPr>
-                <w:rFonts w:hint="eastAsia"/>
+          </w:tcPr>
+          <w:p>
+            <w:pPr>
+              <w:jc w:val="center"/>
+              <w:rPr>
                 <w:color w:val="000000"/>
                 <w:szCs w:val="21"/>
               </w:rPr>
@@ -2389,14 +1649,11 @@
           <w:tcPr>
             <w:tcW w:w="2012" w:type="dxa"/>
             <w:shd w:val="clear" w:color="auto" w:fill="D9D9D9"/>
-            <w:noWrap w:val="0"/>
-            <w:vAlign w:val="top"/>
-          </w:tcPr>
-          <w:p>
-            <w:pPr>
-              <w:jc w:val="center"/>
-              <w:rPr>
-                <w:rFonts w:hint="eastAsia"/>
+          </w:tcPr>
+          <w:p>
+            <w:pPr>
+              <w:jc w:val="center"/>
+              <w:rPr>
                 <w:color w:val="000000"/>
                 <w:szCs w:val="21"/>
               </w:rPr>
@@ -2414,17 +1671,14 @@
         <w:tc>
           <w:tcPr>
             <w:tcW w:w="6720" w:type="dxa"/>
-            <w:noWrap w:val="0"/>
-            <w:vAlign w:val="top"/>
-          </w:tcPr>
-          <w:p>
-            <w:pPr>
-              <w:jc w:val="center"/>
-              <w:rPr>
-                <w:rFonts w:hint="default" w:eastAsia="宋体"/>
-                <w:color w:val="000000"/>
-                <w:szCs w:val="21"/>
-                <w:lang w:val="en-US" w:eastAsia="zh-CN"/>
+          </w:tcPr>
+          <w:p>
+            <w:pPr>
+              <w:jc w:val="center"/>
+              <w:rPr>
+                <w:rFonts w:eastAsia="宋体"/>
+                <w:color w:val="000000"/>
+                <w:szCs w:val="21"/>
               </w:rPr>
             </w:pPr>
             <w:r>
@@ -2459,14 +1713,11 @@
           <w:tcPr>
             <w:tcW w:w="2012" w:type="dxa"/>
             <w:shd w:val="clear" w:color="auto" w:fill="D9D9D9"/>
-            <w:noWrap w:val="0"/>
-            <w:vAlign w:val="top"/>
-          </w:tcPr>
-          <w:p>
-            <w:pPr>
-              <w:jc w:val="center"/>
-              <w:rPr>
-                <w:rFonts w:hint="eastAsia"/>
+          </w:tcPr>
+          <w:p>
+            <w:pPr>
+              <w:jc w:val="center"/>
+              <w:rPr>
                 <w:color w:val="000000"/>
                 <w:szCs w:val="21"/>
               </w:rPr>
@@ -2484,14 +1735,11 @@
         <w:tc>
           <w:tcPr>
             <w:tcW w:w="6720" w:type="dxa"/>
-            <w:noWrap w:val="0"/>
-            <w:vAlign w:val="top"/>
-          </w:tcPr>
-          <w:p>
-            <w:pPr>
-              <w:jc w:val="center"/>
-              <w:rPr>
-                <w:rFonts w:hint="eastAsia"/>
+          </w:tcPr>
+          <w:p>
+            <w:pPr>
+              <w:jc w:val="center"/>
+              <w:rPr>
                 <w:color w:val="000000"/>
                 <w:szCs w:val="21"/>
               </w:rPr>
@@ -2528,14 +1776,11 @@
           <w:tcPr>
             <w:tcW w:w="2012" w:type="dxa"/>
             <w:shd w:val="clear" w:color="auto" w:fill="D9D9D9"/>
-            <w:noWrap w:val="0"/>
-            <w:vAlign w:val="top"/>
-          </w:tcPr>
-          <w:p>
-            <w:pPr>
-              <w:jc w:val="center"/>
-              <w:rPr>
-                <w:rFonts w:hint="eastAsia"/>
+          </w:tcPr>
+          <w:p>
+            <w:pPr>
+              <w:jc w:val="center"/>
+              <w:rPr>
                 <w:color w:val="000000"/>
                 <w:szCs w:val="21"/>
               </w:rPr>
@@ -2553,14 +1798,11 @@
         <w:tc>
           <w:tcPr>
             <w:tcW w:w="6720" w:type="dxa"/>
-            <w:noWrap w:val="0"/>
-            <w:vAlign w:val="top"/>
-          </w:tcPr>
-          <w:p>
-            <w:pPr>
-              <w:jc w:val="center"/>
-              <w:rPr>
-                <w:rFonts w:hint="eastAsia"/>
+          </w:tcPr>
+          <w:p>
+            <w:pPr>
+              <w:jc w:val="center"/>
+              <w:rPr>
                 <w:color w:val="000000"/>
                 <w:szCs w:val="21"/>
               </w:rPr>
@@ -2577,56 +1819,163 @@
         </w:tc>
       </w:tr>
     </w:tbl>
-    <w:p>
-      <w:pPr>
-        <w:rPr>
-          <w:rFonts w:hint="default"/>
-          <w:lang w:val="en-US" w:eastAsia="zh-CN"/>
-        </w:rPr>
-      </w:pPr>
-    </w:p>
+    <w:p/>
     <w:p>
       <w:pPr>
         <w:pStyle w:val="2"/>
-        <w:bidi w:val="0"/>
       </w:pPr>
       <w:r>
         <w:rPr>
           <w:rFonts w:hint="eastAsia"/>
         </w:rPr>
-        <w:t>2</w:t>
-      </w:r>
-      <w:r>
-        <w:rPr>
-          <w:rFonts w:hint="eastAsia"/>
-          <w:lang w:val="en-US" w:eastAsia="zh-CN"/>
-        </w:rPr>
-        <w:t xml:space="preserve"> </w:t>
-      </w:r>
-      <w:r>
-        <w:rPr>
-          <w:rFonts w:hint="eastAsia"/>
-        </w:rPr>
-        <w:t>软件项目涉及的开发技术简介</w:t>
-      </w:r>
-    </w:p>
-    <w:p>
-      <w:pPr>
-        <w:keepNext w:val="0"/>
-        <w:keepLines w:val="0"/>
-        <w:pageBreakBefore w:val="0"/>
-        <w:widowControl w:val="0"/>
-        <w:kinsoku/>
-        <w:wordWrap/>
-        <w:overflowPunct/>
-        <w:topLinePunct w:val="0"/>
-        <w:autoSpaceDE/>
-        <w:autoSpaceDN/>
-        <w:bidi w:val="0"/>
-        <w:adjustRightInd/>
-        <w:snapToGrid/>
-        <w:spacing w:line="360" w:lineRule="auto"/>
-        <w:textAlignment w:val="auto"/>
+        <w:t>2 软件项目涉及的开发技术简介</w:t>
+      </w:r>
+    </w:p>
+    <w:p>
+      <w:pPr>
+        <w:spacing w:line="360" w:lineRule="auto"/>
+        <w:rPr>
+          <w:rFonts w:asciiTheme="minorEastAsia" w:hAnsiTheme="minorEastAsia" w:cstheme="minorEastAsia"/>
+          <w:sz w:val="24"/>
+          <w:szCs w:val="24"/>
+        </w:rPr>
+      </w:pPr>
+      <w:r>
+        <w:rPr>
+          <w:rFonts w:hint="eastAsia" w:asciiTheme="minorEastAsia" w:hAnsiTheme="minorEastAsia" w:cstheme="minorEastAsia"/>
+          <w:sz w:val="24"/>
+          <w:szCs w:val="24"/>
+        </w:rPr>
+        <w:t>原型开发：</w:t>
+      </w:r>
+      <w:r>
+        <w:rPr>
+          <w:rFonts w:asciiTheme="minorEastAsia" w:hAnsiTheme="minorEastAsia" w:cstheme="minorEastAsia"/>
+          <w:sz w:val="24"/>
+          <w:szCs w:val="24"/>
+        </w:rPr>
+        <w:t>Axure RP 9</w:t>
+      </w:r>
+    </w:p>
+    <w:p>
+      <w:pPr>
+        <w:spacing w:line="360" w:lineRule="auto"/>
+        <w:ind w:firstLine="420"/>
+        <w:rPr>
+          <w:rFonts w:hint="eastAsia" w:asciiTheme="minorEastAsia" w:hAnsiTheme="minorEastAsia" w:cstheme="minorEastAsia"/>
+          <w:sz w:val="24"/>
+          <w:szCs w:val="24"/>
+        </w:rPr>
+      </w:pPr>
+      <w:r>
+        <w:rPr>
+          <w:rFonts w:hint="eastAsia" w:asciiTheme="minorEastAsia" w:hAnsiTheme="minorEastAsia" w:cstheme="minorEastAsia"/>
+          <w:sz w:val="24"/>
+          <w:szCs w:val="24"/>
+        </w:rPr>
+        <w:t>Axure RP是一款专业的快速原型设计工具。Axure RP是一款专业的快速原型设计工具。Axure（发音：Ack-sure），代表美国Axure公司；RP则是Rapid Prototyping（快速原型）的缩写。</w:t>
+      </w:r>
+    </w:p>
+    <w:p>
+      <w:pPr>
+        <w:spacing w:line="360" w:lineRule="auto"/>
+        <w:ind w:firstLine="420"/>
+        <w:rPr>
+          <w:rFonts w:asciiTheme="minorEastAsia" w:hAnsiTheme="minorEastAsia" w:cstheme="minorEastAsia"/>
+          <w:sz w:val="24"/>
+          <w:szCs w:val="24"/>
+        </w:rPr>
+      </w:pPr>
+      <w:r>
+        <w:rPr>
+          <w:rFonts w:hint="eastAsia" w:asciiTheme="minorEastAsia" w:hAnsiTheme="minorEastAsia" w:cstheme="minorEastAsia"/>
+          <w:sz w:val="24"/>
+          <w:szCs w:val="24"/>
+        </w:rPr>
+        <w:t>Axure RP是美国Axure Software Solution公司旗舰产品，是一个专业的快速原型设计工具，让负责定义需求和规格、设计功能和界面的专家能够快速创建应用软件或Web网站的架构图、流程图、原型和规格说明文档。作为专业的原型设计工具，它能快速、高效的创建原型，同时支持多人协作设计和版本控制管理。</w:t>
+      </w:r>
+    </w:p>
+    <w:p>
+      <w:pPr>
+        <w:spacing w:line="360" w:lineRule="auto"/>
+        <w:rPr>
+          <w:rFonts w:asciiTheme="minorEastAsia" w:hAnsiTheme="minorEastAsia" w:cstheme="minorEastAsia"/>
+          <w:sz w:val="24"/>
+          <w:szCs w:val="24"/>
+        </w:rPr>
+      </w:pPr>
+      <w:r>
+        <w:rPr>
+          <w:rFonts w:asciiTheme="minorEastAsia" w:hAnsiTheme="minorEastAsia" w:cstheme="minorEastAsia"/>
+          <w:sz w:val="24"/>
+          <w:szCs w:val="24"/>
+        </w:rPr>
+        <w:tab/>
+      </w:r>
+      <w:r>
+        <w:rPr>
+          <w:rFonts w:hint="eastAsia" w:asciiTheme="minorEastAsia" w:hAnsiTheme="minorEastAsia" w:cstheme="minorEastAsia"/>
+          <w:sz w:val="24"/>
+          <w:szCs w:val="24"/>
+        </w:rPr>
+        <w:t>Axure RP的使用者主要包括商业分析师、信息架构师、产品经理、IT咨询师、用户体验设计师、交互设计师、UI设计师等，另外，架构师、程序员也在使用Axure。</w:t>
+      </w:r>
+    </w:p>
+    <w:p>
+      <w:pPr>
+        <w:spacing w:line="360" w:lineRule="auto"/>
+        <w:rPr>
+          <w:rFonts w:asciiTheme="minorEastAsia" w:hAnsiTheme="minorEastAsia" w:cstheme="minorEastAsia"/>
+          <w:sz w:val="24"/>
+          <w:szCs w:val="24"/>
+        </w:rPr>
+      </w:pPr>
+      <w:r>
+        <w:rPr>
+          <w:rFonts w:asciiTheme="minorEastAsia" w:hAnsiTheme="minorEastAsia" w:cstheme="minorEastAsia"/>
+          <w:sz w:val="24"/>
+          <w:szCs w:val="24"/>
+        </w:rPr>
+        <w:tab/>
+      </w:r>
+      <w:r>
+        <w:rPr>
+          <w:rFonts w:hint="eastAsia" w:asciiTheme="minorEastAsia" w:hAnsiTheme="minorEastAsia" w:cstheme="minorEastAsia"/>
+          <w:sz w:val="24"/>
+          <w:szCs w:val="24"/>
+        </w:rPr>
+        <w:t>在此次项目中，我们利用Axure方便，快速，低代码的特性，搭建了项目页面，并使用其交互功能快速实现了数据的增删改查的功能。并用可视化功能进行页面的美化，以及页面跳转逻辑的编写。</w:t>
+      </w:r>
+    </w:p>
+    <w:p>
+      <w:pPr>
+        <w:spacing w:line="360" w:lineRule="auto"/>
+        <w:rPr>
+          <w:rFonts w:hint="eastAsia" w:asciiTheme="minorEastAsia" w:hAnsiTheme="minorEastAsia" w:cstheme="minorEastAsia"/>
+          <w:sz w:val="24"/>
+          <w:szCs w:val="24"/>
+        </w:rPr>
+      </w:pPr>
+      <w:r>
+        <w:rPr>
+          <w:rFonts w:asciiTheme="minorEastAsia" w:hAnsiTheme="minorEastAsia" w:cstheme="minorEastAsia"/>
+          <w:sz w:val="24"/>
+          <w:szCs w:val="24"/>
+        </w:rPr>
+        <w:tab/>
+      </w:r>
+      <w:r>
+        <w:rPr>
+          <w:rFonts w:hint="eastAsia" w:asciiTheme="minorEastAsia" w:hAnsiTheme="minorEastAsia" w:cstheme="minorEastAsia"/>
+          <w:sz w:val="24"/>
+          <w:szCs w:val="24"/>
+        </w:rPr>
+        <w:t>在开发的过程中，我们通过Chrome浏览器进行预览，对开发结果进行调试以及预览。</w:t>
+      </w:r>
+    </w:p>
+    <w:p>
+      <w:pPr>
+        <w:spacing w:line="360" w:lineRule="auto"/>
         <w:rPr>
           <w:b/>
           <w:sz w:val="44"/>
@@ -2636,32 +1985,7 @@
     </w:p>
     <w:p>
       <w:pPr>
-        <w:keepNext w:val="0"/>
-        <w:keepLines w:val="0"/>
-        <w:pageBreakBefore w:val="0"/>
-        <w:widowControl w:val="0"/>
-        <w:kinsoku/>
-        <w:wordWrap/>
-        <w:overflowPunct/>
-        <w:topLinePunct w:val="0"/>
-        <w:autoSpaceDE/>
-        <w:autoSpaceDN/>
-        <w:bidi w:val="0"/>
-        <w:adjustRightInd/>
-        <w:snapToGrid/>
-        <w:spacing w:line="360" w:lineRule="auto"/>
-        <w:textAlignment w:val="auto"/>
-        <w:rPr>
-          <w:b/>
-          <w:sz w:val="44"/>
-          <w:szCs w:val="44"/>
-        </w:rPr>
-      </w:pPr>
-    </w:p>
-    <w:p>
-      <w:pPr>
         <w:pStyle w:val="2"/>
-        <w:bidi w:val="0"/>
       </w:pPr>
       <w:r>
         <w:rPr>
@@ -2672,21 +1996,7 @@
     </w:p>
     <w:p>
       <w:pPr>
-        <w:keepNext w:val="0"/>
-        <w:keepLines w:val="0"/>
-        <w:pageBreakBefore w:val="0"/>
-        <w:widowControl w:val="0"/>
-        <w:kinsoku/>
-        <w:wordWrap/>
-        <w:overflowPunct/>
-        <w:topLinePunct w:val="0"/>
-        <w:autoSpaceDE/>
-        <w:autoSpaceDN/>
-        <w:bidi w:val="0"/>
-        <w:adjustRightInd/>
-        <w:snapToGrid/>
-        <w:spacing w:line="360" w:lineRule="auto"/>
-        <w:textAlignment w:val="auto"/>
+        <w:spacing w:line="360" w:lineRule="auto"/>
         <w:rPr>
           <w:i/>
           <w:sz w:val="24"/>
@@ -2705,21 +2015,7 @@
     </w:p>
     <w:p>
       <w:pPr>
-        <w:keepNext w:val="0"/>
-        <w:keepLines w:val="0"/>
-        <w:pageBreakBefore w:val="0"/>
-        <w:widowControl w:val="0"/>
-        <w:kinsoku/>
-        <w:wordWrap/>
-        <w:overflowPunct/>
-        <w:topLinePunct w:val="0"/>
-        <w:autoSpaceDE/>
-        <w:autoSpaceDN/>
-        <w:bidi w:val="0"/>
-        <w:adjustRightInd/>
-        <w:snapToGrid/>
-        <w:spacing w:line="360" w:lineRule="auto"/>
-        <w:textAlignment w:val="auto"/>
+        <w:spacing w:line="360" w:lineRule="auto"/>
         <w:rPr>
           <w:i/>
           <w:sz w:val="24"/>
@@ -2738,21 +2034,7 @@
     </w:p>
     <w:p>
       <w:pPr>
-        <w:keepNext w:val="0"/>
-        <w:keepLines w:val="0"/>
-        <w:pageBreakBefore w:val="0"/>
-        <w:widowControl w:val="0"/>
-        <w:kinsoku/>
-        <w:wordWrap/>
-        <w:overflowPunct/>
-        <w:topLinePunct w:val="0"/>
-        <w:autoSpaceDE/>
-        <w:autoSpaceDN/>
-        <w:bidi w:val="0"/>
-        <w:adjustRightInd/>
-        <w:snapToGrid/>
-        <w:spacing w:line="360" w:lineRule="auto"/>
-        <w:textAlignment w:val="auto"/>
+        <w:spacing w:line="360" w:lineRule="auto"/>
         <w:rPr>
           <w:i/>
           <w:sz w:val="28"/>
@@ -2763,7 +2045,6 @@
     <w:p>
       <w:pPr>
         <w:pStyle w:val="2"/>
-        <w:bidi w:val="0"/>
       </w:pPr>
       <w:r>
         <w:rPr>
@@ -2774,55 +2055,26 @@
     </w:p>
     <w:p>
       <w:pPr>
-        <w:keepNext w:val="0"/>
-        <w:keepLines w:val="0"/>
-        <w:pageBreakBefore w:val="0"/>
-        <w:widowControl w:val="0"/>
-        <w:kinsoku/>
-        <w:wordWrap/>
-        <w:overflowPunct/>
-        <w:topLinePunct w:val="0"/>
-        <w:autoSpaceDE/>
-        <w:autoSpaceDN/>
-        <w:bidi w:val="0"/>
-        <w:adjustRightInd/>
-        <w:snapToGrid/>
-        <w:spacing w:line="360" w:lineRule="auto"/>
-        <w:textAlignment w:val="auto"/>
+        <w:spacing w:line="360" w:lineRule="auto"/>
+        <w:rPr>
+          <w:i/>
+          <w:sz w:val="24"/>
+          <w:szCs w:val="24"/>
+        </w:rPr>
+      </w:pPr>
+      <w:r>
         <w:rPr>
           <w:rFonts w:hint="eastAsia"/>
           <w:i/>
           <w:sz w:val="24"/>
           <w:szCs w:val="24"/>
         </w:rPr>
-      </w:pPr>
-      <w:r>
-        <w:rPr>
-          <w:rFonts w:hint="eastAsia"/>
-          <w:i/>
-          <w:sz w:val="24"/>
-          <w:szCs w:val="24"/>
-        </w:rPr>
         <w:t>Git中相关界面的截图和统计数据展示</w:t>
       </w:r>
     </w:p>
     <w:p>
       <w:pPr>
-        <w:keepNext w:val="0"/>
-        <w:keepLines w:val="0"/>
-        <w:pageBreakBefore w:val="0"/>
-        <w:widowControl w:val="0"/>
-        <w:kinsoku/>
-        <w:wordWrap/>
-        <w:overflowPunct/>
-        <w:topLinePunct w:val="0"/>
-        <w:autoSpaceDE/>
-        <w:autoSpaceDN/>
-        <w:bidi w:val="0"/>
-        <w:adjustRightInd/>
-        <w:snapToGrid/>
-        <w:spacing w:line="360" w:lineRule="auto"/>
-        <w:textAlignment w:val="auto"/>
+        <w:spacing w:line="360" w:lineRule="auto"/>
         <w:rPr>
           <w:i/>
           <w:sz w:val="28"/>
@@ -2833,7 +2085,6 @@
     <w:p>
       <w:pPr>
         <w:pStyle w:val="2"/>
-        <w:bidi w:val="0"/>
       </w:pPr>
       <w:r>
         <w:rPr>
@@ -2844,21 +2095,7 @@
     </w:p>
     <w:p>
       <w:pPr>
-        <w:keepNext w:val="0"/>
-        <w:keepLines w:val="0"/>
-        <w:pageBreakBefore w:val="0"/>
-        <w:widowControl w:val="0"/>
-        <w:kinsoku/>
-        <w:wordWrap/>
-        <w:overflowPunct/>
-        <w:topLinePunct w:val="0"/>
-        <w:autoSpaceDE/>
-        <w:autoSpaceDN/>
-        <w:bidi w:val="0"/>
-        <w:adjustRightInd/>
-        <w:snapToGrid/>
-        <w:spacing w:line="360" w:lineRule="auto"/>
-        <w:textAlignment w:val="auto"/>
+        <w:spacing w:line="360" w:lineRule="auto"/>
         <w:rPr>
           <w:b/>
           <w:i/>
@@ -2868,6 +2105,10 @@
       </w:pPr>
     </w:p>
     <w:p/>
+    <w:p>
+      <w:bookmarkStart w:id="0" w:name="_GoBack"/>
+      <w:bookmarkEnd w:id="0"/>
+    </w:p>
     <w:sectPr>
       <w:pgSz w:w="11906" w:h="16838"/>
       <w:pgMar w:top="1440" w:right="1800" w:bottom="1440" w:left="1800" w:header="851" w:footer="992" w:gutter="0"/>

</xml_diff>

<commit_message>
yy finnal commit 12-21
</commit_message>
<xml_diff>
--- a/软件项目管理课程报告 1.docx
+++ b/软件项目管理课程报告 1.docx
@@ -375,12 +375,6 @@
             <w:tabs>
               <w:tab w:val="right" w:leader="dot" w:pos="8306"/>
             </w:tabs>
-            <w:ind w:left="0" w:leftChars="0" w:firstLine="442" w:firstLineChars="100"/>
-            <w:rPr>
-              <w:rFonts w:hint="default" w:ascii="Times New Roman" w:hAnsi="Times New Roman" w:cs="Times New Roman" w:eastAsiaTheme="minorEastAsia"/>
-              <w:b/>
-              <w:bCs/>
-            </w:rPr>
           </w:pPr>
           <w:r>
             <w:rPr>
@@ -421,7 +415,6 @@
           <w:r>
             <w:rPr>
               <w:rFonts w:hint="default" w:ascii="Times New Roman" w:hAnsi="Times New Roman" w:cs="Times New Roman" w:eastAsiaTheme="minorEastAsia"/>
-              <w:b/>
               <w:bCs/>
               <w:i/>
               <w:iCs/>
@@ -432,18 +425,16 @@
           <w:r>
             <w:rPr>
               <w:rFonts w:hint="default" w:ascii="Times New Roman" w:hAnsi="Times New Roman" w:cs="Times New Roman" w:eastAsiaTheme="minorEastAsia"/>
-              <w:b/>
               <w:bCs/>
               <w:i/>
               <w:iCs/>
               <w:szCs w:val="44"/>
             </w:rPr>
-            <w:instrText xml:space="preserve"> HYPERLINK \l _Toc3620 </w:instrText>
-          </w:r>
-          <w:r>
-            <w:rPr>
-              <w:rFonts w:hint="default" w:ascii="Times New Roman" w:hAnsi="Times New Roman" w:cs="Times New Roman" w:eastAsiaTheme="minorEastAsia"/>
-              <w:b/>
+            <w:instrText xml:space="preserve"> HYPERLINK \l _Toc30263 </w:instrText>
+          </w:r>
+          <w:r>
+            <w:rPr>
+              <w:rFonts w:hint="default" w:ascii="Times New Roman" w:hAnsi="Times New Roman" w:cs="Times New Roman" w:eastAsiaTheme="minorEastAsia"/>
               <w:bCs/>
               <w:i/>
               <w:iCs/>
@@ -454,63 +445,30 @@
           <w:r>
             <w:rPr>
               <w:rFonts w:hint="default" w:ascii="Times New Roman" w:hAnsi="Times New Roman" w:cs="Times New Roman" w:eastAsiaTheme="minorEastAsia"/>
-              <w:b/>
-              <w:bCs/>
             </w:rPr>
             <w:t>1 软件项目简介与软件需求分析</w:t>
           </w:r>
           <w:r>
-            <w:rPr>
-              <w:rFonts w:hint="default" w:ascii="Times New Roman" w:hAnsi="Times New Roman" w:cs="Times New Roman" w:eastAsiaTheme="minorEastAsia"/>
-              <w:b/>
-              <w:bCs/>
-            </w:rPr>
             <w:tab/>
           </w:r>
           <w:r>
-            <w:rPr>
-              <w:rFonts w:hint="default" w:ascii="Times New Roman" w:hAnsi="Times New Roman" w:cs="Times New Roman" w:eastAsiaTheme="minorEastAsia"/>
-              <w:b/>
-              <w:bCs/>
-            </w:rPr>
             <w:fldChar w:fldCharType="begin"/>
           </w:r>
           <w:r>
-            <w:rPr>
-              <w:rFonts w:hint="default" w:ascii="Times New Roman" w:hAnsi="Times New Roman" w:cs="Times New Roman" w:eastAsiaTheme="minorEastAsia"/>
-              <w:b/>
-              <w:bCs/>
-            </w:rPr>
-            <w:instrText xml:space="preserve"> PAGEREF _Toc3620 \h </w:instrText>
-          </w:r>
-          <w:r>
-            <w:rPr>
-              <w:rFonts w:hint="default" w:ascii="Times New Roman" w:hAnsi="Times New Roman" w:cs="Times New Roman" w:eastAsiaTheme="minorEastAsia"/>
-              <w:b/>
-              <w:bCs/>
-            </w:rPr>
+            <w:instrText xml:space="preserve"> PAGEREF _Toc30263 \h </w:instrText>
+          </w:r>
+          <w:r>
             <w:fldChar w:fldCharType="separate"/>
           </w:r>
           <w:r>
-            <w:rPr>
-              <w:rFonts w:hint="default" w:ascii="Times New Roman" w:hAnsi="Times New Roman" w:cs="Times New Roman" w:eastAsiaTheme="minorEastAsia"/>
-              <w:b/>
-              <w:bCs/>
-            </w:rPr>
             <w:t>3</w:t>
           </w:r>
           <w:r>
-            <w:rPr>
-              <w:rFonts w:hint="default" w:ascii="Times New Roman" w:hAnsi="Times New Roman" w:cs="Times New Roman" w:eastAsiaTheme="minorEastAsia"/>
-              <w:b/>
-              <w:bCs/>
-            </w:rPr>
             <w:fldChar w:fldCharType="end"/>
           </w:r>
           <w:r>
             <w:rPr>
               <w:rFonts w:hint="default" w:ascii="Times New Roman" w:hAnsi="Times New Roman" w:cs="Times New Roman" w:eastAsiaTheme="minorEastAsia"/>
-              <w:b/>
               <w:bCs/>
               <w:i/>
               <w:iCs/>
@@ -525,16 +483,10 @@
             <w:tabs>
               <w:tab w:val="right" w:leader="dot" w:pos="8306"/>
             </w:tabs>
-            <w:rPr>
-              <w:rFonts w:hint="default" w:ascii="Times New Roman" w:hAnsi="Times New Roman" w:cs="Times New Roman" w:eastAsiaTheme="minorEastAsia"/>
-              <w:b/>
-              <w:bCs/>
-            </w:rPr>
           </w:pPr>
           <w:r>
             <w:rPr>
               <w:rFonts w:hint="default" w:ascii="Times New Roman" w:hAnsi="Times New Roman" w:cs="Times New Roman" w:eastAsiaTheme="minorEastAsia"/>
-              <w:b/>
               <w:bCs/>
               <w:i/>
               <w:iCs/>
@@ -545,18 +497,16 @@
           <w:r>
             <w:rPr>
               <w:rFonts w:hint="default" w:ascii="Times New Roman" w:hAnsi="Times New Roman" w:cs="Times New Roman" w:eastAsiaTheme="minorEastAsia"/>
-              <w:b/>
               <w:bCs/>
               <w:i/>
               <w:iCs/>
               <w:szCs w:val="44"/>
             </w:rPr>
-            <w:instrText xml:space="preserve"> HYPERLINK \l _Toc24657 </w:instrText>
-          </w:r>
-          <w:r>
-            <w:rPr>
-              <w:rFonts w:hint="default" w:ascii="Times New Roman" w:hAnsi="Times New Roman" w:cs="Times New Roman" w:eastAsiaTheme="minorEastAsia"/>
-              <w:b/>
+            <w:instrText xml:space="preserve"> HYPERLINK \l _Toc20542 </w:instrText>
+          </w:r>
+          <w:r>
+            <w:rPr>
+              <w:rFonts w:hint="default" w:ascii="Times New Roman" w:hAnsi="Times New Roman" w:cs="Times New Roman" w:eastAsiaTheme="minorEastAsia"/>
               <w:bCs/>
               <w:i/>
               <w:iCs/>
@@ -567,71 +517,30 @@
           <w:r>
             <w:rPr>
               <w:rFonts w:hint="default" w:ascii="Times New Roman" w:hAnsi="Times New Roman" w:cs="Times New Roman" w:eastAsiaTheme="minorEastAsia"/>
-              <w:b/>
-              <w:bCs/>
-            </w:rPr>
-            <w:t xml:space="preserve">1.1 </w:t>
-          </w:r>
-          <w:r>
-            <w:rPr>
-              <w:rFonts w:hint="default" w:ascii="Times New Roman" w:hAnsi="Times New Roman" w:cs="Times New Roman" w:eastAsiaTheme="minorEastAsia"/>
-              <w:b/>
-              <w:bCs/>
-            </w:rPr>
-            <w:t>软件项目简介</w:t>
-          </w:r>
-          <w:r>
-            <w:rPr>
-              <w:rFonts w:hint="default" w:ascii="Times New Roman" w:hAnsi="Times New Roman" w:cs="Times New Roman" w:eastAsiaTheme="minorEastAsia"/>
-              <w:b/>
-              <w:bCs/>
-            </w:rPr>
+            </w:rPr>
+            <w:t>1.1 软件项目简介</w:t>
+          </w:r>
+          <w:r>
             <w:tab/>
           </w:r>
           <w:r>
-            <w:rPr>
-              <w:rFonts w:hint="default" w:ascii="Times New Roman" w:hAnsi="Times New Roman" w:cs="Times New Roman" w:eastAsiaTheme="minorEastAsia"/>
-              <w:b/>
-              <w:bCs/>
-            </w:rPr>
             <w:fldChar w:fldCharType="begin"/>
           </w:r>
           <w:r>
-            <w:rPr>
-              <w:rFonts w:hint="default" w:ascii="Times New Roman" w:hAnsi="Times New Roman" w:cs="Times New Roman" w:eastAsiaTheme="minorEastAsia"/>
-              <w:b/>
-              <w:bCs/>
-            </w:rPr>
-            <w:instrText xml:space="preserve"> PAGEREF _Toc24657 \h </w:instrText>
-          </w:r>
-          <w:r>
-            <w:rPr>
-              <w:rFonts w:hint="default" w:ascii="Times New Roman" w:hAnsi="Times New Roman" w:cs="Times New Roman" w:eastAsiaTheme="minorEastAsia"/>
-              <w:b/>
-              <w:bCs/>
-            </w:rPr>
+            <w:instrText xml:space="preserve"> PAGEREF _Toc20542 \h </w:instrText>
+          </w:r>
+          <w:r>
             <w:fldChar w:fldCharType="separate"/>
           </w:r>
           <w:r>
-            <w:rPr>
-              <w:rFonts w:hint="default" w:ascii="Times New Roman" w:hAnsi="Times New Roman" w:cs="Times New Roman" w:eastAsiaTheme="minorEastAsia"/>
-              <w:b/>
-              <w:bCs/>
-            </w:rPr>
             <w:t>3</w:t>
           </w:r>
           <w:r>
-            <w:rPr>
-              <w:rFonts w:hint="default" w:ascii="Times New Roman" w:hAnsi="Times New Roman" w:cs="Times New Roman" w:eastAsiaTheme="minorEastAsia"/>
-              <w:b/>
-              <w:bCs/>
-            </w:rPr>
             <w:fldChar w:fldCharType="end"/>
           </w:r>
           <w:r>
             <w:rPr>
               <w:rFonts w:hint="default" w:ascii="Times New Roman" w:hAnsi="Times New Roman" w:cs="Times New Roman" w:eastAsiaTheme="minorEastAsia"/>
-              <w:b/>
               <w:bCs/>
               <w:i/>
               <w:iCs/>
@@ -646,16 +555,10 @@
             <w:tabs>
               <w:tab w:val="right" w:leader="dot" w:pos="8306"/>
             </w:tabs>
-            <w:rPr>
-              <w:rFonts w:hint="default" w:ascii="Times New Roman" w:hAnsi="Times New Roman" w:cs="Times New Roman" w:eastAsiaTheme="minorEastAsia"/>
-              <w:b/>
-              <w:bCs/>
-            </w:rPr>
           </w:pPr>
           <w:r>
             <w:rPr>
               <w:rFonts w:hint="default" w:ascii="Times New Roman" w:hAnsi="Times New Roman" w:cs="Times New Roman" w:eastAsiaTheme="minorEastAsia"/>
-              <w:b/>
               <w:bCs/>
               <w:i/>
               <w:iCs/>
@@ -666,18 +569,16 @@
           <w:r>
             <w:rPr>
               <w:rFonts w:hint="default" w:ascii="Times New Roman" w:hAnsi="Times New Roman" w:cs="Times New Roman" w:eastAsiaTheme="minorEastAsia"/>
-              <w:b/>
               <w:bCs/>
               <w:i/>
               <w:iCs/>
               <w:szCs w:val="44"/>
             </w:rPr>
-            <w:instrText xml:space="preserve"> HYPERLINK \l _Toc21196 </w:instrText>
-          </w:r>
-          <w:r>
-            <w:rPr>
-              <w:rFonts w:hint="default" w:ascii="Times New Roman" w:hAnsi="Times New Roman" w:cs="Times New Roman" w:eastAsiaTheme="minorEastAsia"/>
-              <w:b/>
+            <w:instrText xml:space="preserve"> HYPERLINK \l _Toc20898 </w:instrText>
+          </w:r>
+          <w:r>
+            <w:rPr>
+              <w:rFonts w:hint="default" w:ascii="Times New Roman" w:hAnsi="Times New Roman" w:cs="Times New Roman" w:eastAsiaTheme="minorEastAsia"/>
               <w:bCs/>
               <w:i/>
               <w:iCs/>
@@ -688,71 +589,30 @@
           <w:r>
             <w:rPr>
               <w:rFonts w:hint="default" w:ascii="Times New Roman" w:hAnsi="Times New Roman" w:cs="Times New Roman" w:eastAsiaTheme="minorEastAsia"/>
-              <w:b/>
-              <w:bCs/>
-            </w:rPr>
-            <w:t xml:space="preserve">1.2 </w:t>
-          </w:r>
-          <w:r>
-            <w:rPr>
-              <w:rFonts w:hint="default" w:ascii="Times New Roman" w:hAnsi="Times New Roman" w:cs="Times New Roman" w:eastAsiaTheme="minorEastAsia"/>
-              <w:b/>
-              <w:bCs/>
-            </w:rPr>
-            <w:t>软件需求分析</w:t>
-          </w:r>
-          <w:r>
-            <w:rPr>
-              <w:rFonts w:hint="default" w:ascii="Times New Roman" w:hAnsi="Times New Roman" w:cs="Times New Roman" w:eastAsiaTheme="minorEastAsia"/>
-              <w:b/>
-              <w:bCs/>
-            </w:rPr>
+            </w:rPr>
+            <w:t>1.2 软件需求分析</w:t>
+          </w:r>
+          <w:r>
             <w:tab/>
           </w:r>
           <w:r>
-            <w:rPr>
-              <w:rFonts w:hint="default" w:ascii="Times New Roman" w:hAnsi="Times New Roman" w:cs="Times New Roman" w:eastAsiaTheme="minorEastAsia"/>
-              <w:b/>
-              <w:bCs/>
-            </w:rPr>
             <w:fldChar w:fldCharType="begin"/>
           </w:r>
           <w:r>
-            <w:rPr>
-              <w:rFonts w:hint="default" w:ascii="Times New Roman" w:hAnsi="Times New Roman" w:cs="Times New Roman" w:eastAsiaTheme="minorEastAsia"/>
-              <w:b/>
-              <w:bCs/>
-            </w:rPr>
-            <w:instrText xml:space="preserve"> PAGEREF _Toc21196 \h </w:instrText>
-          </w:r>
-          <w:r>
-            <w:rPr>
-              <w:rFonts w:hint="default" w:ascii="Times New Roman" w:hAnsi="Times New Roman" w:cs="Times New Roman" w:eastAsiaTheme="minorEastAsia"/>
-              <w:b/>
-              <w:bCs/>
-            </w:rPr>
+            <w:instrText xml:space="preserve"> PAGEREF _Toc20898 \h </w:instrText>
+          </w:r>
+          <w:r>
             <w:fldChar w:fldCharType="separate"/>
           </w:r>
           <w:r>
-            <w:rPr>
-              <w:rFonts w:hint="default" w:ascii="Times New Roman" w:hAnsi="Times New Roman" w:cs="Times New Roman" w:eastAsiaTheme="minorEastAsia"/>
-              <w:b/>
-              <w:bCs/>
-            </w:rPr>
             <w:t>3</w:t>
           </w:r>
           <w:r>
-            <w:rPr>
-              <w:rFonts w:hint="default" w:ascii="Times New Roman" w:hAnsi="Times New Roman" w:cs="Times New Roman" w:eastAsiaTheme="minorEastAsia"/>
-              <w:b/>
-              <w:bCs/>
-            </w:rPr>
             <w:fldChar w:fldCharType="end"/>
           </w:r>
           <w:r>
             <w:rPr>
               <w:rFonts w:hint="default" w:ascii="Times New Roman" w:hAnsi="Times New Roman" w:cs="Times New Roman" w:eastAsiaTheme="minorEastAsia"/>
-              <w:b/>
               <w:bCs/>
               <w:i/>
               <w:iCs/>
@@ -767,16 +627,10 @@
             <w:tabs>
               <w:tab w:val="right" w:leader="dot" w:pos="8306"/>
             </w:tabs>
-            <w:rPr>
-              <w:rFonts w:hint="default" w:ascii="Times New Roman" w:hAnsi="Times New Roman" w:cs="Times New Roman" w:eastAsiaTheme="minorEastAsia"/>
-              <w:b/>
-              <w:bCs/>
-            </w:rPr>
           </w:pPr>
           <w:r>
             <w:rPr>
               <w:rFonts w:hint="default" w:ascii="Times New Roman" w:hAnsi="Times New Roman" w:cs="Times New Roman" w:eastAsiaTheme="minorEastAsia"/>
-              <w:b/>
               <w:bCs/>
               <w:i/>
               <w:iCs/>
@@ -787,18 +641,16 @@
           <w:r>
             <w:rPr>
               <w:rFonts w:hint="default" w:ascii="Times New Roman" w:hAnsi="Times New Roman" w:cs="Times New Roman" w:eastAsiaTheme="minorEastAsia"/>
-              <w:b/>
               <w:bCs/>
               <w:i/>
               <w:iCs/>
               <w:szCs w:val="44"/>
             </w:rPr>
-            <w:instrText xml:space="preserve"> HYPERLINK \l _Toc5827 </w:instrText>
-          </w:r>
-          <w:r>
-            <w:rPr>
-              <w:rFonts w:hint="default" w:ascii="Times New Roman" w:hAnsi="Times New Roman" w:cs="Times New Roman" w:eastAsiaTheme="minorEastAsia"/>
-              <w:b/>
+            <w:instrText xml:space="preserve"> HYPERLINK \l _Toc6461 </w:instrText>
+          </w:r>
+          <w:r>
+            <w:rPr>
+              <w:rFonts w:hint="default" w:ascii="Times New Roman" w:hAnsi="Times New Roman" w:cs="Times New Roman" w:eastAsiaTheme="minorEastAsia"/>
               <w:bCs/>
               <w:i/>
               <w:iCs/>
@@ -809,63 +661,30 @@
           <w:r>
             <w:rPr>
               <w:rFonts w:hint="default" w:ascii="Times New Roman" w:hAnsi="Times New Roman" w:cs="Times New Roman" w:eastAsiaTheme="minorEastAsia"/>
-              <w:b/>
-              <w:bCs/>
             </w:rPr>
             <w:t>2 软件项目涉及的开发技术简介</w:t>
           </w:r>
           <w:r>
-            <w:rPr>
-              <w:rFonts w:hint="default" w:ascii="Times New Roman" w:hAnsi="Times New Roman" w:cs="Times New Roman" w:eastAsiaTheme="minorEastAsia"/>
-              <w:b/>
-              <w:bCs/>
-            </w:rPr>
             <w:tab/>
           </w:r>
           <w:r>
-            <w:rPr>
-              <w:rFonts w:hint="default" w:ascii="Times New Roman" w:hAnsi="Times New Roman" w:cs="Times New Roman" w:eastAsiaTheme="minorEastAsia"/>
-              <w:b/>
-              <w:bCs/>
-            </w:rPr>
             <w:fldChar w:fldCharType="begin"/>
           </w:r>
           <w:r>
-            <w:rPr>
-              <w:rFonts w:hint="default" w:ascii="Times New Roman" w:hAnsi="Times New Roman" w:cs="Times New Roman" w:eastAsiaTheme="minorEastAsia"/>
-              <w:b/>
-              <w:bCs/>
-            </w:rPr>
-            <w:instrText xml:space="preserve"> PAGEREF _Toc5827 \h </w:instrText>
-          </w:r>
-          <w:r>
-            <w:rPr>
-              <w:rFonts w:hint="default" w:ascii="Times New Roman" w:hAnsi="Times New Roman" w:cs="Times New Roman" w:eastAsiaTheme="minorEastAsia"/>
-              <w:b/>
-              <w:bCs/>
-            </w:rPr>
+            <w:instrText xml:space="preserve"> PAGEREF _Toc6461 \h </w:instrText>
+          </w:r>
+          <w:r>
             <w:fldChar w:fldCharType="separate"/>
           </w:r>
           <w:r>
-            <w:rPr>
-              <w:rFonts w:hint="default" w:ascii="Times New Roman" w:hAnsi="Times New Roman" w:cs="Times New Roman" w:eastAsiaTheme="minorEastAsia"/>
-              <w:b/>
-              <w:bCs/>
-            </w:rPr>
             <w:t>5</w:t>
           </w:r>
           <w:r>
-            <w:rPr>
-              <w:rFonts w:hint="default" w:ascii="Times New Roman" w:hAnsi="Times New Roman" w:cs="Times New Roman" w:eastAsiaTheme="minorEastAsia"/>
-              <w:b/>
-              <w:bCs/>
-            </w:rPr>
             <w:fldChar w:fldCharType="end"/>
           </w:r>
           <w:r>
             <w:rPr>
               <w:rFonts w:hint="default" w:ascii="Times New Roman" w:hAnsi="Times New Roman" w:cs="Times New Roman" w:eastAsiaTheme="minorEastAsia"/>
-              <w:b/>
               <w:bCs/>
               <w:i/>
               <w:iCs/>
@@ -880,16 +699,10 @@
             <w:tabs>
               <w:tab w:val="right" w:leader="dot" w:pos="8306"/>
             </w:tabs>
-            <w:rPr>
-              <w:rFonts w:hint="default" w:ascii="Times New Roman" w:hAnsi="Times New Roman" w:cs="Times New Roman" w:eastAsiaTheme="minorEastAsia"/>
-              <w:b/>
-              <w:bCs/>
-            </w:rPr>
           </w:pPr>
           <w:r>
             <w:rPr>
               <w:rFonts w:hint="default" w:ascii="Times New Roman" w:hAnsi="Times New Roman" w:cs="Times New Roman" w:eastAsiaTheme="minorEastAsia"/>
-              <w:b/>
               <w:bCs/>
               <w:i/>
               <w:iCs/>
@@ -900,18 +713,16 @@
           <w:r>
             <w:rPr>
               <w:rFonts w:hint="default" w:ascii="Times New Roman" w:hAnsi="Times New Roman" w:cs="Times New Roman" w:eastAsiaTheme="minorEastAsia"/>
-              <w:b/>
               <w:bCs/>
               <w:i/>
               <w:iCs/>
               <w:szCs w:val="44"/>
             </w:rPr>
-            <w:instrText xml:space="preserve"> HYPERLINK \l _Toc13657 </w:instrText>
-          </w:r>
-          <w:r>
-            <w:rPr>
-              <w:rFonts w:hint="default" w:ascii="Times New Roman" w:hAnsi="Times New Roman" w:cs="Times New Roman" w:eastAsiaTheme="minorEastAsia"/>
-              <w:b/>
+            <w:instrText xml:space="preserve"> HYPERLINK \l _Toc12427 </w:instrText>
+          </w:r>
+          <w:r>
+            <w:rPr>
+              <w:rFonts w:hint="default" w:ascii="Times New Roman" w:hAnsi="Times New Roman" w:cs="Times New Roman" w:eastAsiaTheme="minorEastAsia"/>
               <w:bCs/>
               <w:i/>
               <w:iCs/>
@@ -922,63 +733,30 @@
           <w:r>
             <w:rPr>
               <w:rFonts w:hint="default" w:ascii="Times New Roman" w:hAnsi="Times New Roman" w:cs="Times New Roman" w:eastAsiaTheme="minorEastAsia"/>
-              <w:b/>
-              <w:bCs/>
             </w:rPr>
             <w:t>3 项目管理计划</w:t>
           </w:r>
           <w:r>
-            <w:rPr>
-              <w:rFonts w:hint="default" w:ascii="Times New Roman" w:hAnsi="Times New Roman" w:cs="Times New Roman" w:eastAsiaTheme="minorEastAsia"/>
-              <w:b/>
-              <w:bCs/>
-            </w:rPr>
             <w:tab/>
           </w:r>
           <w:r>
-            <w:rPr>
-              <w:rFonts w:hint="default" w:ascii="Times New Roman" w:hAnsi="Times New Roman" w:cs="Times New Roman" w:eastAsiaTheme="minorEastAsia"/>
-              <w:b/>
-              <w:bCs/>
-            </w:rPr>
             <w:fldChar w:fldCharType="begin"/>
           </w:r>
           <w:r>
-            <w:rPr>
-              <w:rFonts w:hint="default" w:ascii="Times New Roman" w:hAnsi="Times New Roman" w:cs="Times New Roman" w:eastAsiaTheme="minorEastAsia"/>
-              <w:b/>
-              <w:bCs/>
-            </w:rPr>
-            <w:instrText xml:space="preserve"> PAGEREF _Toc13657 \h </w:instrText>
-          </w:r>
-          <w:r>
-            <w:rPr>
-              <w:rFonts w:hint="default" w:ascii="Times New Roman" w:hAnsi="Times New Roman" w:cs="Times New Roman" w:eastAsiaTheme="minorEastAsia"/>
-              <w:b/>
-              <w:bCs/>
-            </w:rPr>
+            <w:instrText xml:space="preserve"> PAGEREF _Toc12427 \h </w:instrText>
+          </w:r>
+          <w:r>
             <w:fldChar w:fldCharType="separate"/>
           </w:r>
           <w:r>
-            <w:rPr>
-              <w:rFonts w:hint="default" w:ascii="Times New Roman" w:hAnsi="Times New Roman" w:cs="Times New Roman" w:eastAsiaTheme="minorEastAsia"/>
-              <w:b/>
-              <w:bCs/>
-            </w:rPr>
             <w:t>6</w:t>
           </w:r>
           <w:r>
-            <w:rPr>
-              <w:rFonts w:hint="default" w:ascii="Times New Roman" w:hAnsi="Times New Roman" w:cs="Times New Roman" w:eastAsiaTheme="minorEastAsia"/>
-              <w:b/>
-              <w:bCs/>
-            </w:rPr>
             <w:fldChar w:fldCharType="end"/>
           </w:r>
           <w:r>
             <w:rPr>
               <w:rFonts w:hint="default" w:ascii="Times New Roman" w:hAnsi="Times New Roman" w:cs="Times New Roman" w:eastAsiaTheme="minorEastAsia"/>
-              <w:b/>
               <w:bCs/>
               <w:i/>
               <w:iCs/>
@@ -993,16 +771,10 @@
             <w:tabs>
               <w:tab w:val="right" w:leader="dot" w:pos="8306"/>
             </w:tabs>
-            <w:rPr>
-              <w:rFonts w:hint="default" w:ascii="Times New Roman" w:hAnsi="Times New Roman" w:cs="Times New Roman" w:eastAsiaTheme="minorEastAsia"/>
-              <w:b/>
-              <w:bCs/>
-            </w:rPr>
           </w:pPr>
           <w:r>
             <w:rPr>
               <w:rFonts w:hint="default" w:ascii="Times New Roman" w:hAnsi="Times New Roman" w:cs="Times New Roman" w:eastAsiaTheme="minorEastAsia"/>
-              <w:b/>
               <w:bCs/>
               <w:i/>
               <w:iCs/>
@@ -1013,18 +785,16 @@
           <w:r>
             <w:rPr>
               <w:rFonts w:hint="default" w:ascii="Times New Roman" w:hAnsi="Times New Roman" w:cs="Times New Roman" w:eastAsiaTheme="minorEastAsia"/>
-              <w:b/>
               <w:bCs/>
               <w:i/>
               <w:iCs/>
               <w:szCs w:val="44"/>
             </w:rPr>
-            <w:instrText xml:space="preserve"> HYPERLINK \l _Toc9241 </w:instrText>
-          </w:r>
-          <w:r>
-            <w:rPr>
-              <w:rFonts w:hint="default" w:ascii="Times New Roman" w:hAnsi="Times New Roman" w:cs="Times New Roman" w:eastAsiaTheme="minorEastAsia"/>
-              <w:b/>
+            <w:instrText xml:space="preserve"> HYPERLINK \l _Toc27633 </w:instrText>
+          </w:r>
+          <w:r>
+            <w:rPr>
+              <w:rFonts w:hint="default" w:ascii="Times New Roman" w:hAnsi="Times New Roman" w:cs="Times New Roman" w:eastAsiaTheme="minorEastAsia"/>
               <w:bCs/>
               <w:i/>
               <w:iCs/>
@@ -1034,65 +804,39 @@
           </w:r>
           <w:r>
             <w:rPr>
-              <w:rFonts w:hint="default" w:ascii="Times New Roman" w:hAnsi="Times New Roman" w:cs="Times New Roman" w:eastAsiaTheme="minorEastAsia"/>
-              <w:b/>
-              <w:bCs/>
+              <w:rFonts w:hint="eastAsia" w:ascii="Times New Roman" w:hAnsi="Times New Roman" w:cs="Times New Roman" w:eastAsiaTheme="minorEastAsia"/>
               <w:lang w:val="en-US" w:eastAsia="zh-CN"/>
             </w:rPr>
-            <w:t>1. Project中的甘特图视图</w:t>
-          </w:r>
-          <w:r>
-            <w:rPr>
-              <w:rFonts w:hint="default" w:ascii="Times New Roman" w:hAnsi="Times New Roman" w:cs="Times New Roman" w:eastAsiaTheme="minorEastAsia"/>
-              <w:b/>
-              <w:bCs/>
-            </w:rPr>
+            <w:t xml:space="preserve">3.1 </w:t>
+          </w:r>
+          <w:r>
+            <w:rPr>
+              <w:rFonts w:hint="default" w:ascii="Times New Roman" w:hAnsi="Times New Roman" w:cs="Times New Roman" w:eastAsiaTheme="minorEastAsia"/>
+              <w:lang w:val="en-US" w:eastAsia="zh-CN"/>
+            </w:rPr>
+            <w:t>Project中的甘特图视图</w:t>
+          </w:r>
+          <w:r>
             <w:tab/>
           </w:r>
           <w:r>
-            <w:rPr>
-              <w:rFonts w:hint="default" w:ascii="Times New Roman" w:hAnsi="Times New Roman" w:cs="Times New Roman" w:eastAsiaTheme="minorEastAsia"/>
-              <w:b/>
-              <w:bCs/>
-            </w:rPr>
             <w:fldChar w:fldCharType="begin"/>
           </w:r>
           <w:r>
-            <w:rPr>
-              <w:rFonts w:hint="default" w:ascii="Times New Roman" w:hAnsi="Times New Roman" w:cs="Times New Roman" w:eastAsiaTheme="minorEastAsia"/>
-              <w:b/>
-              <w:bCs/>
-            </w:rPr>
-            <w:instrText xml:space="preserve"> PAGEREF _Toc9241 \h </w:instrText>
-          </w:r>
-          <w:r>
-            <w:rPr>
-              <w:rFonts w:hint="default" w:ascii="Times New Roman" w:hAnsi="Times New Roman" w:cs="Times New Roman" w:eastAsiaTheme="minorEastAsia"/>
-              <w:b/>
-              <w:bCs/>
-            </w:rPr>
+            <w:instrText xml:space="preserve"> PAGEREF _Toc27633 \h </w:instrText>
+          </w:r>
+          <w:r>
             <w:fldChar w:fldCharType="separate"/>
           </w:r>
           <w:r>
-            <w:rPr>
-              <w:rFonts w:hint="default" w:ascii="Times New Roman" w:hAnsi="Times New Roman" w:cs="Times New Roman" w:eastAsiaTheme="minorEastAsia"/>
-              <w:b/>
-              <w:bCs/>
-            </w:rPr>
             <w:t>6</w:t>
           </w:r>
           <w:r>
-            <w:rPr>
-              <w:rFonts w:hint="default" w:ascii="Times New Roman" w:hAnsi="Times New Roman" w:cs="Times New Roman" w:eastAsiaTheme="minorEastAsia"/>
-              <w:b/>
-              <w:bCs/>
-            </w:rPr>
             <w:fldChar w:fldCharType="end"/>
           </w:r>
           <w:r>
             <w:rPr>
               <w:rFonts w:hint="default" w:ascii="Times New Roman" w:hAnsi="Times New Roman" w:cs="Times New Roman" w:eastAsiaTheme="minorEastAsia"/>
-              <w:b/>
               <w:bCs/>
               <w:i/>
               <w:iCs/>
@@ -1107,16 +851,10 @@
             <w:tabs>
               <w:tab w:val="right" w:leader="dot" w:pos="8306"/>
             </w:tabs>
-            <w:rPr>
-              <w:rFonts w:hint="default" w:ascii="Times New Roman" w:hAnsi="Times New Roman" w:cs="Times New Roman" w:eastAsiaTheme="minorEastAsia"/>
-              <w:b/>
-              <w:bCs/>
-            </w:rPr>
           </w:pPr>
           <w:r>
             <w:rPr>
               <w:rFonts w:hint="default" w:ascii="Times New Roman" w:hAnsi="Times New Roman" w:cs="Times New Roman" w:eastAsiaTheme="minorEastAsia"/>
-              <w:b/>
               <w:bCs/>
               <w:i/>
               <w:iCs/>
@@ -1127,18 +865,16 @@
           <w:r>
             <w:rPr>
               <w:rFonts w:hint="default" w:ascii="Times New Roman" w:hAnsi="Times New Roman" w:cs="Times New Roman" w:eastAsiaTheme="minorEastAsia"/>
-              <w:b/>
               <w:bCs/>
               <w:i/>
               <w:iCs/>
               <w:szCs w:val="44"/>
             </w:rPr>
-            <w:instrText xml:space="preserve"> HYPERLINK \l _Toc6785 </w:instrText>
-          </w:r>
-          <w:r>
-            <w:rPr>
-              <w:rFonts w:hint="default" w:ascii="Times New Roman" w:hAnsi="Times New Roman" w:cs="Times New Roman" w:eastAsiaTheme="minorEastAsia"/>
-              <w:b/>
+            <w:instrText xml:space="preserve"> HYPERLINK \l _Toc4792 </w:instrText>
+          </w:r>
+          <w:r>
+            <w:rPr>
+              <w:rFonts w:hint="default" w:ascii="Times New Roman" w:hAnsi="Times New Roman" w:cs="Times New Roman" w:eastAsiaTheme="minorEastAsia"/>
               <w:bCs/>
               <w:i/>
               <w:iCs/>
@@ -1148,65 +884,39 @@
           </w:r>
           <w:r>
             <w:rPr>
-              <w:rFonts w:hint="default" w:ascii="Times New Roman" w:hAnsi="Times New Roman" w:cs="Times New Roman" w:eastAsiaTheme="minorEastAsia"/>
-              <w:b/>
-              <w:bCs/>
+              <w:rFonts w:hint="eastAsia" w:ascii="Times New Roman" w:hAnsi="Times New Roman" w:cs="Times New Roman" w:eastAsiaTheme="minorEastAsia"/>
               <w:lang w:val="en-US" w:eastAsia="zh-CN"/>
             </w:rPr>
-            <w:t>2. 资源工作表</w:t>
-          </w:r>
-          <w:r>
-            <w:rPr>
-              <w:rFonts w:hint="default" w:ascii="Times New Roman" w:hAnsi="Times New Roman" w:cs="Times New Roman" w:eastAsiaTheme="minorEastAsia"/>
-              <w:b/>
-              <w:bCs/>
-            </w:rPr>
+            <w:t xml:space="preserve">3.2 </w:t>
+          </w:r>
+          <w:r>
+            <w:rPr>
+              <w:rFonts w:hint="default" w:ascii="Times New Roman" w:hAnsi="Times New Roman" w:cs="Times New Roman" w:eastAsiaTheme="minorEastAsia"/>
+              <w:lang w:val="en-US" w:eastAsia="zh-CN"/>
+            </w:rPr>
+            <w:t>资源工作表</w:t>
+          </w:r>
+          <w:r>
             <w:tab/>
           </w:r>
           <w:r>
-            <w:rPr>
-              <w:rFonts w:hint="default" w:ascii="Times New Roman" w:hAnsi="Times New Roman" w:cs="Times New Roman" w:eastAsiaTheme="minorEastAsia"/>
-              <w:b/>
-              <w:bCs/>
-            </w:rPr>
             <w:fldChar w:fldCharType="begin"/>
           </w:r>
           <w:r>
-            <w:rPr>
-              <w:rFonts w:hint="default" w:ascii="Times New Roman" w:hAnsi="Times New Roman" w:cs="Times New Roman" w:eastAsiaTheme="minorEastAsia"/>
-              <w:b/>
-              <w:bCs/>
-            </w:rPr>
-            <w:instrText xml:space="preserve"> PAGEREF _Toc6785 \h </w:instrText>
-          </w:r>
-          <w:r>
-            <w:rPr>
-              <w:rFonts w:hint="default" w:ascii="Times New Roman" w:hAnsi="Times New Roman" w:cs="Times New Roman" w:eastAsiaTheme="minorEastAsia"/>
-              <w:b/>
-              <w:bCs/>
-            </w:rPr>
+            <w:instrText xml:space="preserve"> PAGEREF _Toc4792 \h </w:instrText>
+          </w:r>
+          <w:r>
             <w:fldChar w:fldCharType="separate"/>
           </w:r>
           <w:r>
-            <w:rPr>
-              <w:rFonts w:hint="default" w:ascii="Times New Roman" w:hAnsi="Times New Roman" w:cs="Times New Roman" w:eastAsiaTheme="minorEastAsia"/>
-              <w:b/>
-              <w:bCs/>
-            </w:rPr>
             <w:t>7</w:t>
           </w:r>
           <w:r>
-            <w:rPr>
-              <w:rFonts w:hint="default" w:ascii="Times New Roman" w:hAnsi="Times New Roman" w:cs="Times New Roman" w:eastAsiaTheme="minorEastAsia"/>
-              <w:b/>
-              <w:bCs/>
-            </w:rPr>
             <w:fldChar w:fldCharType="end"/>
           </w:r>
           <w:r>
             <w:rPr>
               <w:rFonts w:hint="default" w:ascii="Times New Roman" w:hAnsi="Times New Roman" w:cs="Times New Roman" w:eastAsiaTheme="minorEastAsia"/>
-              <w:b/>
               <w:bCs/>
               <w:i/>
               <w:iCs/>
@@ -1221,16 +931,10 @@
             <w:tabs>
               <w:tab w:val="right" w:leader="dot" w:pos="8306"/>
             </w:tabs>
-            <w:rPr>
-              <w:rFonts w:hint="default" w:ascii="Times New Roman" w:hAnsi="Times New Roman" w:cs="Times New Roman" w:eastAsiaTheme="minorEastAsia"/>
-              <w:b/>
-              <w:bCs/>
-            </w:rPr>
           </w:pPr>
           <w:r>
             <w:rPr>
               <w:rFonts w:hint="default" w:ascii="Times New Roman" w:hAnsi="Times New Roman" w:cs="Times New Roman" w:eastAsiaTheme="minorEastAsia"/>
-              <w:b/>
               <w:bCs/>
               <w:i/>
               <w:iCs/>
@@ -1241,18 +945,16 @@
           <w:r>
             <w:rPr>
               <w:rFonts w:hint="default" w:ascii="Times New Roman" w:hAnsi="Times New Roman" w:cs="Times New Roman" w:eastAsiaTheme="minorEastAsia"/>
-              <w:b/>
               <w:bCs/>
               <w:i/>
               <w:iCs/>
               <w:szCs w:val="44"/>
             </w:rPr>
-            <w:instrText xml:space="preserve"> HYPERLINK \l _Toc18626 </w:instrText>
-          </w:r>
-          <w:r>
-            <w:rPr>
-              <w:rFonts w:hint="default" w:ascii="Times New Roman" w:hAnsi="Times New Roman" w:cs="Times New Roman" w:eastAsiaTheme="minorEastAsia"/>
-              <w:b/>
+            <w:instrText xml:space="preserve"> HYPERLINK \l _Toc15530 </w:instrText>
+          </w:r>
+          <w:r>
+            <w:rPr>
+              <w:rFonts w:hint="default" w:ascii="Times New Roman" w:hAnsi="Times New Roman" w:cs="Times New Roman" w:eastAsiaTheme="minorEastAsia"/>
               <w:bCs/>
               <w:i/>
               <w:iCs/>
@@ -1262,65 +964,39 @@
           </w:r>
           <w:r>
             <w:rPr>
-              <w:rFonts w:hint="default" w:ascii="Times New Roman" w:hAnsi="Times New Roman" w:cs="Times New Roman" w:eastAsiaTheme="minorEastAsia"/>
-              <w:b/>
-              <w:bCs/>
+              <w:rFonts w:hint="eastAsia" w:ascii="Times New Roman" w:hAnsi="Times New Roman" w:cs="Times New Roman" w:eastAsiaTheme="minorEastAsia"/>
               <w:lang w:val="en-US" w:eastAsia="zh-CN"/>
             </w:rPr>
-            <w:t>3. 项目信息统计截图</w:t>
-          </w:r>
-          <w:r>
-            <w:rPr>
-              <w:rFonts w:hint="default" w:ascii="Times New Roman" w:hAnsi="Times New Roman" w:cs="Times New Roman" w:eastAsiaTheme="minorEastAsia"/>
-              <w:b/>
-              <w:bCs/>
-            </w:rPr>
+            <w:t xml:space="preserve">3.3 </w:t>
+          </w:r>
+          <w:r>
+            <w:rPr>
+              <w:rFonts w:hint="default" w:ascii="Times New Roman" w:hAnsi="Times New Roman" w:cs="Times New Roman" w:eastAsiaTheme="minorEastAsia"/>
+              <w:lang w:val="en-US" w:eastAsia="zh-CN"/>
+            </w:rPr>
+            <w:t>项目信息统计截图</w:t>
+          </w:r>
+          <w:r>
             <w:tab/>
           </w:r>
           <w:r>
-            <w:rPr>
-              <w:rFonts w:hint="default" w:ascii="Times New Roman" w:hAnsi="Times New Roman" w:cs="Times New Roman" w:eastAsiaTheme="minorEastAsia"/>
-              <w:b/>
-              <w:bCs/>
-            </w:rPr>
             <w:fldChar w:fldCharType="begin"/>
           </w:r>
           <w:r>
-            <w:rPr>
-              <w:rFonts w:hint="default" w:ascii="Times New Roman" w:hAnsi="Times New Roman" w:cs="Times New Roman" w:eastAsiaTheme="minorEastAsia"/>
-              <w:b/>
-              <w:bCs/>
-            </w:rPr>
-            <w:instrText xml:space="preserve"> PAGEREF _Toc18626 \h </w:instrText>
-          </w:r>
-          <w:r>
-            <w:rPr>
-              <w:rFonts w:hint="default" w:ascii="Times New Roman" w:hAnsi="Times New Roman" w:cs="Times New Roman" w:eastAsiaTheme="minorEastAsia"/>
-              <w:b/>
-              <w:bCs/>
-            </w:rPr>
+            <w:instrText xml:space="preserve"> PAGEREF _Toc15530 \h </w:instrText>
+          </w:r>
+          <w:r>
             <w:fldChar w:fldCharType="separate"/>
           </w:r>
           <w:r>
-            <w:rPr>
-              <w:rFonts w:hint="default" w:ascii="Times New Roman" w:hAnsi="Times New Roman" w:cs="Times New Roman" w:eastAsiaTheme="minorEastAsia"/>
-              <w:b/>
-              <w:bCs/>
-            </w:rPr>
             <w:t>7</w:t>
           </w:r>
           <w:r>
-            <w:rPr>
-              <w:rFonts w:hint="default" w:ascii="Times New Roman" w:hAnsi="Times New Roman" w:cs="Times New Roman" w:eastAsiaTheme="minorEastAsia"/>
-              <w:b/>
-              <w:bCs/>
-            </w:rPr>
             <w:fldChar w:fldCharType="end"/>
           </w:r>
           <w:r>
             <w:rPr>
               <w:rFonts w:hint="default" w:ascii="Times New Roman" w:hAnsi="Times New Roman" w:cs="Times New Roman" w:eastAsiaTheme="minorEastAsia"/>
-              <w:b/>
               <w:bCs/>
               <w:i/>
               <w:iCs/>
@@ -1335,16 +1011,10 @@
             <w:tabs>
               <w:tab w:val="right" w:leader="dot" w:pos="8306"/>
             </w:tabs>
-            <w:rPr>
-              <w:rFonts w:hint="default" w:ascii="Times New Roman" w:hAnsi="Times New Roman" w:cs="Times New Roman" w:eastAsiaTheme="minorEastAsia"/>
-              <w:b/>
-              <w:bCs/>
-            </w:rPr>
           </w:pPr>
           <w:r>
             <w:rPr>
               <w:rFonts w:hint="default" w:ascii="Times New Roman" w:hAnsi="Times New Roman" w:cs="Times New Roman" w:eastAsiaTheme="minorEastAsia"/>
-              <w:b/>
               <w:bCs/>
               <w:i/>
               <w:iCs/>
@@ -1355,18 +1025,16 @@
           <w:r>
             <w:rPr>
               <w:rFonts w:hint="default" w:ascii="Times New Roman" w:hAnsi="Times New Roman" w:cs="Times New Roman" w:eastAsiaTheme="minorEastAsia"/>
-              <w:b/>
               <w:bCs/>
               <w:i/>
               <w:iCs/>
               <w:szCs w:val="44"/>
             </w:rPr>
-            <w:instrText xml:space="preserve"> HYPERLINK \l _Toc15682 </w:instrText>
-          </w:r>
-          <w:r>
-            <w:rPr>
-              <w:rFonts w:hint="default" w:ascii="Times New Roman" w:hAnsi="Times New Roman" w:cs="Times New Roman" w:eastAsiaTheme="minorEastAsia"/>
-              <w:b/>
+            <w:instrText xml:space="preserve"> HYPERLINK \l _Toc10353 </w:instrText>
+          </w:r>
+          <w:r>
+            <w:rPr>
+              <w:rFonts w:hint="default" w:ascii="Times New Roman" w:hAnsi="Times New Roman" w:cs="Times New Roman" w:eastAsiaTheme="minorEastAsia"/>
               <w:bCs/>
               <w:i/>
               <w:iCs/>
@@ -1377,63 +1045,176 @@
           <w:r>
             <w:rPr>
               <w:rFonts w:hint="default" w:ascii="Times New Roman" w:hAnsi="Times New Roman" w:cs="Times New Roman" w:eastAsiaTheme="minorEastAsia"/>
-              <w:b/>
+            </w:rPr>
+            <w:t>4 项目源代码管理</w:t>
+          </w:r>
+          <w:r>
+            <w:tab/>
+          </w:r>
+          <w:r>
+            <w:fldChar w:fldCharType="begin"/>
+          </w:r>
+          <w:r>
+            <w:instrText xml:space="preserve"> PAGEREF _Toc10353 \h </w:instrText>
+          </w:r>
+          <w:r>
+            <w:fldChar w:fldCharType="separate"/>
+          </w:r>
+          <w:r>
+            <w:t>8</w:t>
+          </w:r>
+          <w:r>
+            <w:fldChar w:fldCharType="end"/>
+          </w:r>
+          <w:r>
+            <w:rPr>
+              <w:rFonts w:hint="default" w:ascii="Times New Roman" w:hAnsi="Times New Roman" w:cs="Times New Roman" w:eastAsiaTheme="minorEastAsia"/>
               <w:bCs/>
-            </w:rPr>
-            <w:t>4 项目源代码管理</w:t>
-          </w:r>
-          <w:r>
-            <w:rPr>
-              <w:rFonts w:hint="default" w:ascii="Times New Roman" w:hAnsi="Times New Roman" w:cs="Times New Roman" w:eastAsiaTheme="minorEastAsia"/>
-              <w:b/>
+              <w:i/>
+              <w:iCs/>
+              <w:szCs w:val="44"/>
+            </w:rPr>
+            <w:fldChar w:fldCharType="end"/>
+          </w:r>
+        </w:p>
+        <w:p>
+          <w:pPr>
+            <w:pStyle w:val="9"/>
+            <w:tabs>
+              <w:tab w:val="right" w:leader="dot" w:pos="8306"/>
+            </w:tabs>
+          </w:pPr>
+          <w:r>
+            <w:rPr>
+              <w:rFonts w:hint="default" w:ascii="Times New Roman" w:hAnsi="Times New Roman" w:cs="Times New Roman" w:eastAsiaTheme="minorEastAsia"/>
               <w:bCs/>
-            </w:rPr>
+              <w:i/>
+              <w:iCs/>
+              <w:szCs w:val="44"/>
+            </w:rPr>
+            <w:fldChar w:fldCharType="begin"/>
+          </w:r>
+          <w:r>
+            <w:rPr>
+              <w:rFonts w:hint="default" w:ascii="Times New Roman" w:hAnsi="Times New Roman" w:cs="Times New Roman" w:eastAsiaTheme="minorEastAsia"/>
+              <w:bCs/>
+              <w:i/>
+              <w:iCs/>
+              <w:szCs w:val="44"/>
+            </w:rPr>
+            <w:instrText xml:space="preserve"> HYPERLINK \l _Toc6902 </w:instrText>
+          </w:r>
+          <w:r>
+            <w:rPr>
+              <w:rFonts w:hint="default" w:ascii="Times New Roman" w:hAnsi="Times New Roman" w:cs="Times New Roman" w:eastAsiaTheme="minorEastAsia"/>
+              <w:bCs/>
+              <w:i/>
+              <w:iCs/>
+              <w:szCs w:val="44"/>
+            </w:rPr>
+            <w:fldChar w:fldCharType="separate"/>
+          </w:r>
+          <w:r>
+            <w:rPr>
+              <w:rFonts w:hint="eastAsia"/>
+              <w:lang w:val="en-US" w:eastAsia="zh-CN"/>
+            </w:rPr>
+            <w:t>4.1 相关界面截图</w:t>
+          </w:r>
+          <w:r>
             <w:tab/>
           </w:r>
           <w:r>
-            <w:rPr>
-              <w:rFonts w:hint="default" w:ascii="Times New Roman" w:hAnsi="Times New Roman" w:cs="Times New Roman" w:eastAsiaTheme="minorEastAsia"/>
-              <w:b/>
+            <w:fldChar w:fldCharType="begin"/>
+          </w:r>
+          <w:r>
+            <w:instrText xml:space="preserve"> PAGEREF _Toc6902 \h </w:instrText>
+          </w:r>
+          <w:r>
+            <w:fldChar w:fldCharType="separate"/>
+          </w:r>
+          <w:r>
+            <w:t>8</w:t>
+          </w:r>
+          <w:r>
+            <w:fldChar w:fldCharType="end"/>
+          </w:r>
+          <w:r>
+            <w:rPr>
+              <w:rFonts w:hint="default" w:ascii="Times New Roman" w:hAnsi="Times New Roman" w:cs="Times New Roman" w:eastAsiaTheme="minorEastAsia"/>
               <w:bCs/>
+              <w:i/>
+              <w:iCs/>
+              <w:szCs w:val="44"/>
+            </w:rPr>
+            <w:fldChar w:fldCharType="end"/>
+          </w:r>
+        </w:p>
+        <w:p>
+          <w:pPr>
+            <w:pStyle w:val="9"/>
+            <w:tabs>
+              <w:tab w:val="right" w:leader="dot" w:pos="8306"/>
+            </w:tabs>
+          </w:pPr>
+          <w:r>
+            <w:rPr>
+              <w:rFonts w:hint="default" w:ascii="Times New Roman" w:hAnsi="Times New Roman" w:cs="Times New Roman" w:eastAsiaTheme="minorEastAsia"/>
+              <w:bCs/>
+              <w:i/>
+              <w:iCs/>
+              <w:szCs w:val="44"/>
             </w:rPr>
             <w:fldChar w:fldCharType="begin"/>
           </w:r>
           <w:r>
             <w:rPr>
               <w:rFonts w:hint="default" w:ascii="Times New Roman" w:hAnsi="Times New Roman" w:cs="Times New Roman" w:eastAsiaTheme="minorEastAsia"/>
-              <w:b/>
               <w:bCs/>
-            </w:rPr>
-            <w:instrText xml:space="preserve"> PAGEREF _Toc15682 \h </w:instrText>
-          </w:r>
-          <w:r>
-            <w:rPr>
-              <w:rFonts w:hint="default" w:ascii="Times New Roman" w:hAnsi="Times New Roman" w:cs="Times New Roman" w:eastAsiaTheme="minorEastAsia"/>
-              <w:b/>
+              <w:i/>
+              <w:iCs/>
+              <w:szCs w:val="44"/>
+            </w:rPr>
+            <w:instrText xml:space="preserve"> HYPERLINK \l _Toc2508 </w:instrText>
+          </w:r>
+          <w:r>
+            <w:rPr>
+              <w:rFonts w:hint="default" w:ascii="Times New Roman" w:hAnsi="Times New Roman" w:cs="Times New Roman" w:eastAsiaTheme="minorEastAsia"/>
               <w:bCs/>
+              <w:i/>
+              <w:iCs/>
+              <w:szCs w:val="44"/>
             </w:rPr>
             <w:fldChar w:fldCharType="separate"/>
           </w:r>
           <w:r>
             <w:rPr>
-              <w:rFonts w:hint="default" w:ascii="Times New Roman" w:hAnsi="Times New Roman" w:cs="Times New Roman" w:eastAsiaTheme="minorEastAsia"/>
-              <w:b/>
-              <w:bCs/>
-            </w:rPr>
-            <w:t>7</w:t>
-          </w:r>
-          <w:r>
-            <w:rPr>
-              <w:rFonts w:hint="default" w:ascii="Times New Roman" w:hAnsi="Times New Roman" w:cs="Times New Roman" w:eastAsiaTheme="minorEastAsia"/>
-              <w:b/>
-              <w:bCs/>
-            </w:rPr>
+              <w:rFonts w:hint="eastAsia"/>
+              <w:lang w:val="en-US" w:eastAsia="zh-CN"/>
+            </w:rPr>
+            <w:t>4.2 统计数据</w:t>
+          </w:r>
+          <w:r>
+            <w:tab/>
+          </w:r>
+          <w:r>
+            <w:fldChar w:fldCharType="begin"/>
+          </w:r>
+          <w:r>
+            <w:instrText xml:space="preserve"> PAGEREF _Toc2508 \h </w:instrText>
+          </w:r>
+          <w:r>
+            <w:fldChar w:fldCharType="separate"/>
+          </w:r>
+          <w:r>
+            <w:t>8</w:t>
+          </w:r>
+          <w:r>
             <w:fldChar w:fldCharType="end"/>
           </w:r>
           <w:r>
             <w:rPr>
               <w:rFonts w:hint="default" w:ascii="Times New Roman" w:hAnsi="Times New Roman" w:cs="Times New Roman" w:eastAsiaTheme="minorEastAsia"/>
-              <w:b/>
               <w:bCs/>
               <w:i/>
               <w:iCs/>
@@ -1448,16 +1229,10 @@
             <w:tabs>
               <w:tab w:val="right" w:leader="dot" w:pos="8306"/>
             </w:tabs>
-            <w:rPr>
-              <w:rFonts w:hint="default" w:ascii="Times New Roman" w:hAnsi="Times New Roman" w:cs="Times New Roman" w:eastAsiaTheme="minorEastAsia"/>
-              <w:b/>
-              <w:bCs/>
-            </w:rPr>
           </w:pPr>
           <w:r>
             <w:rPr>
               <w:rFonts w:hint="default" w:ascii="Times New Roman" w:hAnsi="Times New Roman" w:cs="Times New Roman" w:eastAsiaTheme="minorEastAsia"/>
-              <w:b/>
               <w:bCs/>
               <w:i/>
               <w:iCs/>
@@ -1468,18 +1243,16 @@
           <w:r>
             <w:rPr>
               <w:rFonts w:hint="default" w:ascii="Times New Roman" w:hAnsi="Times New Roman" w:cs="Times New Roman" w:eastAsiaTheme="minorEastAsia"/>
-              <w:b/>
               <w:bCs/>
               <w:i/>
               <w:iCs/>
               <w:szCs w:val="44"/>
             </w:rPr>
-            <w:instrText xml:space="preserve"> HYPERLINK \l _Toc1766 </w:instrText>
-          </w:r>
-          <w:r>
-            <w:rPr>
-              <w:rFonts w:hint="default" w:ascii="Times New Roman" w:hAnsi="Times New Roman" w:cs="Times New Roman" w:eastAsiaTheme="minorEastAsia"/>
-              <w:b/>
+            <w:instrText xml:space="preserve"> HYPERLINK \l _Toc29261 </w:instrText>
+          </w:r>
+          <w:r>
+            <w:rPr>
+              <w:rFonts w:hint="default" w:ascii="Times New Roman" w:hAnsi="Times New Roman" w:cs="Times New Roman" w:eastAsiaTheme="minorEastAsia"/>
               <w:bCs/>
               <w:i/>
               <w:iCs/>
@@ -1490,63 +1263,30 @@
           <w:r>
             <w:rPr>
               <w:rFonts w:hint="default" w:ascii="Times New Roman" w:hAnsi="Times New Roman" w:cs="Times New Roman" w:eastAsiaTheme="minorEastAsia"/>
-              <w:b/>
-              <w:bCs/>
             </w:rPr>
             <w:t>5 部分关键代码和主要界面</w:t>
           </w:r>
           <w:r>
-            <w:rPr>
-              <w:rFonts w:hint="default" w:ascii="Times New Roman" w:hAnsi="Times New Roman" w:cs="Times New Roman" w:eastAsiaTheme="minorEastAsia"/>
-              <w:b/>
-              <w:bCs/>
-            </w:rPr>
             <w:tab/>
           </w:r>
           <w:r>
-            <w:rPr>
-              <w:rFonts w:hint="default" w:ascii="Times New Roman" w:hAnsi="Times New Roman" w:cs="Times New Roman" w:eastAsiaTheme="minorEastAsia"/>
-              <w:b/>
-              <w:bCs/>
-            </w:rPr>
             <w:fldChar w:fldCharType="begin"/>
           </w:r>
           <w:r>
-            <w:rPr>
-              <w:rFonts w:hint="default" w:ascii="Times New Roman" w:hAnsi="Times New Roman" w:cs="Times New Roman" w:eastAsiaTheme="minorEastAsia"/>
-              <w:b/>
-              <w:bCs/>
-            </w:rPr>
-            <w:instrText xml:space="preserve"> PAGEREF _Toc1766 \h </w:instrText>
-          </w:r>
-          <w:r>
-            <w:rPr>
-              <w:rFonts w:hint="default" w:ascii="Times New Roman" w:hAnsi="Times New Roman" w:cs="Times New Roman" w:eastAsiaTheme="minorEastAsia"/>
-              <w:b/>
-              <w:bCs/>
-            </w:rPr>
+            <w:instrText xml:space="preserve"> PAGEREF _Toc29261 \h </w:instrText>
+          </w:r>
+          <w:r>
             <w:fldChar w:fldCharType="separate"/>
           </w:r>
           <w:r>
-            <w:rPr>
-              <w:rFonts w:hint="default" w:ascii="Times New Roman" w:hAnsi="Times New Roman" w:cs="Times New Roman" w:eastAsiaTheme="minorEastAsia"/>
-              <w:b/>
-              <w:bCs/>
-            </w:rPr>
-            <w:t>8</w:t>
-          </w:r>
-          <w:r>
-            <w:rPr>
-              <w:rFonts w:hint="default" w:ascii="Times New Roman" w:hAnsi="Times New Roman" w:cs="Times New Roman" w:eastAsiaTheme="minorEastAsia"/>
-              <w:b/>
-              <w:bCs/>
-            </w:rPr>
+            <w:t>9</w:t>
+          </w:r>
+          <w:r>
             <w:fldChar w:fldCharType="end"/>
           </w:r>
           <w:r>
             <w:rPr>
               <w:rFonts w:hint="default" w:ascii="Times New Roman" w:hAnsi="Times New Roman" w:cs="Times New Roman" w:eastAsiaTheme="minorEastAsia"/>
-              <w:b/>
               <w:bCs/>
               <w:i/>
               <w:iCs/>
@@ -1561,16 +1301,10 @@
             <w:tabs>
               <w:tab w:val="right" w:leader="dot" w:pos="8306"/>
             </w:tabs>
-            <w:rPr>
-              <w:rFonts w:hint="default" w:ascii="Times New Roman" w:hAnsi="Times New Roman" w:cs="Times New Roman" w:eastAsiaTheme="minorEastAsia"/>
-              <w:b/>
-              <w:bCs/>
-            </w:rPr>
           </w:pPr>
           <w:r>
             <w:rPr>
               <w:rFonts w:hint="default" w:ascii="Times New Roman" w:hAnsi="Times New Roman" w:cs="Times New Roman" w:eastAsiaTheme="minorEastAsia"/>
-              <w:b/>
               <w:bCs/>
               <w:i/>
               <w:iCs/>
@@ -1581,18 +1315,16 @@
           <w:r>
             <w:rPr>
               <w:rFonts w:hint="default" w:ascii="Times New Roman" w:hAnsi="Times New Roman" w:cs="Times New Roman" w:eastAsiaTheme="minorEastAsia"/>
-              <w:b/>
               <w:bCs/>
               <w:i/>
               <w:iCs/>
               <w:szCs w:val="44"/>
             </w:rPr>
-            <w:instrText xml:space="preserve"> HYPERLINK \l _Toc1474 </w:instrText>
-          </w:r>
-          <w:r>
-            <w:rPr>
-              <w:rFonts w:hint="default" w:ascii="Times New Roman" w:hAnsi="Times New Roman" w:cs="Times New Roman" w:eastAsiaTheme="minorEastAsia"/>
-              <w:b/>
+            <w:instrText xml:space="preserve"> HYPERLINK \l _Toc16687 </w:instrText>
+          </w:r>
+          <w:r>
+            <w:rPr>
+              <w:rFonts w:hint="default" w:ascii="Times New Roman" w:hAnsi="Times New Roman" w:cs="Times New Roman" w:eastAsiaTheme="minorEastAsia"/>
               <w:bCs/>
               <w:i/>
               <w:iCs/>
@@ -1602,65 +1334,39 @@
           </w:r>
           <w:r>
             <w:rPr>
-              <w:rFonts w:hint="default" w:ascii="Times New Roman" w:hAnsi="Times New Roman" w:cs="Times New Roman" w:eastAsiaTheme="minorEastAsia"/>
-              <w:b/>
-              <w:bCs/>
+              <w:rFonts w:hint="eastAsia" w:ascii="Times New Roman" w:hAnsi="Times New Roman" w:cs="Times New Roman" w:eastAsiaTheme="minorEastAsia"/>
               <w:lang w:val="en-US" w:eastAsia="zh-CN"/>
             </w:rPr>
-            <w:t>1. 登录界面</w:t>
-          </w:r>
-          <w:r>
-            <w:rPr>
-              <w:rFonts w:hint="default" w:ascii="Times New Roman" w:hAnsi="Times New Roman" w:cs="Times New Roman" w:eastAsiaTheme="minorEastAsia"/>
-              <w:b/>
-              <w:bCs/>
-            </w:rPr>
+            <w:t xml:space="preserve">5.1 </w:t>
+          </w:r>
+          <w:r>
+            <w:rPr>
+              <w:rFonts w:hint="default" w:ascii="Times New Roman" w:hAnsi="Times New Roman" w:cs="Times New Roman" w:eastAsiaTheme="minorEastAsia"/>
+              <w:lang w:val="en-US" w:eastAsia="zh-CN"/>
+            </w:rPr>
+            <w:t>登录界面</w:t>
+          </w:r>
+          <w:r>
             <w:tab/>
           </w:r>
           <w:r>
-            <w:rPr>
-              <w:rFonts w:hint="default" w:ascii="Times New Roman" w:hAnsi="Times New Roman" w:cs="Times New Roman" w:eastAsiaTheme="minorEastAsia"/>
-              <w:b/>
-              <w:bCs/>
-            </w:rPr>
             <w:fldChar w:fldCharType="begin"/>
           </w:r>
           <w:r>
-            <w:rPr>
-              <w:rFonts w:hint="default" w:ascii="Times New Roman" w:hAnsi="Times New Roman" w:cs="Times New Roman" w:eastAsiaTheme="minorEastAsia"/>
-              <w:b/>
-              <w:bCs/>
-            </w:rPr>
-            <w:instrText xml:space="preserve"> PAGEREF _Toc1474 \h </w:instrText>
-          </w:r>
-          <w:r>
-            <w:rPr>
-              <w:rFonts w:hint="default" w:ascii="Times New Roman" w:hAnsi="Times New Roman" w:cs="Times New Roman" w:eastAsiaTheme="minorEastAsia"/>
-              <w:b/>
-              <w:bCs/>
-            </w:rPr>
+            <w:instrText xml:space="preserve"> PAGEREF _Toc16687 \h </w:instrText>
+          </w:r>
+          <w:r>
             <w:fldChar w:fldCharType="separate"/>
           </w:r>
           <w:r>
-            <w:rPr>
-              <w:rFonts w:hint="default" w:ascii="Times New Roman" w:hAnsi="Times New Roman" w:cs="Times New Roman" w:eastAsiaTheme="minorEastAsia"/>
-              <w:b/>
-              <w:bCs/>
-            </w:rPr>
-            <w:t>8</w:t>
-          </w:r>
-          <w:r>
-            <w:rPr>
-              <w:rFonts w:hint="default" w:ascii="Times New Roman" w:hAnsi="Times New Roman" w:cs="Times New Roman" w:eastAsiaTheme="minorEastAsia"/>
-              <w:b/>
-              <w:bCs/>
-            </w:rPr>
+            <w:t>9</w:t>
+          </w:r>
+          <w:r>
             <w:fldChar w:fldCharType="end"/>
           </w:r>
           <w:r>
             <w:rPr>
               <w:rFonts w:hint="default" w:ascii="Times New Roman" w:hAnsi="Times New Roman" w:cs="Times New Roman" w:eastAsiaTheme="minorEastAsia"/>
-              <w:b/>
               <w:bCs/>
               <w:i/>
               <w:iCs/>
@@ -1675,16 +1381,10 @@
             <w:tabs>
               <w:tab w:val="right" w:leader="dot" w:pos="8306"/>
             </w:tabs>
-            <w:rPr>
-              <w:rFonts w:hint="default" w:ascii="Times New Roman" w:hAnsi="Times New Roman" w:cs="Times New Roman" w:eastAsiaTheme="minorEastAsia"/>
-              <w:b/>
-              <w:bCs/>
-            </w:rPr>
           </w:pPr>
           <w:r>
             <w:rPr>
               <w:rFonts w:hint="default" w:ascii="Times New Roman" w:hAnsi="Times New Roman" w:cs="Times New Roman" w:eastAsiaTheme="minorEastAsia"/>
-              <w:b/>
               <w:bCs/>
               <w:i/>
               <w:iCs/>
@@ -1695,18 +1395,16 @@
           <w:r>
             <w:rPr>
               <w:rFonts w:hint="default" w:ascii="Times New Roman" w:hAnsi="Times New Roman" w:cs="Times New Roman" w:eastAsiaTheme="minorEastAsia"/>
-              <w:b/>
               <w:bCs/>
               <w:i/>
               <w:iCs/>
               <w:szCs w:val="44"/>
             </w:rPr>
-            <w:instrText xml:space="preserve"> HYPERLINK \l _Toc16966 </w:instrText>
-          </w:r>
-          <w:r>
-            <w:rPr>
-              <w:rFonts w:hint="default" w:ascii="Times New Roman" w:hAnsi="Times New Roman" w:cs="Times New Roman" w:eastAsiaTheme="minorEastAsia"/>
-              <w:b/>
+            <w:instrText xml:space="preserve"> HYPERLINK \l _Toc1286 </w:instrText>
+          </w:r>
+          <w:r>
+            <w:rPr>
+              <w:rFonts w:hint="default" w:ascii="Times New Roman" w:hAnsi="Times New Roman" w:cs="Times New Roman" w:eastAsiaTheme="minorEastAsia"/>
               <w:bCs/>
               <w:i/>
               <w:iCs/>
@@ -1716,65 +1414,39 @@
           </w:r>
           <w:r>
             <w:rPr>
-              <w:rFonts w:hint="default" w:ascii="Times New Roman" w:hAnsi="Times New Roman" w:cs="Times New Roman" w:eastAsiaTheme="minorEastAsia"/>
-              <w:b/>
-              <w:bCs/>
+              <w:rFonts w:hint="eastAsia" w:ascii="Times New Roman" w:hAnsi="Times New Roman" w:cs="Times New Roman" w:eastAsiaTheme="minorEastAsia"/>
               <w:lang w:val="en-US" w:eastAsia="zh-CN"/>
             </w:rPr>
-            <w:t>2. 管理界面</w:t>
-          </w:r>
-          <w:r>
-            <w:rPr>
-              <w:rFonts w:hint="default" w:ascii="Times New Roman" w:hAnsi="Times New Roman" w:cs="Times New Roman" w:eastAsiaTheme="minorEastAsia"/>
-              <w:b/>
-              <w:bCs/>
-            </w:rPr>
+            <w:t xml:space="preserve">5.2 </w:t>
+          </w:r>
+          <w:r>
+            <w:rPr>
+              <w:rFonts w:hint="default" w:ascii="Times New Roman" w:hAnsi="Times New Roman" w:cs="Times New Roman" w:eastAsiaTheme="minorEastAsia"/>
+              <w:lang w:val="en-US" w:eastAsia="zh-CN"/>
+            </w:rPr>
+            <w:t>管理界面</w:t>
+          </w:r>
+          <w:r>
             <w:tab/>
           </w:r>
           <w:r>
-            <w:rPr>
-              <w:rFonts w:hint="default" w:ascii="Times New Roman" w:hAnsi="Times New Roman" w:cs="Times New Roman" w:eastAsiaTheme="minorEastAsia"/>
-              <w:b/>
-              <w:bCs/>
-            </w:rPr>
             <w:fldChar w:fldCharType="begin"/>
           </w:r>
           <w:r>
-            <w:rPr>
-              <w:rFonts w:hint="default" w:ascii="Times New Roman" w:hAnsi="Times New Roman" w:cs="Times New Roman" w:eastAsiaTheme="minorEastAsia"/>
-              <w:b/>
-              <w:bCs/>
-            </w:rPr>
-            <w:instrText xml:space="preserve"> PAGEREF _Toc16966 \h </w:instrText>
-          </w:r>
-          <w:r>
-            <w:rPr>
-              <w:rFonts w:hint="default" w:ascii="Times New Roman" w:hAnsi="Times New Roman" w:cs="Times New Roman" w:eastAsiaTheme="minorEastAsia"/>
-              <w:b/>
-              <w:bCs/>
-            </w:rPr>
+            <w:instrText xml:space="preserve"> PAGEREF _Toc1286 \h </w:instrText>
+          </w:r>
+          <w:r>
             <w:fldChar w:fldCharType="separate"/>
           </w:r>
           <w:r>
-            <w:rPr>
-              <w:rFonts w:hint="default" w:ascii="Times New Roman" w:hAnsi="Times New Roman" w:cs="Times New Roman" w:eastAsiaTheme="minorEastAsia"/>
-              <w:b/>
-              <w:bCs/>
-            </w:rPr>
-            <w:t>9</w:t>
-          </w:r>
-          <w:r>
-            <w:rPr>
-              <w:rFonts w:hint="default" w:ascii="Times New Roman" w:hAnsi="Times New Roman" w:cs="Times New Roman" w:eastAsiaTheme="minorEastAsia"/>
-              <w:b/>
-              <w:bCs/>
-            </w:rPr>
+            <w:t>10</w:t>
+          </w:r>
+          <w:r>
             <w:fldChar w:fldCharType="end"/>
           </w:r>
           <w:r>
             <w:rPr>
               <w:rFonts w:hint="default" w:ascii="Times New Roman" w:hAnsi="Times New Roman" w:cs="Times New Roman" w:eastAsiaTheme="minorEastAsia"/>
-              <w:b/>
               <w:bCs/>
               <w:i/>
               <w:iCs/>
@@ -1789,16 +1461,10 @@
             <w:tabs>
               <w:tab w:val="right" w:leader="dot" w:pos="8306"/>
             </w:tabs>
-            <w:rPr>
-              <w:rFonts w:hint="default" w:ascii="Times New Roman" w:hAnsi="Times New Roman" w:cs="Times New Roman" w:eastAsiaTheme="minorEastAsia"/>
-              <w:b/>
-              <w:bCs/>
-            </w:rPr>
           </w:pPr>
           <w:r>
             <w:rPr>
               <w:rFonts w:hint="default" w:ascii="Times New Roman" w:hAnsi="Times New Roman" w:cs="Times New Roman" w:eastAsiaTheme="minorEastAsia"/>
-              <w:b/>
               <w:bCs/>
               <w:i/>
               <w:iCs/>
@@ -1809,18 +1475,16 @@
           <w:r>
             <w:rPr>
               <w:rFonts w:hint="default" w:ascii="Times New Roman" w:hAnsi="Times New Roman" w:cs="Times New Roman" w:eastAsiaTheme="minorEastAsia"/>
-              <w:b/>
               <w:bCs/>
               <w:i/>
               <w:iCs/>
               <w:szCs w:val="44"/>
             </w:rPr>
-            <w:instrText xml:space="preserve"> HYPERLINK \l _Toc15397 </w:instrText>
-          </w:r>
-          <w:r>
-            <w:rPr>
-              <w:rFonts w:hint="default" w:ascii="Times New Roman" w:hAnsi="Times New Roman" w:cs="Times New Roman" w:eastAsiaTheme="minorEastAsia"/>
-              <w:b/>
+            <w:instrText xml:space="preserve"> HYPERLINK \l _Toc2813 </w:instrText>
+          </w:r>
+          <w:r>
+            <w:rPr>
+              <w:rFonts w:hint="default" w:ascii="Times New Roman" w:hAnsi="Times New Roman" w:cs="Times New Roman" w:eastAsiaTheme="minorEastAsia"/>
               <w:bCs/>
               <w:i/>
               <w:iCs/>
@@ -1830,74 +1494,39 @@
           </w:r>
           <w:r>
             <w:rPr>
-              <w:rFonts w:hint="default" w:ascii="Times New Roman" w:hAnsi="Times New Roman" w:cs="Times New Roman" w:eastAsiaTheme="minorEastAsia"/>
-              <w:b/>
-              <w:bCs/>
+              <w:rFonts w:hint="eastAsia" w:ascii="Times New Roman" w:hAnsi="Times New Roman" w:cs="Times New Roman" w:eastAsiaTheme="minorEastAsia"/>
               <w:lang w:val="en-US" w:eastAsia="zh-CN"/>
             </w:rPr>
-            <w:t xml:space="preserve">3. </w:t>
-          </w:r>
-          <w:r>
-            <w:rPr>
-              <w:rFonts w:hint="default" w:ascii="Times New Roman" w:hAnsi="Times New Roman" w:cs="Times New Roman" w:eastAsiaTheme="minorEastAsia"/>
-              <w:b/>
-              <w:bCs/>
+            <w:t xml:space="preserve">5.3 </w:t>
+          </w:r>
+          <w:r>
+            <w:rPr>
+              <w:rFonts w:hint="default" w:ascii="Times New Roman" w:hAnsi="Times New Roman" w:cs="Times New Roman" w:eastAsiaTheme="minorEastAsia"/>
               <w:lang w:val="en-US" w:eastAsia="zh-CN"/>
             </w:rPr>
             <w:t>学生界面</w:t>
           </w:r>
           <w:r>
-            <w:rPr>
-              <w:rFonts w:hint="default" w:ascii="Times New Roman" w:hAnsi="Times New Roman" w:cs="Times New Roman" w:eastAsiaTheme="minorEastAsia"/>
-              <w:b/>
-              <w:bCs/>
-            </w:rPr>
             <w:tab/>
           </w:r>
           <w:r>
-            <w:rPr>
-              <w:rFonts w:hint="default" w:ascii="Times New Roman" w:hAnsi="Times New Roman" w:cs="Times New Roman" w:eastAsiaTheme="minorEastAsia"/>
-              <w:b/>
-              <w:bCs/>
-            </w:rPr>
             <w:fldChar w:fldCharType="begin"/>
           </w:r>
           <w:r>
-            <w:rPr>
-              <w:rFonts w:hint="default" w:ascii="Times New Roman" w:hAnsi="Times New Roman" w:cs="Times New Roman" w:eastAsiaTheme="minorEastAsia"/>
-              <w:b/>
-              <w:bCs/>
-            </w:rPr>
-            <w:instrText xml:space="preserve"> PAGEREF _Toc15397 \h </w:instrText>
-          </w:r>
-          <w:r>
-            <w:rPr>
-              <w:rFonts w:hint="default" w:ascii="Times New Roman" w:hAnsi="Times New Roman" w:cs="Times New Roman" w:eastAsiaTheme="minorEastAsia"/>
-              <w:b/>
-              <w:bCs/>
-            </w:rPr>
+            <w:instrText xml:space="preserve"> PAGEREF _Toc2813 \h </w:instrText>
+          </w:r>
+          <w:r>
             <w:fldChar w:fldCharType="separate"/>
           </w:r>
           <w:r>
-            <w:rPr>
-              <w:rFonts w:hint="default" w:ascii="Times New Roman" w:hAnsi="Times New Roman" w:cs="Times New Roman" w:eastAsiaTheme="minorEastAsia"/>
-              <w:b/>
-              <w:bCs/>
-            </w:rPr>
-            <w:t>19</w:t>
-          </w:r>
-          <w:r>
-            <w:rPr>
-              <w:rFonts w:hint="default" w:ascii="Times New Roman" w:hAnsi="Times New Roman" w:cs="Times New Roman" w:eastAsiaTheme="minorEastAsia"/>
-              <w:b/>
-              <w:bCs/>
-            </w:rPr>
+            <w:t>20</w:t>
+          </w:r>
+          <w:r>
             <w:fldChar w:fldCharType="end"/>
           </w:r>
           <w:r>
             <w:rPr>
               <w:rFonts w:hint="default" w:ascii="Times New Roman" w:hAnsi="Times New Roman" w:cs="Times New Roman" w:eastAsiaTheme="minorEastAsia"/>
-              <w:b/>
               <w:bCs/>
               <w:i/>
               <w:iCs/>
@@ -1922,7 +1551,6 @@
           <w:r>
             <w:rPr>
               <w:rFonts w:hint="default" w:ascii="Times New Roman" w:hAnsi="Times New Roman" w:cs="Times New Roman" w:eastAsiaTheme="minorEastAsia"/>
-              <w:b/>
               <w:bCs/>
               <w:i/>
               <w:iCs/>
@@ -2084,7 +1712,7 @@
           <w:rFonts w:hint="default" w:ascii="Times New Roman" w:hAnsi="Times New Roman" w:cs="Times New Roman" w:eastAsiaTheme="minorEastAsia"/>
         </w:rPr>
       </w:pPr>
-      <w:bookmarkStart w:id="0" w:name="_Toc3620"/>
+      <w:bookmarkStart w:id="0" w:name="_Toc30263"/>
       <w:r>
         <w:rPr>
           <w:rFonts w:hint="default" w:ascii="Times New Roman" w:hAnsi="Times New Roman" w:cs="Times New Roman" w:eastAsiaTheme="minorEastAsia"/>
@@ -2104,7 +1732,7 @@
           <w:rFonts w:hint="default" w:ascii="Times New Roman" w:hAnsi="Times New Roman" w:cs="Times New Roman" w:eastAsiaTheme="minorEastAsia"/>
         </w:rPr>
       </w:pPr>
-      <w:bookmarkStart w:id="1" w:name="_Toc24657"/>
+      <w:bookmarkStart w:id="1" w:name="_Toc20542"/>
       <w:r>
         <w:rPr>
           <w:rFonts w:hint="default" w:ascii="Times New Roman" w:hAnsi="Times New Roman" w:cs="Times New Roman" w:eastAsiaTheme="minorEastAsia"/>
@@ -2163,7 +1791,7 @@
           <w:rFonts w:hint="default" w:ascii="Times New Roman" w:hAnsi="Times New Roman" w:cs="Times New Roman" w:eastAsiaTheme="minorEastAsia"/>
         </w:rPr>
       </w:pPr>
-      <w:bookmarkStart w:id="2" w:name="_Toc21196"/>
+      <w:bookmarkStart w:id="2" w:name="_Toc20898"/>
       <w:r>
         <w:rPr>
           <w:rFonts w:hint="default" w:ascii="Times New Roman" w:hAnsi="Times New Roman" w:cs="Times New Roman" w:eastAsiaTheme="minorEastAsia"/>
@@ -2776,14 +2404,7 @@
                 <w:rFonts w:hint="default" w:ascii="Times New Roman" w:hAnsi="Times New Roman" w:cs="Times New Roman" w:eastAsiaTheme="minorEastAsia"/>
                 <w:szCs w:val="21"/>
               </w:rPr>
-              <w:t>IIS</w:t>
-            </w:r>
-            <w:r>
-              <w:rPr>
-                <w:rFonts w:hint="default" w:ascii="Times New Roman" w:hAnsi="Times New Roman" w:cs="Times New Roman" w:eastAsiaTheme="minorEastAsia"/>
-                <w:szCs w:val="21"/>
-              </w:rPr>
-              <w:t>6.0Web应用服务器</w:t>
+              <w:t>IIS6.0Web应用服务器</w:t>
             </w:r>
           </w:p>
         </w:tc>
@@ -2946,17 +2567,7 @@
                 <w:szCs w:val="21"/>
                 <w:lang w:val="en-US" w:eastAsia="zh-CN"/>
               </w:rPr>
-              <w:t>Axu</w:t>
-            </w:r>
-            <w:bookmarkStart w:id="13" w:name="_GoBack"/>
-            <w:bookmarkEnd w:id="13"/>
-            <w:r>
-              <w:rPr>
-                <w:rFonts w:hint="default" w:ascii="Times New Roman" w:hAnsi="Times New Roman" w:cs="Times New Roman" w:eastAsiaTheme="minorEastAsia"/>
-                <w:szCs w:val="21"/>
-                <w:lang w:val="en-US" w:eastAsia="zh-CN"/>
-              </w:rPr>
-              <w:t>re RP 9</w:t>
+              <w:t>Axure RP 9</w:t>
             </w:r>
           </w:p>
         </w:tc>
@@ -3221,71 +2832,6 @@
                 <w:szCs w:val="21"/>
               </w:rPr>
               <w:t>系统应能够保证无故障运行</w:t>
-            </w:r>
-          </w:p>
-        </w:tc>
-      </w:tr>
-      <w:tr>
-        <w:tblPrEx>
-          <w:tblBorders>
-            <w:top w:val="single" w:color="auto" w:sz="4" w:space="0"/>
-            <w:left w:val="single" w:color="auto" w:sz="4" w:space="0"/>
-            <w:bottom w:val="single" w:color="auto" w:sz="4" w:space="0"/>
-            <w:right w:val="single" w:color="auto" w:sz="4" w:space="0"/>
-            <w:insideH w:val="single" w:color="auto" w:sz="4" w:space="0"/>
-            <w:insideV w:val="single" w:color="auto" w:sz="4" w:space="0"/>
-          </w:tblBorders>
-          <w:tblCellMar>
-            <w:top w:w="0" w:type="dxa"/>
-            <w:left w:w="108" w:type="dxa"/>
-            <w:bottom w:w="0" w:type="dxa"/>
-            <w:right w:w="108" w:type="dxa"/>
-          </w:tblCellMar>
-        </w:tblPrEx>
-        <w:tc>
-          <w:tcPr>
-            <w:tcW w:w="2012" w:type="dxa"/>
-            <w:shd w:val="clear" w:color="auto" w:fill="D9D9D9"/>
-          </w:tcPr>
-          <w:p>
-            <w:pPr>
-              <w:jc w:val="center"/>
-              <w:rPr>
-                <w:rFonts w:hint="default" w:ascii="Times New Roman" w:hAnsi="Times New Roman" w:cs="Times New Roman" w:eastAsiaTheme="minorEastAsia"/>
-                <w:color w:val="000000"/>
-                <w:szCs w:val="21"/>
-              </w:rPr>
-            </w:pPr>
-            <w:r>
-              <w:rPr>
-                <w:rFonts w:hint="default" w:ascii="Times New Roman" w:hAnsi="Times New Roman" w:cs="Times New Roman" w:eastAsiaTheme="minorEastAsia"/>
-                <w:color w:val="000000"/>
-                <w:szCs w:val="21"/>
-              </w:rPr>
-              <w:t>可靠性</w:t>
-            </w:r>
-          </w:p>
-        </w:tc>
-        <w:tc>
-          <w:tcPr>
-            <w:tcW w:w="6720" w:type="dxa"/>
-          </w:tcPr>
-          <w:p>
-            <w:pPr>
-              <w:jc w:val="center"/>
-              <w:rPr>
-                <w:rFonts w:hint="default" w:ascii="Times New Roman" w:hAnsi="Times New Roman" w:cs="Times New Roman" w:eastAsiaTheme="minorEastAsia"/>
-                <w:color w:val="000000"/>
-                <w:szCs w:val="21"/>
-              </w:rPr>
-            </w:pPr>
-            <w:r>
-              <w:rPr>
-                <w:rFonts w:hint="default" w:ascii="Times New Roman" w:hAnsi="Times New Roman" w:cs="Times New Roman" w:eastAsiaTheme="minorEastAsia"/>
-                <w:color w:val="000000"/>
-                <w:szCs w:val="21"/>
-              </w:rPr>
-              <w:t>系统应保证加密算法是可靠的，无法随意查看他人成绩</w:t>
             </w:r>
           </w:p>
         </w:tc>
@@ -3695,7 +3241,7 @@
           <w:rFonts w:hint="default" w:ascii="Times New Roman" w:hAnsi="Times New Roman" w:cs="Times New Roman" w:eastAsiaTheme="minorEastAsia"/>
         </w:rPr>
       </w:pPr>
-      <w:bookmarkStart w:id="3" w:name="_Toc5827"/>
+      <w:bookmarkStart w:id="3" w:name="_Toc6461"/>
       <w:r>
         <w:rPr>
           <w:rFonts w:hint="default" w:ascii="Times New Roman" w:hAnsi="Times New Roman" w:cs="Times New Roman" w:eastAsiaTheme="minorEastAsia"/>
@@ -3715,13 +3261,7 @@
         <w:rPr>
           <w:rFonts w:hint="default" w:ascii="Times New Roman" w:hAnsi="Times New Roman" w:cs="Times New Roman" w:eastAsiaTheme="minorEastAsia"/>
         </w:rPr>
-        <w:t>原型开发：</w:t>
-      </w:r>
-      <w:r>
-        <w:rPr>
-          <w:rFonts w:hint="default" w:ascii="Times New Roman" w:hAnsi="Times New Roman" w:cs="Times New Roman" w:eastAsiaTheme="minorEastAsia"/>
-        </w:rPr>
-        <w:t>Axure RP 9</w:t>
+        <w:t>原型开发：Axure RP 9</w:t>
       </w:r>
     </w:p>
     <w:p>
@@ -3831,7 +3371,7 @@
           <w:rFonts w:hint="default" w:ascii="Times New Roman" w:hAnsi="Times New Roman" w:cs="Times New Roman" w:eastAsiaTheme="minorEastAsia"/>
         </w:rPr>
       </w:pPr>
-      <w:bookmarkStart w:id="4" w:name="_Toc13657"/>
+      <w:bookmarkStart w:id="4" w:name="_Toc12427"/>
       <w:r>
         <w:rPr>
           <w:rFonts w:hint="default" w:ascii="Times New Roman" w:hAnsi="Times New Roman" w:cs="Times New Roman" w:eastAsiaTheme="minorEastAsia"/>
@@ -3844,16 +3384,23 @@
       <w:pPr>
         <w:pStyle w:val="3"/>
         <w:numPr>
-          <w:ilvl w:val="0"/>
-          <w:numId w:val="3"/>
+          <w:numId w:val="0"/>
         </w:numPr>
         <w:bidi w:val="0"/>
-        <w:rPr>
-          <w:rFonts w:hint="default" w:ascii="Times New Roman" w:hAnsi="Times New Roman" w:cs="Times New Roman" w:eastAsiaTheme="minorEastAsia"/>
-          <w:lang w:val="en-US" w:eastAsia="zh-CN"/>
-        </w:rPr>
-      </w:pPr>
-      <w:bookmarkStart w:id="5" w:name="_Toc9241"/>
+        <w:ind w:leftChars="200"/>
+        <w:rPr>
+          <w:rFonts w:hint="default" w:ascii="Times New Roman" w:hAnsi="Times New Roman" w:cs="Times New Roman" w:eastAsiaTheme="minorEastAsia"/>
+          <w:lang w:val="en-US" w:eastAsia="zh-CN"/>
+        </w:rPr>
+      </w:pPr>
+      <w:bookmarkStart w:id="5" w:name="_Toc27633"/>
+      <w:r>
+        <w:rPr>
+          <w:rFonts w:hint="eastAsia" w:ascii="Times New Roman" w:hAnsi="Times New Roman" w:cs="Times New Roman" w:eastAsiaTheme="minorEastAsia"/>
+          <w:lang w:val="en-US" w:eastAsia="zh-CN"/>
+        </w:rPr>
+        <w:t xml:space="preserve">3.1 </w:t>
+      </w:r>
       <w:r>
         <w:rPr>
           <w:rFonts w:hint="default" w:ascii="Times New Roman" w:hAnsi="Times New Roman" w:cs="Times New Roman" w:eastAsiaTheme="minorEastAsia"/>
@@ -3866,6 +3413,7 @@
     <w:p>
       <w:pPr>
         <w:numPr>
+          <w:ilvl w:val="0"/>
           <w:numId w:val="0"/>
         </w:numPr>
         <w:ind w:leftChars="200"/>
@@ -3923,6 +3471,7 @@
     <w:p>
       <w:pPr>
         <w:numPr>
+          <w:ilvl w:val="0"/>
           <w:numId w:val="0"/>
         </w:numPr>
         <w:ind w:leftChars="200"/>
@@ -3982,17 +3531,23 @@
       <w:pPr>
         <w:pStyle w:val="3"/>
         <w:numPr>
-          <w:ilvl w:val="0"/>
-          <w:numId w:val="3"/>
+          <w:numId w:val="0"/>
         </w:numPr>
         <w:bidi w:val="0"/>
-        <w:ind w:left="0" w:leftChars="0" w:firstLine="643" w:firstLineChars="200"/>
-        <w:rPr>
-          <w:rFonts w:hint="default" w:ascii="Times New Roman" w:hAnsi="Times New Roman" w:cs="Times New Roman" w:eastAsiaTheme="minorEastAsia"/>
-          <w:lang w:val="en-US" w:eastAsia="zh-CN"/>
-        </w:rPr>
-      </w:pPr>
-      <w:bookmarkStart w:id="6" w:name="_Toc6785"/>
+        <w:ind w:leftChars="200"/>
+        <w:rPr>
+          <w:rFonts w:hint="default" w:ascii="Times New Roman" w:hAnsi="Times New Roman" w:cs="Times New Roman" w:eastAsiaTheme="minorEastAsia"/>
+          <w:lang w:val="en-US" w:eastAsia="zh-CN"/>
+        </w:rPr>
+      </w:pPr>
+      <w:bookmarkStart w:id="6" w:name="_Toc4792"/>
+      <w:r>
+        <w:rPr>
+          <w:rFonts w:hint="eastAsia" w:ascii="Times New Roman" w:hAnsi="Times New Roman" w:cs="Times New Roman" w:eastAsiaTheme="minorEastAsia"/>
+          <w:lang w:val="en-US" w:eastAsia="zh-CN"/>
+        </w:rPr>
+        <w:t xml:space="preserve">3.2 </w:t>
+      </w:r>
       <w:r>
         <w:rPr>
           <w:rFonts w:hint="default" w:ascii="Times New Roman" w:hAnsi="Times New Roman" w:cs="Times New Roman" w:eastAsiaTheme="minorEastAsia"/>
@@ -4005,6 +3560,7 @@
     <w:p>
       <w:pPr>
         <w:numPr>
+          <w:ilvl w:val="0"/>
           <w:numId w:val="0"/>
         </w:numPr>
         <w:ind w:leftChars="200"/>
@@ -4064,17 +3620,23 @@
       <w:pPr>
         <w:pStyle w:val="3"/>
         <w:numPr>
-          <w:ilvl w:val="0"/>
-          <w:numId w:val="3"/>
+          <w:numId w:val="0"/>
         </w:numPr>
         <w:bidi w:val="0"/>
-        <w:ind w:left="0" w:leftChars="0" w:firstLine="643" w:firstLineChars="200"/>
-        <w:rPr>
-          <w:rFonts w:hint="default" w:ascii="Times New Roman" w:hAnsi="Times New Roman" w:cs="Times New Roman" w:eastAsiaTheme="minorEastAsia"/>
-          <w:lang w:val="en-US" w:eastAsia="zh-CN"/>
-        </w:rPr>
-      </w:pPr>
-      <w:bookmarkStart w:id="7" w:name="_Toc18626"/>
+        <w:ind w:leftChars="200"/>
+        <w:rPr>
+          <w:rFonts w:hint="default" w:ascii="Times New Roman" w:hAnsi="Times New Roman" w:cs="Times New Roman" w:eastAsiaTheme="minorEastAsia"/>
+          <w:lang w:val="en-US" w:eastAsia="zh-CN"/>
+        </w:rPr>
+      </w:pPr>
+      <w:bookmarkStart w:id="7" w:name="_Toc15530"/>
+      <w:r>
+        <w:rPr>
+          <w:rFonts w:hint="eastAsia" w:ascii="Times New Roman" w:hAnsi="Times New Roman" w:cs="Times New Roman" w:eastAsiaTheme="minorEastAsia"/>
+          <w:lang w:val="en-US" w:eastAsia="zh-CN"/>
+        </w:rPr>
+        <w:t xml:space="preserve">3.3 </w:t>
+      </w:r>
       <w:r>
         <w:rPr>
           <w:rFonts w:hint="default" w:ascii="Times New Roman" w:hAnsi="Times New Roman" w:cs="Times New Roman" w:eastAsiaTheme="minorEastAsia"/>
@@ -4087,6 +3649,7 @@
     <w:p>
       <w:pPr>
         <w:numPr>
+          <w:ilvl w:val="0"/>
           <w:numId w:val="0"/>
         </w:numPr>
         <w:ind w:leftChars="200"/>
@@ -4149,7 +3712,7 @@
           <w:rFonts w:hint="default" w:ascii="Times New Roman" w:hAnsi="Times New Roman" w:cs="Times New Roman" w:eastAsiaTheme="minorEastAsia"/>
         </w:rPr>
       </w:pPr>
-      <w:bookmarkStart w:id="8" w:name="_Toc15682"/>
+      <w:bookmarkStart w:id="8" w:name="_Toc10353"/>
       <w:r>
         <w:rPr>
           <w:rFonts w:hint="default" w:ascii="Times New Roman" w:hAnsi="Times New Roman" w:cs="Times New Roman" w:eastAsiaTheme="minorEastAsia"/>
@@ -4160,32 +3723,242 @@
     </w:p>
     <w:p>
       <w:pPr>
+        <w:pStyle w:val="3"/>
+        <w:bidi w:val="0"/>
+        <w:rPr>
+          <w:rFonts w:hint="default"/>
+          <w:lang w:val="en-US" w:eastAsia="zh-CN"/>
+        </w:rPr>
+      </w:pPr>
+      <w:bookmarkStart w:id="9" w:name="_Toc6902"/>
+      <w:r>
+        <w:rPr>
+          <w:rFonts w:hint="eastAsia"/>
+          <w:lang w:val="en-US" w:eastAsia="zh-CN"/>
+        </w:rPr>
+        <w:t>4.1 相关界面截图</w:t>
+      </w:r>
+      <w:bookmarkEnd w:id="9"/>
+    </w:p>
+    <w:p>
+      <w:r>
+        <w:drawing>
+          <wp:inline distT="0" distB="0" distL="114300" distR="114300">
+            <wp:extent cx="5267960" cy="1422400"/>
+            <wp:effectExtent l="0" t="0" r="5080" b="10160"/>
+            <wp:docPr id="33" name="图片 4"/>
+            <wp:cNvGraphicFramePr>
+              <a:graphicFrameLocks xmlns:a="http://schemas.openxmlformats.org/drawingml/2006/main" noChangeAspect="1"/>
+            </wp:cNvGraphicFramePr>
+            <a:graphic xmlns:a="http://schemas.openxmlformats.org/drawingml/2006/main">
+              <a:graphicData uri="http://schemas.openxmlformats.org/drawingml/2006/picture">
+                <pic:pic xmlns:pic="http://schemas.openxmlformats.org/drawingml/2006/picture">
+                  <pic:nvPicPr>
+                    <pic:cNvPr id="33" name="图片 4"/>
+                    <pic:cNvPicPr>
+                      <a:picLocks noChangeAspect="1"/>
+                    </pic:cNvPicPr>
+                  </pic:nvPicPr>
+                  <pic:blipFill>
+                    <a:blip r:embed="rId10"/>
+                    <a:stretch>
+                      <a:fillRect/>
+                    </a:stretch>
+                  </pic:blipFill>
+                  <pic:spPr>
+                    <a:xfrm>
+                      <a:off x="0" y="0"/>
+                      <a:ext cx="5267960" cy="1422400"/>
+                    </a:xfrm>
+                    <a:prstGeom prst="rect">
+                      <a:avLst/>
+                    </a:prstGeom>
+                    <a:noFill/>
+                    <a:ln>
+                      <a:noFill/>
+                    </a:ln>
+                  </pic:spPr>
+                </pic:pic>
+              </a:graphicData>
+            </a:graphic>
+          </wp:inline>
+        </w:drawing>
+      </w:r>
+    </w:p>
+    <w:p>
+      <w:pPr>
+        <w:pStyle w:val="3"/>
+        <w:bidi w:val="0"/>
+        <w:rPr>
+          <w:rFonts w:hint="default"/>
+          <w:lang w:val="en-US" w:eastAsia="zh-CN"/>
+        </w:rPr>
+      </w:pPr>
+      <w:bookmarkStart w:id="10" w:name="_Toc2508"/>
+      <w:bookmarkStart w:id="15" w:name="_GoBack"/>
+      <w:bookmarkEnd w:id="15"/>
+      <w:r>
+        <w:rPr>
+          <w:rFonts w:hint="eastAsia"/>
+          <w:lang w:val="en-US" w:eastAsia="zh-CN"/>
+        </w:rPr>
+        <w:t>4.2 统计数据</w:t>
+      </w:r>
+      <w:bookmarkEnd w:id="10"/>
+    </w:p>
+    <w:p>
+      <w:pPr>
+        <w:rPr>
+          <w:rFonts w:hint="default"/>
+        </w:rPr>
+      </w:pPr>
+      <w:r>
+        <w:drawing>
+          <wp:inline distT="0" distB="0" distL="114300" distR="114300">
+            <wp:extent cx="5264150" cy="861695"/>
+            <wp:effectExtent l="0" t="0" r="8890" b="6985"/>
+            <wp:docPr id="32" name="图片 3"/>
+            <wp:cNvGraphicFramePr>
+              <a:graphicFrameLocks xmlns:a="http://schemas.openxmlformats.org/drawingml/2006/main" noChangeAspect="1"/>
+            </wp:cNvGraphicFramePr>
+            <a:graphic xmlns:a="http://schemas.openxmlformats.org/drawingml/2006/main">
+              <a:graphicData uri="http://schemas.openxmlformats.org/drawingml/2006/picture">
+                <pic:pic xmlns:pic="http://schemas.openxmlformats.org/drawingml/2006/picture">
+                  <pic:nvPicPr>
+                    <pic:cNvPr id="32" name="图片 3"/>
+                    <pic:cNvPicPr>
+                      <a:picLocks noChangeAspect="1"/>
+                    </pic:cNvPicPr>
+                  </pic:nvPicPr>
+                  <pic:blipFill>
+                    <a:blip r:embed="rId11"/>
+                    <a:stretch>
+                      <a:fillRect/>
+                    </a:stretch>
+                  </pic:blipFill>
+                  <pic:spPr>
+                    <a:xfrm>
+                      <a:off x="0" y="0"/>
+                      <a:ext cx="5264150" cy="861695"/>
+                    </a:xfrm>
+                    <a:prstGeom prst="rect">
+                      <a:avLst/>
+                    </a:prstGeom>
+                    <a:noFill/>
+                    <a:ln>
+                      <a:noFill/>
+                    </a:ln>
+                  </pic:spPr>
+                </pic:pic>
+              </a:graphicData>
+            </a:graphic>
+          </wp:inline>
+        </w:drawing>
+      </w:r>
+    </w:p>
+    <w:p>
+      <w:pPr>
+        <w:rPr>
+          <w:rFonts w:hint="default"/>
+        </w:rPr>
+      </w:pPr>
+      <w:r>
+        <w:drawing>
+          <wp:inline distT="0" distB="0" distL="114300" distR="114300">
+            <wp:extent cx="5266055" cy="2982595"/>
+            <wp:effectExtent l="0" t="0" r="6985" b="4445"/>
+            <wp:docPr id="31" name="图片 2"/>
+            <wp:cNvGraphicFramePr>
+              <a:graphicFrameLocks xmlns:a="http://schemas.openxmlformats.org/drawingml/2006/main" noChangeAspect="1"/>
+            </wp:cNvGraphicFramePr>
+            <a:graphic xmlns:a="http://schemas.openxmlformats.org/drawingml/2006/main">
+              <a:graphicData uri="http://schemas.openxmlformats.org/drawingml/2006/picture">
+                <pic:pic xmlns:pic="http://schemas.openxmlformats.org/drawingml/2006/picture">
+                  <pic:nvPicPr>
+                    <pic:cNvPr id="31" name="图片 2"/>
+                    <pic:cNvPicPr>
+                      <a:picLocks noChangeAspect="1"/>
+                    </pic:cNvPicPr>
+                  </pic:nvPicPr>
+                  <pic:blipFill>
+                    <a:blip r:embed="rId12"/>
+                    <a:stretch>
+                      <a:fillRect/>
+                    </a:stretch>
+                  </pic:blipFill>
+                  <pic:spPr>
+                    <a:xfrm>
+                      <a:off x="0" y="0"/>
+                      <a:ext cx="5266055" cy="2982595"/>
+                    </a:xfrm>
+                    <a:prstGeom prst="rect">
+                      <a:avLst/>
+                    </a:prstGeom>
+                    <a:noFill/>
+                    <a:ln>
+                      <a:noFill/>
+                    </a:ln>
+                  </pic:spPr>
+                </pic:pic>
+              </a:graphicData>
+            </a:graphic>
+          </wp:inline>
+        </w:drawing>
+      </w:r>
+    </w:p>
+    <w:p>
+      <w:pPr>
         <w:spacing w:line="360" w:lineRule="auto"/>
-        <w:rPr>
-          <w:rFonts w:hint="default" w:ascii="Times New Roman" w:hAnsi="Times New Roman" w:cs="Times New Roman" w:eastAsiaTheme="minorEastAsia"/>
-          <w:i/>
-          <w:sz w:val="24"/>
-          <w:szCs w:val="24"/>
-        </w:rPr>
-      </w:pPr>
-      <w:r>
-        <w:rPr>
-          <w:rFonts w:hint="default" w:ascii="Times New Roman" w:hAnsi="Times New Roman" w:cs="Times New Roman" w:eastAsiaTheme="minorEastAsia"/>
-          <w:i/>
-          <w:sz w:val="24"/>
-          <w:szCs w:val="24"/>
-        </w:rPr>
-        <w:t>Git中相关界面的截图和统计数据展示</w:t>
+      </w:pPr>
+      <w:r>
+        <w:drawing>
+          <wp:inline distT="0" distB="0" distL="114300" distR="114300">
+            <wp:extent cx="5268595" cy="2587625"/>
+            <wp:effectExtent l="0" t="0" r="4445" b="3175"/>
+            <wp:docPr id="30" name="图片 1"/>
+            <wp:cNvGraphicFramePr>
+              <a:graphicFrameLocks xmlns:a="http://schemas.openxmlformats.org/drawingml/2006/main" noChangeAspect="1"/>
+            </wp:cNvGraphicFramePr>
+            <a:graphic xmlns:a="http://schemas.openxmlformats.org/drawingml/2006/main">
+              <a:graphicData uri="http://schemas.openxmlformats.org/drawingml/2006/picture">
+                <pic:pic xmlns:pic="http://schemas.openxmlformats.org/drawingml/2006/picture">
+                  <pic:nvPicPr>
+                    <pic:cNvPr id="30" name="图片 1"/>
+                    <pic:cNvPicPr>
+                      <a:picLocks noChangeAspect="1"/>
+                    </pic:cNvPicPr>
+                  </pic:nvPicPr>
+                  <pic:blipFill>
+                    <a:blip r:embed="rId13"/>
+                    <a:stretch>
+                      <a:fillRect/>
+                    </a:stretch>
+                  </pic:blipFill>
+                  <pic:spPr>
+                    <a:xfrm>
+                      <a:off x="0" y="0"/>
+                      <a:ext cx="5268595" cy="2587625"/>
+                    </a:xfrm>
+                    <a:prstGeom prst="rect">
+                      <a:avLst/>
+                    </a:prstGeom>
+                    <a:noFill/>
+                    <a:ln>
+                      <a:noFill/>
+                    </a:ln>
+                  </pic:spPr>
+                </pic:pic>
+              </a:graphicData>
+            </a:graphic>
+          </wp:inline>
+        </w:drawing>
       </w:r>
     </w:p>
     <w:p>
       <w:pPr>
         <w:spacing w:line="360" w:lineRule="auto"/>
         <w:rPr>
-          <w:rFonts w:hint="default" w:ascii="Times New Roman" w:hAnsi="Times New Roman" w:cs="Times New Roman" w:eastAsiaTheme="minorEastAsia"/>
-          <w:i/>
-          <w:sz w:val="28"/>
-          <w:szCs w:val="28"/>
+          <w:rFonts w:hint="default"/>
         </w:rPr>
       </w:pPr>
     </w:p>
@@ -4196,29 +3969,36 @@
           <w:rFonts w:hint="default" w:ascii="Times New Roman" w:hAnsi="Times New Roman" w:cs="Times New Roman" w:eastAsiaTheme="minorEastAsia"/>
         </w:rPr>
       </w:pPr>
-      <w:bookmarkStart w:id="9" w:name="_Toc1766"/>
+      <w:bookmarkStart w:id="11" w:name="_Toc29261"/>
       <w:r>
         <w:rPr>
           <w:rFonts w:hint="default" w:ascii="Times New Roman" w:hAnsi="Times New Roman" w:cs="Times New Roman" w:eastAsiaTheme="minorEastAsia"/>
         </w:rPr>
         <w:t>5 部分关键代码和主要界面</w:t>
       </w:r>
-      <w:bookmarkEnd w:id="9"/>
+      <w:bookmarkEnd w:id="11"/>
     </w:p>
     <w:p>
       <w:pPr>
         <w:pStyle w:val="3"/>
         <w:numPr>
-          <w:ilvl w:val="0"/>
-          <w:numId w:val="4"/>
+          <w:numId w:val="0"/>
         </w:numPr>
         <w:bidi w:val="0"/>
-        <w:rPr>
-          <w:rFonts w:hint="default" w:ascii="Times New Roman" w:hAnsi="Times New Roman" w:cs="Times New Roman" w:eastAsiaTheme="minorEastAsia"/>
-          <w:lang w:val="en-US" w:eastAsia="zh-CN"/>
-        </w:rPr>
-      </w:pPr>
-      <w:bookmarkStart w:id="10" w:name="_Toc1474"/>
+        <w:ind w:leftChars="200"/>
+        <w:rPr>
+          <w:rFonts w:hint="default" w:ascii="Times New Roman" w:hAnsi="Times New Roman" w:cs="Times New Roman" w:eastAsiaTheme="minorEastAsia"/>
+          <w:lang w:val="en-US" w:eastAsia="zh-CN"/>
+        </w:rPr>
+      </w:pPr>
+      <w:bookmarkStart w:id="12" w:name="_Toc16687"/>
+      <w:r>
+        <w:rPr>
+          <w:rFonts w:hint="eastAsia" w:ascii="Times New Roman" w:hAnsi="Times New Roman" w:cs="Times New Roman" w:eastAsiaTheme="minorEastAsia"/>
+          <w:lang w:val="en-US" w:eastAsia="zh-CN"/>
+        </w:rPr>
+        <w:t xml:space="preserve">5.1 </w:t>
+      </w:r>
       <w:r>
         <w:rPr>
           <w:rFonts w:hint="default" w:ascii="Times New Roman" w:hAnsi="Times New Roman" w:cs="Times New Roman" w:eastAsiaTheme="minorEastAsia"/>
@@ -4226,7 +4006,7 @@
         </w:rPr>
         <w:t>登录界面</w:t>
       </w:r>
-      <w:bookmarkEnd w:id="10"/>
+      <w:bookmarkEnd w:id="12"/>
     </w:p>
     <w:p>
       <w:pPr>
@@ -4273,7 +4053,7 @@
                     </pic:cNvPicPr>
                   </pic:nvPicPr>
                   <pic:blipFill>
-                    <a:blip r:embed="rId10"/>
+                    <a:blip r:embed="rId14"/>
                     <a:stretch>
                       <a:fillRect/>
                     </a:stretch>
@@ -4344,7 +4124,7 @@
                     </pic:cNvPicPr>
                   </pic:nvPicPr>
                   <pic:blipFill>
-                    <a:blip r:embed="rId11"/>
+                    <a:blip r:embed="rId15"/>
                     <a:stretch>
                       <a:fillRect/>
                     </a:stretch>
@@ -4373,16 +4153,23 @@
       <w:pPr>
         <w:pStyle w:val="3"/>
         <w:numPr>
-          <w:ilvl w:val="0"/>
-          <w:numId w:val="4"/>
+          <w:numId w:val="0"/>
         </w:numPr>
         <w:bidi w:val="0"/>
-        <w:rPr>
-          <w:rFonts w:hint="default" w:ascii="Times New Roman" w:hAnsi="Times New Roman" w:cs="Times New Roman" w:eastAsiaTheme="minorEastAsia"/>
-          <w:lang w:val="en-US" w:eastAsia="zh-CN"/>
-        </w:rPr>
-      </w:pPr>
-      <w:bookmarkStart w:id="11" w:name="_Toc16966"/>
+        <w:ind w:leftChars="200"/>
+        <w:rPr>
+          <w:rFonts w:hint="default" w:ascii="Times New Roman" w:hAnsi="Times New Roman" w:cs="Times New Roman" w:eastAsiaTheme="minorEastAsia"/>
+          <w:lang w:val="en-US" w:eastAsia="zh-CN"/>
+        </w:rPr>
+      </w:pPr>
+      <w:bookmarkStart w:id="13" w:name="_Toc1286"/>
+      <w:r>
+        <w:rPr>
+          <w:rFonts w:hint="eastAsia" w:ascii="Times New Roman" w:hAnsi="Times New Roman" w:cs="Times New Roman" w:eastAsiaTheme="minorEastAsia"/>
+          <w:lang w:val="en-US" w:eastAsia="zh-CN"/>
+        </w:rPr>
+        <w:t xml:space="preserve">5.2 </w:t>
+      </w:r>
       <w:r>
         <w:rPr>
           <w:rFonts w:hint="default" w:ascii="Times New Roman" w:hAnsi="Times New Roman" w:cs="Times New Roman" w:eastAsiaTheme="minorEastAsia"/>
@@ -4390,7 +4177,7 @@
         </w:rPr>
         <w:t>管理界面</w:t>
       </w:r>
-      <w:bookmarkEnd w:id="11"/>
+      <w:bookmarkEnd w:id="13"/>
     </w:p>
     <w:p>
       <w:pPr>
@@ -4438,7 +4225,7 @@
                     </pic:cNvPicPr>
                   </pic:nvPicPr>
                   <pic:blipFill>
-                    <a:blip r:embed="rId12"/>
+                    <a:blip r:embed="rId16"/>
                     <a:stretch>
                       <a:fillRect/>
                     </a:stretch>
@@ -4526,7 +4313,7 @@
                     </pic:cNvPicPr>
                   </pic:nvPicPr>
                   <pic:blipFill>
-                    <a:blip r:embed="rId13"/>
+                    <a:blip r:embed="rId17"/>
                     <a:stretch>
                       <a:fillRect/>
                     </a:stretch>
@@ -4580,7 +4367,7 @@
                     </pic:cNvPicPr>
                   </pic:nvPicPr>
                   <pic:blipFill>
-                    <a:blip r:embed="rId14"/>
+                    <a:blip r:embed="rId18"/>
                     <a:stretch>
                       <a:fillRect/>
                     </a:stretch>
@@ -4650,7 +4437,7 @@
                     </pic:cNvPicPr>
                   </pic:nvPicPr>
                   <pic:blipFill>
-                    <a:blip r:embed="rId15"/>
+                    <a:blip r:embed="rId19"/>
                     <a:stretch>
                       <a:fillRect/>
                     </a:stretch>
@@ -4840,7 +4627,7 @@
                     </pic:cNvPicPr>
                   </pic:nvPicPr>
                   <pic:blipFill>
-                    <a:blip r:embed="rId16"/>
+                    <a:blip r:embed="rId20"/>
                     <a:stretch>
                       <a:fillRect/>
                     </a:stretch>
@@ -4910,7 +4697,7 @@
                     </pic:cNvPicPr>
                   </pic:nvPicPr>
                   <pic:blipFill>
-                    <a:blip r:embed="rId17"/>
+                    <a:blip r:embed="rId21"/>
                     <a:stretch>
                       <a:fillRect/>
                     </a:stretch>
@@ -5070,7 +4857,7 @@
                     </pic:cNvPicPr>
                   </pic:nvPicPr>
                   <pic:blipFill>
-                    <a:blip r:embed="rId18"/>
+                    <a:blip r:embed="rId22"/>
                     <a:stretch>
                       <a:fillRect/>
                     </a:stretch>
@@ -5228,7 +5015,7 @@
                     </pic:cNvPicPr>
                   </pic:nvPicPr>
                   <pic:blipFill>
-                    <a:blip r:embed="rId19"/>
+                    <a:blip r:embed="rId23"/>
                     <a:stretch>
                       <a:fillRect/>
                     </a:stretch>
@@ -5415,7 +5202,7 @@
                     </pic:cNvPicPr>
                   </pic:nvPicPr>
                   <pic:blipFill>
-                    <a:blip r:embed="rId20"/>
+                    <a:blip r:embed="rId24"/>
                     <a:stretch>
                       <a:fillRect/>
                     </a:stretch>
@@ -5485,7 +5272,7 @@
                     </pic:cNvPicPr>
                   </pic:nvPicPr>
                   <pic:blipFill>
-                    <a:blip r:embed="rId21"/>
+                    <a:blip r:embed="rId25"/>
                     <a:stretch>
                       <a:fillRect/>
                     </a:stretch>
@@ -5614,7 +5401,7 @@
                     </pic:cNvPicPr>
                   </pic:nvPicPr>
                   <pic:blipFill>
-                    <a:blip r:embed="rId22"/>
+                    <a:blip r:embed="rId26"/>
                     <a:stretch>
                       <a:fillRect/>
                     </a:stretch>
@@ -5684,7 +5471,7 @@
                     </pic:cNvPicPr>
                   </pic:nvPicPr>
                   <pic:blipFill>
-                    <a:blip r:embed="rId23"/>
+                    <a:blip r:embed="rId27"/>
                     <a:stretch>
                       <a:fillRect/>
                     </a:stretch>
@@ -5754,7 +5541,7 @@
                     </pic:cNvPicPr>
                   </pic:nvPicPr>
                   <pic:blipFill>
-                    <a:blip r:embed="rId24"/>
+                    <a:blip r:embed="rId28"/>
                     <a:stretch>
                       <a:fillRect/>
                     </a:stretch>
@@ -5824,7 +5611,7 @@
                     </pic:cNvPicPr>
                   </pic:nvPicPr>
                   <pic:blipFill>
-                    <a:blip r:embed="rId25"/>
+                    <a:blip r:embed="rId29"/>
                     <a:stretch>
                       <a:fillRect/>
                     </a:stretch>
@@ -5939,7 +5726,7 @@
                     </pic:cNvPicPr>
                   </pic:nvPicPr>
                   <pic:blipFill>
-                    <a:blip r:embed="rId26"/>
+                    <a:blip r:embed="rId30"/>
                     <a:stretch>
                       <a:fillRect/>
                     </a:stretch>
@@ -6025,7 +5812,7 @@
                     </pic:cNvPicPr>
                   </pic:nvPicPr>
                   <pic:blipFill>
-                    <a:blip r:embed="rId27"/>
+                    <a:blip r:embed="rId31"/>
                     <a:stretch>
                       <a:fillRect/>
                     </a:stretch>
@@ -6127,7 +5914,7 @@
                     </pic:cNvPicPr>
                   </pic:nvPicPr>
                   <pic:blipFill>
-                    <a:blip r:embed="rId28"/>
+                    <a:blip r:embed="rId32"/>
                     <a:stretch>
                       <a:fillRect/>
                     </a:stretch>
@@ -6233,7 +6020,7 @@
                     </pic:cNvPicPr>
                   </pic:nvPicPr>
                   <pic:blipFill>
-                    <a:blip r:embed="rId29"/>
+                    <a:blip r:embed="rId33"/>
                     <a:stretch>
                       <a:fillRect/>
                     </a:stretch>
@@ -6319,7 +6106,7 @@
                     </pic:cNvPicPr>
                   </pic:nvPicPr>
                   <pic:blipFill>
-                    <a:blip r:embed="rId30"/>
+                    <a:blip r:embed="rId34"/>
                     <a:stretch>
                       <a:fillRect/>
                     </a:stretch>
@@ -6389,7 +6176,7 @@
                     </pic:cNvPicPr>
                   </pic:nvPicPr>
                   <pic:blipFill>
-                    <a:blip r:embed="rId31"/>
+                    <a:blip r:embed="rId35"/>
                     <a:stretch>
                       <a:fillRect/>
                     </a:stretch>
@@ -6460,7 +6247,7 @@
                     </pic:cNvPicPr>
                   </pic:nvPicPr>
                   <pic:blipFill>
-                    <a:blip r:embed="rId32"/>
+                    <a:blip r:embed="rId36"/>
                     <a:stretch>
                       <a:fillRect/>
                     </a:stretch>
@@ -6489,16 +6276,23 @@
       <w:pPr>
         <w:pStyle w:val="3"/>
         <w:numPr>
-          <w:ilvl w:val="0"/>
-          <w:numId w:val="4"/>
+          <w:numId w:val="0"/>
         </w:numPr>
         <w:bidi w:val="0"/>
-        <w:rPr>
-          <w:rFonts w:hint="default" w:ascii="Times New Roman" w:hAnsi="Times New Roman" w:cs="Times New Roman" w:eastAsiaTheme="minorEastAsia"/>
-          <w:lang w:val="en-US" w:eastAsia="zh-CN"/>
-        </w:rPr>
-      </w:pPr>
-      <w:bookmarkStart w:id="12" w:name="_Toc15397"/>
+        <w:ind w:leftChars="200"/>
+        <w:rPr>
+          <w:rFonts w:hint="default" w:ascii="Times New Roman" w:hAnsi="Times New Roman" w:cs="Times New Roman" w:eastAsiaTheme="minorEastAsia"/>
+          <w:lang w:val="en-US" w:eastAsia="zh-CN"/>
+        </w:rPr>
+      </w:pPr>
+      <w:bookmarkStart w:id="14" w:name="_Toc2813"/>
+      <w:r>
+        <w:rPr>
+          <w:rFonts w:hint="eastAsia" w:ascii="Times New Roman" w:hAnsi="Times New Roman" w:cs="Times New Roman" w:eastAsiaTheme="minorEastAsia"/>
+          <w:lang w:val="en-US" w:eastAsia="zh-CN"/>
+        </w:rPr>
+        <w:t xml:space="preserve">5.3 </w:t>
+      </w:r>
       <w:r>
         <w:rPr>
           <w:rFonts w:hint="default" w:ascii="Times New Roman" w:hAnsi="Times New Roman" w:cs="Times New Roman" w:eastAsiaTheme="minorEastAsia"/>
@@ -6506,7 +6300,7 @@
         </w:rPr>
         <w:t>学生界面</w:t>
       </w:r>
-      <w:bookmarkEnd w:id="12"/>
+      <w:bookmarkEnd w:id="14"/>
     </w:p>
     <w:p>
       <w:pPr>
@@ -6554,7 +6348,7 @@
                     </pic:cNvPicPr>
                   </pic:nvPicPr>
                   <pic:blipFill>
-                    <a:blip r:embed="rId33"/>
+                    <a:blip r:embed="rId37"/>
                     <a:stretch>
                       <a:fillRect/>
                     </a:stretch>
@@ -6623,7 +6417,7 @@
                     </pic:cNvPicPr>
                   </pic:nvPicPr>
                   <pic:blipFill>
-                    <a:blip r:embed="rId34"/>
+                    <a:blip r:embed="rId38"/>
                     <a:stretch>
                       <a:fillRect/>
                     </a:stretch>
@@ -6715,38 +6509,6 @@
 <file path=word/numbering.xml><?xml version="1.0" encoding="utf-8"?>
 <w:numbering xmlns:wpc="http://schemas.microsoft.com/office/word/2010/wordprocessingCanvas" xmlns:mc="http://schemas.openxmlformats.org/markup-compatibility/2006" xmlns:o="urn:schemas-microsoft-com:office:office" xmlns:r="http://schemas.openxmlformats.org/officeDocument/2006/relationships" xmlns:m="http://schemas.openxmlformats.org/officeDocument/2006/math" xmlns:v="urn:schemas-microsoft-com:vml" xmlns:wp14="http://schemas.microsoft.com/office/word/2010/wordprocessingDrawing" xmlns:wp="http://schemas.openxmlformats.org/drawingml/2006/wordprocessingDrawing" xmlns:w10="urn:schemas-microsoft-com:office:word" xmlns:w="http://schemas.openxmlformats.org/wordprocessingml/2006/main" xmlns:w14="http://schemas.microsoft.com/office/word/2010/wordml" xmlns:wpg="http://schemas.microsoft.com/office/word/2010/wordprocessingGroup" xmlns:wpi="http://schemas.microsoft.com/office/word/2010/wordprocessingInk" xmlns:wne="http://schemas.microsoft.com/office/word/2006/wordml" xmlns:wps="http://schemas.microsoft.com/office/word/2010/wordprocessingShape" xmlns:wpsCustomData="http://www.wps.cn/officeDocument/2013/wpsCustomData" mc:Ignorable="w14 wp14">
   <w:abstractNum w:abstractNumId="0">
-    <w:nsid w:val="9A12A0E1"/>
-    <w:multiLevelType w:val="singleLevel"/>
-    <w:tmpl w:val="9A12A0E1"/>
-    <w:lvl w:ilvl="0" w:tentative="0">
-      <w:start w:val="1"/>
-      <w:numFmt w:val="decimal"/>
-      <w:lvlText w:val="%1."/>
-      <w:lvlJc w:val="left"/>
-      <w:pPr>
-        <w:tabs>
-          <w:tab w:val="left" w:pos="312"/>
-        </w:tabs>
-      </w:pPr>
-    </w:lvl>
-  </w:abstractNum>
-  <w:abstractNum w:abstractNumId="1">
-    <w:nsid w:val="AF81AC6F"/>
-    <w:multiLevelType w:val="singleLevel"/>
-    <w:tmpl w:val="AF81AC6F"/>
-    <w:lvl w:ilvl="0" w:tentative="0">
-      <w:start w:val="1"/>
-      <w:numFmt w:val="decimal"/>
-      <w:lvlText w:val="%1."/>
-      <w:lvlJc w:val="left"/>
-      <w:pPr>
-        <w:tabs>
-          <w:tab w:val="left" w:pos="312"/>
-        </w:tabs>
-      </w:pPr>
-    </w:lvl>
-  </w:abstractNum>
-  <w:abstractNum w:abstractNumId="2">
     <w:nsid w:val="DFD4DB53"/>
     <w:multiLevelType w:val="singleLevel"/>
     <w:tmpl w:val="DFD4DB53"/>
@@ -6758,7 +6520,7 @@
       <w:lvlJc w:val="left"/>
     </w:lvl>
   </w:abstractNum>
-  <w:abstractNum w:abstractNumId="3">
+  <w:abstractNum w:abstractNumId="1">
     <w:nsid w:val="1D7440A8"/>
     <w:multiLevelType w:val="multilevel"/>
     <w:tmpl w:val="1D7440A8"/>
@@ -6881,15 +6643,9 @@
     </w:lvl>
   </w:abstractNum>
   <w:num w:numId="1">
-    <w:abstractNumId w:val="3"/>
+    <w:abstractNumId w:val="1"/>
   </w:num>
   <w:num w:numId="2">
-    <w:abstractNumId w:val="2"/>
-  </w:num>
-  <w:num w:numId="3">
-    <w:abstractNumId w:val="1"/>
-  </w:num>
-  <w:num w:numId="4">
     <w:abstractNumId w:val="0"/>
   </w:num>
 </w:numbering>

</xml_diff>